<commit_message>
Report ammendments to shortest path psuedo code:
</commit_message>
<xml_diff>
--- a/project/Wikipedia Page Graph Report.docx
+++ b/project/Wikipedia Page Graph Report.docx
@@ -166,7 +166,19 @@
         <w:rPr>
           <w:rFonts w:ascii="Times New Roman" w:hAnsi="Times New Roman" w:cs="Times New Roman"/>
         </w:rPr>
-        <w:t xml:space="preserve">orithm starts at a vertex and construct a spanning tree for the given graph called the bread-first tree (CITS2200 Topic 12) using a first-in-first-out queue abstract data structure. Modifying this common graph search technique allows the algorithm to keep track of the distance of each node within the breadth-first spanning tree from its root. </w:t>
+        <w:t>orithm starts at a vertex and construct a spanning tree for the given graph called the bread</w:t>
+      </w:r>
+      <w:r>
+        <w:rPr>
+          <w:rFonts w:ascii="Times New Roman" w:hAnsi="Times New Roman" w:cs="Times New Roman"/>
+        </w:rPr>
+        <w:t>th</w:t>
+      </w:r>
+      <w:r>
+        <w:rPr>
+          <w:rFonts w:ascii="Times New Roman" w:hAnsi="Times New Roman" w:cs="Times New Roman"/>
+        </w:rPr>
+        <w:t xml:space="preserve">-first tree (CITS2200 Topic 12) using a first-in-first-out queue abstract data structure. Modifying this common graph search technique allows the algorithm to keep track of the distance of each node within the breadth-first spanning tree from its root. </w:t>
       </w:r>
       <w:r>
         <w:rPr>
@@ -212,13 +224,7 @@
         <w:rPr>
           <w:rFonts w:ascii="Times New Roman" w:hAnsi="Times New Roman" w:cs="Times New Roman"/>
         </w:rPr>
-        <w:t>pseudo</w:t>
-      </w:r>
-      <w:r>
-        <w:rPr>
-          <w:rFonts w:ascii="Times New Roman" w:hAnsi="Times New Roman" w:cs="Times New Roman"/>
-        </w:rPr>
-        <w:t xml:space="preserve"> code for this implementation is as follows:</w:t>
+        <w:t>is as follows:</w:t>
       </w:r>
     </w:p>
     <w:p>
@@ -272,6 +278,91 @@
     </w:p>
     <w:p>
       <w:pPr>
+        <w:rPr>
+          <w:rFonts w:ascii="Times New Roman" w:hAnsi="Times New Roman" w:cs="Times New Roman"/>
+          <w:i/>
+          <w:iCs/>
+        </w:rPr>
+      </w:pPr>
+      <w:r>
+        <w:rPr>
+          <w:rFonts w:ascii="Times New Roman" w:hAnsi="Times New Roman" w:cs="Times New Roman"/>
+          <w:i/>
+          <w:iCs/>
+        </w:rPr>
+        <w:tab/>
+        <w:t>Push v on to the tail of Q</w:t>
+      </w:r>
+    </w:p>
+    <w:p>
+      <w:pPr>
+        <w:rPr>
+          <w:rFonts w:ascii="Times New Roman" w:hAnsi="Times New Roman" w:cs="Times New Roman"/>
+          <w:i/>
+          <w:iCs/>
+        </w:rPr>
+      </w:pPr>
+      <w:r>
+        <w:rPr>
+          <w:rFonts w:ascii="Times New Roman" w:hAnsi="Times New Roman" w:cs="Times New Roman"/>
+          <w:i/>
+          <w:iCs/>
+        </w:rPr>
+        <w:tab/>
+      </w:r>
+      <w:proofErr w:type="spellStart"/>
+      <w:r>
+        <w:rPr>
+          <w:rFonts w:ascii="Times New Roman" w:hAnsi="Times New Roman" w:cs="Times New Roman"/>
+          <w:i/>
+          <w:iCs/>
+        </w:rPr>
+        <w:t>d</w:t>
+      </w:r>
+      <w:r>
+        <w:rPr>
+          <w:rFonts w:ascii="Times New Roman" w:hAnsi="Times New Roman" w:cs="Times New Roman"/>
+          <w:i/>
+          <w:iCs/>
+        </w:rPr>
+        <w:t>i</w:t>
+      </w:r>
+      <w:r>
+        <w:rPr>
+          <w:rFonts w:ascii="Times New Roman" w:hAnsi="Times New Roman" w:cs="Times New Roman"/>
+          <w:i/>
+          <w:iCs/>
+        </w:rPr>
+        <w:t>st</w:t>
+      </w:r>
+      <w:proofErr w:type="spellEnd"/>
+      <w:r>
+        <w:rPr>
+          <w:rFonts w:ascii="Times New Roman" w:hAnsi="Times New Roman" w:cs="Times New Roman"/>
+          <w:i/>
+          <w:iCs/>
+        </w:rPr>
+        <w:t xml:space="preserve">[v] </w:t>
+      </w:r>
+      <w:r>
+        <w:rPr>
+          <w:rFonts w:ascii="Times New Roman" w:hAnsi="Times New Roman" w:cs="Times New Roman"/>
+          <w:i/>
+          <w:iCs/>
+        </w:rPr>
+        <w:sym w:font="Wingdings" w:char="F0DF"/>
+      </w:r>
+      <w:r>
+        <w:rPr>
+          <w:rFonts w:ascii="Times New Roman" w:hAnsi="Times New Roman" w:cs="Times New Roman"/>
+          <w:i/>
+          <w:iCs/>
+        </w:rPr>
+        <w:t xml:space="preserve"> 0</w:t>
+      </w:r>
+    </w:p>
+    <w:p>
+      <w:pPr>
         <w:ind w:left="720"/>
         <w:rPr>
           <w:rFonts w:ascii="Times New Roman" w:hAnsi="Times New Roman" w:cs="Times New Roman"/>
@@ -321,7 +412,17 @@
           <w:i/>
           <w:iCs/>
         </w:rPr>
-        <w:t xml:space="preserve">if colour[x] is white then </w:t>
+        <w:t>if col</w:t>
+      </w:r>
+      <w:bookmarkStart w:id="0" w:name="_GoBack"/>
+      <w:bookmarkEnd w:id="0"/>
+      <w:r>
+        <w:rPr>
+          <w:rFonts w:ascii="Times New Roman" w:hAnsi="Times New Roman" w:cs="Times New Roman"/>
+          <w:i/>
+          <w:iCs/>
+        </w:rPr>
+        <w:t xml:space="preserve">our[x] is white then </w:t>
       </w:r>
       <w:proofErr w:type="spellStart"/>
       <w:r>
@@ -721,6 +822,7 @@
         <w:rPr>
           <w:rFonts w:ascii="Times New Roman" w:hAnsi="Times New Roman" w:cs="Times New Roman"/>
         </w:rPr>
+        <w:lastRenderedPageBreak/>
         <w:t>Strongly Connected Components</w:t>
       </w:r>
     </w:p>
@@ -730,8 +832,6 @@
           <w:rFonts w:ascii="Times New Roman" w:hAnsi="Times New Roman" w:cs="Times New Roman"/>
         </w:rPr>
       </w:pPr>
-      <w:bookmarkStart w:id="0" w:name="_GoBack"/>
-      <w:bookmarkEnd w:id="0"/>
     </w:p>
     <w:p>
       <w:pPr>
@@ -744,7 +844,6 @@
         <w:rPr>
           <w:rFonts w:ascii="Times New Roman" w:hAnsi="Times New Roman" w:cs="Times New Roman"/>
         </w:rPr>
-        <w:lastRenderedPageBreak/>
         <w:t>Graph Centres</w:t>
       </w:r>
     </w:p>

</xml_diff>

<commit_message>
Hamiltonian Paths section written in report
</commit_message>
<xml_diff>
--- a/project/Wikipedia Page Graph Report.docx
+++ b/project/Wikipedia Page Graph Report.docx
@@ -97,40 +97,99 @@
       </w:r>
     </w:p>
     <w:p>
-      <w:r>
+      <w:pPr>
+        <w:jc w:val="both"/>
+        <w:rPr>
+          <w:rFonts w:ascii="Times New Roman" w:hAnsi="Times New Roman" w:cs="Times New Roman"/>
+          <w:sz w:val="22"/>
+          <w:szCs w:val="22"/>
+        </w:rPr>
+      </w:pPr>
+      <w:r>
+        <w:rPr>
+          <w:rFonts w:ascii="Times New Roman" w:hAnsi="Times New Roman" w:cs="Times New Roman"/>
+          <w:sz w:val="22"/>
+          <w:szCs w:val="22"/>
+        </w:rPr>
         <w:t>Graphs are data structures that consist of a finite set of vertices and a set of ordered or unordered edges that form the link between these vertices</w:t>
       </w:r>
       <w:r>
+        <w:rPr>
+          <w:rFonts w:ascii="Times New Roman" w:hAnsi="Times New Roman" w:cs="Times New Roman"/>
+          <w:sz w:val="22"/>
+          <w:szCs w:val="22"/>
+        </w:rPr>
         <w:t xml:space="preserve"> (Wikipedia </w:t>
       </w:r>
       <w:r>
+        <w:rPr>
+          <w:rFonts w:ascii="Times New Roman" w:hAnsi="Times New Roman" w:cs="Times New Roman"/>
+          <w:sz w:val="22"/>
+          <w:szCs w:val="22"/>
+        </w:rPr>
         <w:t>2019</w:t>
       </w:r>
       <w:r>
+        <w:rPr>
+          <w:rFonts w:ascii="Times New Roman" w:hAnsi="Times New Roman" w:cs="Times New Roman"/>
+          <w:sz w:val="22"/>
+          <w:szCs w:val="22"/>
+        </w:rPr>
         <w:t>)</w:t>
       </w:r>
       <w:r>
+        <w:rPr>
+          <w:rFonts w:ascii="Times New Roman" w:hAnsi="Times New Roman" w:cs="Times New Roman"/>
+          <w:sz w:val="22"/>
+          <w:szCs w:val="22"/>
+        </w:rPr>
         <w:t>.</w:t>
       </w:r>
       <w:r>
+        <w:rPr>
+          <w:rFonts w:ascii="Times New Roman" w:hAnsi="Times New Roman" w:cs="Times New Roman"/>
+          <w:sz w:val="22"/>
+          <w:szCs w:val="22"/>
+        </w:rPr>
         <w:t xml:space="preserve"> </w:t>
       </w:r>
       <w:r>
+        <w:rPr>
+          <w:rFonts w:ascii="Times New Roman" w:hAnsi="Times New Roman" w:cs="Times New Roman"/>
+          <w:sz w:val="22"/>
+          <w:szCs w:val="22"/>
+        </w:rPr>
         <w:t>A single Wikipedia page (the node) can be considered a</w:t>
       </w:r>
       <w:r>
+        <w:rPr>
+          <w:rFonts w:ascii="Times New Roman" w:hAnsi="Times New Roman" w:cs="Times New Roman"/>
+          <w:sz w:val="22"/>
+          <w:szCs w:val="22"/>
+        </w:rPr>
         <w:t>s a</w:t>
       </w:r>
       <w:r>
+        <w:rPr>
+          <w:rFonts w:ascii="Times New Roman" w:hAnsi="Times New Roman" w:cs="Times New Roman"/>
+          <w:sz w:val="22"/>
+          <w:szCs w:val="22"/>
+        </w:rPr>
         <w:t xml:space="preserve"> member of a set of Wikipedia pages (the graph) interconnected through hyperlinked </w:t>
       </w:r>
       <w:r>
+        <w:rPr>
+          <w:rFonts w:ascii="Times New Roman" w:hAnsi="Times New Roman" w:cs="Times New Roman"/>
+          <w:sz w:val="22"/>
+          <w:szCs w:val="22"/>
+        </w:rPr>
         <w:t>URL’s (the directed edges) from which various characteristics and properties can be determined.</w:t>
       </w:r>
     </w:p>
     <w:p>
       <w:pPr>
         <w:pStyle w:val="Heading2"/>
+        <w:jc w:val="both"/>
         <w:rPr>
           <w:rFonts w:ascii="Times New Roman" w:hAnsi="Times New Roman" w:cs="Times New Roman"/>
         </w:rPr>
@@ -139,6 +198,7 @@
     <w:p>
       <w:pPr>
         <w:pStyle w:val="Heading2"/>
+        <w:jc w:val="both"/>
         <w:rPr>
           <w:rFonts w:ascii="Times New Roman" w:hAnsi="Times New Roman" w:cs="Times New Roman"/>
         </w:rPr>
@@ -152,49 +212,66 @@
     </w:p>
     <w:p>
       <w:pPr>
-        <w:rPr>
-          <w:rFonts w:ascii="Times New Roman" w:hAnsi="Times New Roman" w:cs="Times New Roman"/>
+        <w:jc w:val="both"/>
+        <w:rPr>
+          <w:rFonts w:ascii="Times New Roman" w:hAnsi="Times New Roman" w:cs="Times New Roman"/>
+          <w:sz w:val="22"/>
+          <w:szCs w:val="22"/>
         </w:rPr>
       </w:pPr>
       <w:r>
         <w:rPr>
           <w:rFonts w:ascii="Times New Roman" w:hAnsi="Times New Roman" w:cs="Times New Roman"/>
+          <w:sz w:val="22"/>
+          <w:szCs w:val="22"/>
         </w:rPr>
         <w:t>In order to find the minimum number of URL links a user must follow to navigate from one Wikipedia page to another, a Breadth First Search (BFS) approach can be implemented starting at the specified starting vertex and ending at the destination vertex. The BFS alg</w:t>
       </w:r>
       <w:r>
         <w:rPr>
           <w:rFonts w:ascii="Times New Roman" w:hAnsi="Times New Roman" w:cs="Times New Roman"/>
+          <w:sz w:val="22"/>
+          <w:szCs w:val="22"/>
         </w:rPr>
         <w:t>orithm starts at a vertex and construct a spanning tree for the given graph called the bread</w:t>
       </w:r>
       <w:r>
         <w:rPr>
           <w:rFonts w:ascii="Times New Roman" w:hAnsi="Times New Roman" w:cs="Times New Roman"/>
+          <w:sz w:val="22"/>
+          <w:szCs w:val="22"/>
         </w:rPr>
         <w:t>th</w:t>
       </w:r>
       <w:r>
         <w:rPr>
           <w:rFonts w:ascii="Times New Roman" w:hAnsi="Times New Roman" w:cs="Times New Roman"/>
+          <w:sz w:val="22"/>
+          <w:szCs w:val="22"/>
         </w:rPr>
         <w:t xml:space="preserve">-first tree (CITS2200 Topic 12) using a first-in-first-out queue abstract data structure. Modifying this common graph search technique allows the algorithm to keep track of the distance of each node within the breadth-first spanning tree from its root. </w:t>
       </w:r>
       <w:r>
         <w:rPr>
           <w:rFonts w:ascii="Times New Roman" w:hAnsi="Times New Roman" w:cs="Times New Roman"/>
+          <w:sz w:val="22"/>
+          <w:szCs w:val="22"/>
         </w:rPr>
         <w:t xml:space="preserve">Considering a Wikipedia graph, G, </w:t>
       </w:r>
       <w:r>
         <w:rPr>
           <w:rFonts w:ascii="Times New Roman" w:hAnsi="Times New Roman" w:cs="Times New Roman"/>
+          <w:sz w:val="22"/>
+          <w:szCs w:val="22"/>
         </w:rPr>
         <w:t xml:space="preserve">the pseudo code to find the </w:t>
       </w:r>
       <w:r>
         <w:rPr>
           <w:rFonts w:ascii="Times New Roman" w:hAnsi="Times New Roman" w:cs="Times New Roman"/>
+          <w:sz w:val="22"/>
+          <w:szCs w:val="22"/>
         </w:rPr>
         <w:t xml:space="preserve">shortest path between vertex </w:t>
       </w:r>
@@ -203,12 +280,16 @@
           <w:rFonts w:ascii="Times New Roman" w:hAnsi="Times New Roman" w:cs="Times New Roman"/>
           <w:i/>
           <w:iCs/>
+          <w:sz w:val="22"/>
+          <w:szCs w:val="22"/>
         </w:rPr>
         <w:t xml:space="preserve">v </w:t>
       </w:r>
       <w:r>
         <w:rPr>
           <w:rFonts w:ascii="Times New Roman" w:hAnsi="Times New Roman" w:cs="Times New Roman"/>
+          <w:sz w:val="22"/>
+          <w:szCs w:val="22"/>
         </w:rPr>
         <w:t xml:space="preserve">and vertex </w:t>
       </w:r>
@@ -217,35 +298,47 @@
           <w:rFonts w:ascii="Times New Roman" w:hAnsi="Times New Roman" w:cs="Times New Roman"/>
           <w:i/>
           <w:iCs/>
+          <w:sz w:val="22"/>
+          <w:szCs w:val="22"/>
         </w:rPr>
         <w:t xml:space="preserve">y </w:t>
       </w:r>
       <w:r>
         <w:rPr>
           <w:rFonts w:ascii="Times New Roman" w:hAnsi="Times New Roman" w:cs="Times New Roman"/>
+          <w:sz w:val="22"/>
+          <w:szCs w:val="22"/>
         </w:rPr>
         <w:t>is as follows:</w:t>
       </w:r>
     </w:p>
     <w:p>
       <w:pPr>
-        <w:rPr>
-          <w:rFonts w:ascii="Times New Roman" w:hAnsi="Times New Roman" w:cs="Times New Roman"/>
+        <w:jc w:val="both"/>
+        <w:rPr>
+          <w:rFonts w:ascii="Times New Roman" w:hAnsi="Times New Roman" w:cs="Times New Roman"/>
+          <w:sz w:val="22"/>
+          <w:szCs w:val="22"/>
           <w:u w:val="single"/>
         </w:rPr>
       </w:pPr>
     </w:p>
     <w:p>
       <w:pPr>
-        <w:rPr>
-          <w:rFonts w:ascii="Times New Roman" w:hAnsi="Times New Roman" w:cs="Times New Roman"/>
-          <w:i/>
-          <w:iCs/>
+        <w:jc w:val="both"/>
+        <w:rPr>
+          <w:rFonts w:ascii="Times New Roman" w:hAnsi="Times New Roman" w:cs="Times New Roman"/>
+          <w:i/>
+          <w:iCs/>
+          <w:sz w:val="22"/>
+          <w:szCs w:val="22"/>
         </w:rPr>
       </w:pPr>
       <w:r>
         <w:rPr>
           <w:rFonts w:ascii="Times New Roman" w:hAnsi="Times New Roman" w:cs="Times New Roman"/>
+          <w:sz w:val="22"/>
+          <w:szCs w:val="22"/>
         </w:rPr>
         <w:tab/>
       </w:r>
@@ -254,6 +347,8 @@
           <w:rFonts w:ascii="Times New Roman" w:hAnsi="Times New Roman" w:cs="Times New Roman"/>
           <w:i/>
           <w:iCs/>
+          <w:sz w:val="22"/>
+          <w:szCs w:val="22"/>
         </w:rPr>
         <w:t xml:space="preserve">Procedure </w:t>
       </w:r>
@@ -263,6 +358,8 @@
           <w:rFonts w:ascii="Times New Roman" w:hAnsi="Times New Roman" w:cs="Times New Roman"/>
           <w:i/>
           <w:iCs/>
+          <w:sz w:val="22"/>
+          <w:szCs w:val="22"/>
         </w:rPr>
         <w:t>BFS(</w:t>
       </w:r>
@@ -272,16 +369,21 @@
           <w:rFonts w:ascii="Times New Roman" w:hAnsi="Times New Roman" w:cs="Times New Roman"/>
           <w:i/>
           <w:iCs/>
+          <w:sz w:val="22"/>
+          <w:szCs w:val="22"/>
         </w:rPr>
         <w:t>v, y) //v is the starting node, y is the destination node</w:t>
       </w:r>
     </w:p>
     <w:p>
       <w:pPr>
-        <w:rPr>
-          <w:rFonts w:ascii="Times New Roman" w:hAnsi="Times New Roman" w:cs="Times New Roman"/>
-          <w:i/>
-          <w:iCs/>
+        <w:jc w:val="both"/>
+        <w:rPr>
+          <w:rFonts w:ascii="Times New Roman" w:hAnsi="Times New Roman" w:cs="Times New Roman"/>
+          <w:i/>
+          <w:iCs/>
+          <w:sz w:val="22"/>
+          <w:szCs w:val="22"/>
         </w:rPr>
       </w:pPr>
       <w:r>
@@ -289,17 +391,32 @@
           <w:rFonts w:ascii="Times New Roman" w:hAnsi="Times New Roman" w:cs="Times New Roman"/>
           <w:i/>
           <w:iCs/>
+          <w:sz w:val="22"/>
+          <w:szCs w:val="22"/>
         </w:rPr>
         <w:tab/>
+      </w:r>
+      <w:bookmarkStart w:id="0" w:name="_GoBack"/>
+      <w:r>
+        <w:rPr>
+          <w:rFonts w:ascii="Times New Roman" w:hAnsi="Times New Roman" w:cs="Times New Roman"/>
+          <w:i/>
+          <w:iCs/>
+          <w:sz w:val="22"/>
+          <w:szCs w:val="22"/>
+        </w:rPr>
         <w:t>Push v on to the tail of Q</w:t>
       </w:r>
     </w:p>
     <w:p>
       <w:pPr>
-        <w:rPr>
-          <w:rFonts w:ascii="Times New Roman" w:hAnsi="Times New Roman" w:cs="Times New Roman"/>
-          <w:i/>
-          <w:iCs/>
+        <w:jc w:val="both"/>
+        <w:rPr>
+          <w:rFonts w:ascii="Times New Roman" w:hAnsi="Times New Roman" w:cs="Times New Roman"/>
+          <w:i/>
+          <w:iCs/>
+          <w:sz w:val="22"/>
+          <w:szCs w:val="22"/>
         </w:rPr>
       </w:pPr>
       <w:r>
@@ -307,6 +424,8 @@
           <w:rFonts w:ascii="Times New Roman" w:hAnsi="Times New Roman" w:cs="Times New Roman"/>
           <w:i/>
           <w:iCs/>
+          <w:sz w:val="22"/>
+          <w:szCs w:val="22"/>
         </w:rPr>
         <w:tab/>
       </w:r>
@@ -316,6 +435,8 @@
           <w:rFonts w:ascii="Times New Roman" w:hAnsi="Times New Roman" w:cs="Times New Roman"/>
           <w:i/>
           <w:iCs/>
+          <w:sz w:val="22"/>
+          <w:szCs w:val="22"/>
         </w:rPr>
         <w:t>d</w:t>
       </w:r>
@@ -324,6 +445,8 @@
           <w:rFonts w:ascii="Times New Roman" w:hAnsi="Times New Roman" w:cs="Times New Roman"/>
           <w:i/>
           <w:iCs/>
+          <w:sz w:val="22"/>
+          <w:szCs w:val="22"/>
         </w:rPr>
         <w:t>i</w:t>
       </w:r>
@@ -332,6 +455,8 @@
           <w:rFonts w:ascii="Times New Roman" w:hAnsi="Times New Roman" w:cs="Times New Roman"/>
           <w:i/>
           <w:iCs/>
+          <w:sz w:val="22"/>
+          <w:szCs w:val="22"/>
         </w:rPr>
         <w:t>st</w:t>
       </w:r>
@@ -341,6 +466,8 @@
           <w:rFonts w:ascii="Times New Roman" w:hAnsi="Times New Roman" w:cs="Times New Roman"/>
           <w:i/>
           <w:iCs/>
+          <w:sz w:val="22"/>
+          <w:szCs w:val="22"/>
         </w:rPr>
         <w:t xml:space="preserve">[v] </w:t>
       </w:r>
@@ -349,6 +476,8 @@
           <w:rFonts w:ascii="Times New Roman" w:hAnsi="Times New Roman" w:cs="Times New Roman"/>
           <w:i/>
           <w:iCs/>
+          <w:sz w:val="22"/>
+          <w:szCs w:val="22"/>
         </w:rPr>
         <w:sym w:font="Wingdings" w:char="F0DF"/>
       </w:r>
@@ -357,6 +486,8 @@
           <w:rFonts w:ascii="Times New Roman" w:hAnsi="Times New Roman" w:cs="Times New Roman"/>
           <w:i/>
           <w:iCs/>
+          <w:sz w:val="22"/>
+          <w:szCs w:val="22"/>
         </w:rPr>
         <w:t xml:space="preserve"> 0</w:t>
       </w:r>
@@ -364,10 +495,13 @@
     <w:p>
       <w:pPr>
         <w:ind w:left="720"/>
-        <w:rPr>
-          <w:rFonts w:ascii="Times New Roman" w:hAnsi="Times New Roman" w:cs="Times New Roman"/>
-          <w:i/>
-          <w:iCs/>
+        <w:jc w:val="both"/>
+        <w:rPr>
+          <w:rFonts w:ascii="Times New Roman" w:hAnsi="Times New Roman" w:cs="Times New Roman"/>
+          <w:i/>
+          <w:iCs/>
+          <w:sz w:val="22"/>
+          <w:szCs w:val="22"/>
         </w:rPr>
       </w:pPr>
       <w:r>
@@ -375,6 +509,8 @@
           <w:rFonts w:ascii="Times New Roman" w:hAnsi="Times New Roman" w:cs="Times New Roman"/>
           <w:i/>
           <w:iCs/>
+          <w:sz w:val="22"/>
+          <w:szCs w:val="22"/>
         </w:rPr>
         <w:t>while Q is not empty</w:t>
       </w:r>
@@ -382,10 +518,13 @@
     <w:p>
       <w:pPr>
         <w:ind w:left="720" w:firstLine="720"/>
-        <w:rPr>
-          <w:rFonts w:ascii="Times New Roman" w:hAnsi="Times New Roman" w:cs="Times New Roman"/>
-          <w:i/>
-          <w:iCs/>
+        <w:jc w:val="both"/>
+        <w:rPr>
+          <w:rFonts w:ascii="Times New Roman" w:hAnsi="Times New Roman" w:cs="Times New Roman"/>
+          <w:i/>
+          <w:iCs/>
+          <w:sz w:val="22"/>
+          <w:szCs w:val="22"/>
         </w:rPr>
       </w:pPr>
       <w:r>
@@ -393,6 +532,8 @@
           <w:rFonts w:ascii="Times New Roman" w:hAnsi="Times New Roman" w:cs="Times New Roman"/>
           <w:i/>
           <w:iCs/>
+          <w:sz w:val="22"/>
+          <w:szCs w:val="22"/>
         </w:rPr>
         <w:t>Pop vertex w from the head of Q for each vertex x adjacent to w do</w:t>
       </w:r>
@@ -400,10 +541,13 @@
     <w:p>
       <w:pPr>
         <w:ind w:left="1440" w:firstLine="720"/>
-        <w:rPr>
-          <w:rFonts w:ascii="Times New Roman" w:hAnsi="Times New Roman" w:cs="Times New Roman"/>
-          <w:i/>
-          <w:iCs/>
+        <w:jc w:val="both"/>
+        <w:rPr>
+          <w:rFonts w:ascii="Times New Roman" w:hAnsi="Times New Roman" w:cs="Times New Roman"/>
+          <w:i/>
+          <w:iCs/>
+          <w:sz w:val="22"/>
+          <w:szCs w:val="22"/>
         </w:rPr>
       </w:pPr>
       <w:r>
@@ -411,18 +555,10 @@
           <w:rFonts w:ascii="Times New Roman" w:hAnsi="Times New Roman" w:cs="Times New Roman"/>
           <w:i/>
           <w:iCs/>
-        </w:rPr>
-        <w:t>if col</w:t>
-      </w:r>
-      <w:bookmarkStart w:id="0" w:name="_GoBack"/>
-      <w:bookmarkEnd w:id="0"/>
-      <w:r>
-        <w:rPr>
-          <w:rFonts w:ascii="Times New Roman" w:hAnsi="Times New Roman" w:cs="Times New Roman"/>
-          <w:i/>
-          <w:iCs/>
-        </w:rPr>
-        <w:t xml:space="preserve">our[x] is white then </w:t>
+          <w:sz w:val="22"/>
+          <w:szCs w:val="22"/>
+        </w:rPr>
+        <w:t xml:space="preserve">if colour[x] is white then </w:t>
       </w:r>
       <w:proofErr w:type="spellStart"/>
       <w:r>
@@ -430,6 +566,8 @@
           <w:rFonts w:ascii="Times New Roman" w:hAnsi="Times New Roman" w:cs="Times New Roman"/>
           <w:i/>
           <w:iCs/>
+          <w:sz w:val="22"/>
+          <w:szCs w:val="22"/>
         </w:rPr>
         <w:t>dist</w:t>
       </w:r>
@@ -439,6 +577,8 @@
           <w:rFonts w:ascii="Times New Roman" w:hAnsi="Times New Roman" w:cs="Times New Roman"/>
           <w:i/>
           <w:iCs/>
+          <w:sz w:val="22"/>
+          <w:szCs w:val="22"/>
         </w:rPr>
         <w:t xml:space="preserve">[x] ← </w:t>
       </w:r>
@@ -448,6 +588,8 @@
           <w:rFonts w:ascii="Times New Roman" w:hAnsi="Times New Roman" w:cs="Times New Roman"/>
           <w:i/>
           <w:iCs/>
+          <w:sz w:val="22"/>
+          <w:szCs w:val="22"/>
         </w:rPr>
         <w:t>dist</w:t>
       </w:r>
@@ -457,6 +599,8 @@
           <w:rFonts w:ascii="Times New Roman" w:hAnsi="Times New Roman" w:cs="Times New Roman"/>
           <w:i/>
           <w:iCs/>
+          <w:sz w:val="22"/>
+          <w:szCs w:val="22"/>
         </w:rPr>
         <w:t>[w]+1</w:t>
       </w:r>
@@ -464,10 +608,13 @@
     <w:p>
       <w:pPr>
         <w:ind w:left="1440" w:firstLine="720"/>
-        <w:rPr>
-          <w:rFonts w:ascii="Times New Roman" w:hAnsi="Times New Roman" w:cs="Times New Roman"/>
-          <w:i/>
-          <w:iCs/>
+        <w:jc w:val="both"/>
+        <w:rPr>
+          <w:rFonts w:ascii="Times New Roman" w:hAnsi="Times New Roman" w:cs="Times New Roman"/>
+          <w:i/>
+          <w:iCs/>
+          <w:sz w:val="22"/>
+          <w:szCs w:val="22"/>
         </w:rPr>
       </w:pPr>
       <w:r>
@@ -475,6 +622,8 @@
           <w:rFonts w:ascii="Times New Roman" w:hAnsi="Times New Roman" w:cs="Times New Roman"/>
           <w:i/>
           <w:iCs/>
+          <w:sz w:val="22"/>
+          <w:szCs w:val="22"/>
         </w:rPr>
         <w:tab/>
         <w:t xml:space="preserve">if x equals y then return </w:t>
@@ -485,6 +634,8 @@
           <w:rFonts w:ascii="Times New Roman" w:hAnsi="Times New Roman" w:cs="Times New Roman"/>
           <w:i/>
           <w:iCs/>
+          <w:sz w:val="22"/>
+          <w:szCs w:val="22"/>
         </w:rPr>
         <w:t>dist</w:t>
       </w:r>
@@ -494,6 +645,8 @@
           <w:rFonts w:ascii="Times New Roman" w:hAnsi="Times New Roman" w:cs="Times New Roman"/>
           <w:i/>
           <w:iCs/>
+          <w:sz w:val="22"/>
+          <w:szCs w:val="22"/>
         </w:rPr>
         <w:t>[x]</w:t>
       </w:r>
@@ -501,10 +654,13 @@
     <w:p>
       <w:pPr>
         <w:ind w:left="1440" w:firstLine="720"/>
-        <w:rPr>
-          <w:rFonts w:ascii="Times New Roman" w:hAnsi="Times New Roman" w:cs="Times New Roman"/>
-          <w:i/>
-          <w:iCs/>
+        <w:jc w:val="both"/>
+        <w:rPr>
+          <w:rFonts w:ascii="Times New Roman" w:hAnsi="Times New Roman" w:cs="Times New Roman"/>
+          <w:i/>
+          <w:iCs/>
+          <w:sz w:val="22"/>
+          <w:szCs w:val="22"/>
         </w:rPr>
       </w:pPr>
       <w:r>
@@ -512,6 +668,8 @@
           <w:rFonts w:ascii="Times New Roman" w:hAnsi="Times New Roman" w:cs="Times New Roman"/>
           <w:i/>
           <w:iCs/>
+          <w:sz w:val="22"/>
+          <w:szCs w:val="22"/>
         </w:rPr>
         <w:tab/>
         <w:t>end if</w:t>
@@ -519,10 +677,13 @@
     </w:p>
     <w:p>
       <w:pPr>
-        <w:rPr>
-          <w:rFonts w:ascii="Times New Roman" w:hAnsi="Times New Roman" w:cs="Times New Roman"/>
-          <w:i/>
-          <w:iCs/>
+        <w:jc w:val="both"/>
+        <w:rPr>
+          <w:rFonts w:ascii="Times New Roman" w:hAnsi="Times New Roman" w:cs="Times New Roman"/>
+          <w:i/>
+          <w:iCs/>
+          <w:sz w:val="22"/>
+          <w:szCs w:val="22"/>
         </w:rPr>
       </w:pPr>
       <w:r>
@@ -530,6 +691,8 @@
           <w:rFonts w:ascii="Times New Roman" w:hAnsi="Times New Roman" w:cs="Times New Roman"/>
           <w:i/>
           <w:iCs/>
+          <w:sz w:val="22"/>
+          <w:szCs w:val="22"/>
         </w:rPr>
         <w:tab/>
       </w:r>
@@ -538,6 +701,8 @@
           <w:rFonts w:ascii="Times New Roman" w:hAnsi="Times New Roman" w:cs="Times New Roman"/>
           <w:i/>
           <w:iCs/>
+          <w:sz w:val="22"/>
+          <w:szCs w:val="22"/>
         </w:rPr>
         <w:tab/>
       </w:r>
@@ -546,6 +711,8 @@
           <w:rFonts w:ascii="Times New Roman" w:hAnsi="Times New Roman" w:cs="Times New Roman"/>
           <w:i/>
           <w:iCs/>
+          <w:sz w:val="22"/>
+          <w:szCs w:val="22"/>
         </w:rPr>
         <w:tab/>
       </w:r>
@@ -554,6 +721,8 @@
           <w:rFonts w:ascii="Times New Roman" w:hAnsi="Times New Roman" w:cs="Times New Roman"/>
           <w:i/>
           <w:iCs/>
+          <w:sz w:val="22"/>
+          <w:szCs w:val="22"/>
         </w:rPr>
         <w:tab/>
       </w:r>
@@ -562,6 +731,8 @@
           <w:rFonts w:ascii="Times New Roman" w:hAnsi="Times New Roman" w:cs="Times New Roman"/>
           <w:i/>
           <w:iCs/>
+          <w:sz w:val="22"/>
+          <w:szCs w:val="22"/>
         </w:rPr>
         <w:t>colour[x] ← grey</w:t>
       </w:r>
@@ -569,10 +740,13 @@
     <w:p>
       <w:pPr>
         <w:ind w:left="2160" w:firstLine="720"/>
-        <w:rPr>
-          <w:rFonts w:ascii="Times New Roman" w:hAnsi="Times New Roman" w:cs="Times New Roman"/>
-          <w:i/>
-          <w:iCs/>
+        <w:jc w:val="both"/>
+        <w:rPr>
+          <w:rFonts w:ascii="Times New Roman" w:hAnsi="Times New Roman" w:cs="Times New Roman"/>
+          <w:i/>
+          <w:iCs/>
+          <w:sz w:val="22"/>
+          <w:szCs w:val="22"/>
         </w:rPr>
       </w:pPr>
       <w:r>
@@ -580,6 +754,8 @@
           <w:rFonts w:ascii="Times New Roman" w:hAnsi="Times New Roman" w:cs="Times New Roman"/>
           <w:i/>
           <w:iCs/>
+          <w:sz w:val="22"/>
+          <w:szCs w:val="22"/>
         </w:rPr>
         <w:t>Push x on to the tail of Q</w:t>
       </w:r>
@@ -587,10 +763,13 @@
     <w:p>
       <w:pPr>
         <w:ind w:left="1440" w:firstLine="720"/>
-        <w:rPr>
-          <w:rFonts w:ascii="Times New Roman" w:hAnsi="Times New Roman" w:cs="Times New Roman"/>
-          <w:i/>
-          <w:iCs/>
+        <w:jc w:val="both"/>
+        <w:rPr>
+          <w:rFonts w:ascii="Times New Roman" w:hAnsi="Times New Roman" w:cs="Times New Roman"/>
+          <w:i/>
+          <w:iCs/>
+          <w:sz w:val="22"/>
+          <w:szCs w:val="22"/>
         </w:rPr>
       </w:pPr>
       <w:r>
@@ -598,6 +777,8 @@
           <w:rFonts w:ascii="Times New Roman" w:hAnsi="Times New Roman" w:cs="Times New Roman"/>
           <w:i/>
           <w:iCs/>
+          <w:sz w:val="22"/>
+          <w:szCs w:val="22"/>
         </w:rPr>
         <w:t>end if</w:t>
       </w:r>
@@ -605,10 +786,13 @@
     <w:p>
       <w:pPr>
         <w:ind w:left="720" w:firstLine="720"/>
-        <w:rPr>
-          <w:rFonts w:ascii="Times New Roman" w:hAnsi="Times New Roman" w:cs="Times New Roman"/>
-          <w:i/>
-          <w:iCs/>
+        <w:jc w:val="both"/>
+        <w:rPr>
+          <w:rFonts w:ascii="Times New Roman" w:hAnsi="Times New Roman" w:cs="Times New Roman"/>
+          <w:i/>
+          <w:iCs/>
+          <w:sz w:val="22"/>
+          <w:szCs w:val="22"/>
         </w:rPr>
       </w:pPr>
       <w:r>
@@ -616,6 +800,8 @@
           <w:rFonts w:ascii="Times New Roman" w:hAnsi="Times New Roman" w:cs="Times New Roman"/>
           <w:i/>
           <w:iCs/>
+          <w:sz w:val="22"/>
+          <w:szCs w:val="22"/>
         </w:rPr>
         <w:t>end for</w:t>
       </w:r>
@@ -623,10 +809,13 @@
     <w:p>
       <w:pPr>
         <w:ind w:left="720" w:firstLine="720"/>
-        <w:rPr>
-          <w:rFonts w:ascii="Times New Roman" w:hAnsi="Times New Roman" w:cs="Times New Roman"/>
-          <w:i/>
-          <w:iCs/>
+        <w:jc w:val="both"/>
+        <w:rPr>
+          <w:rFonts w:ascii="Times New Roman" w:hAnsi="Times New Roman" w:cs="Times New Roman"/>
+          <w:i/>
+          <w:iCs/>
+          <w:sz w:val="22"/>
+          <w:szCs w:val="22"/>
         </w:rPr>
       </w:pPr>
       <w:r>
@@ -634,6 +823,8 @@
           <w:rFonts w:ascii="Times New Roman" w:hAnsi="Times New Roman" w:cs="Times New Roman"/>
           <w:i/>
           <w:iCs/>
+          <w:sz w:val="22"/>
+          <w:szCs w:val="22"/>
         </w:rPr>
         <w:t>colour[w] ← black</w:t>
       </w:r>
@@ -641,10 +832,13 @@
     <w:p>
       <w:pPr>
         <w:ind w:firstLine="720"/>
-        <w:rPr>
-          <w:rFonts w:ascii="Times New Roman" w:hAnsi="Times New Roman" w:cs="Times New Roman"/>
-          <w:i/>
-          <w:iCs/>
+        <w:jc w:val="both"/>
+        <w:rPr>
+          <w:rFonts w:ascii="Times New Roman" w:hAnsi="Times New Roman" w:cs="Times New Roman"/>
+          <w:i/>
+          <w:iCs/>
+          <w:sz w:val="22"/>
+          <w:szCs w:val="22"/>
         </w:rPr>
       </w:pPr>
       <w:r>
@@ -652,28 +846,39 @@
           <w:rFonts w:ascii="Times New Roman" w:hAnsi="Times New Roman" w:cs="Times New Roman"/>
           <w:i/>
           <w:iCs/>
+          <w:sz w:val="22"/>
+          <w:szCs w:val="22"/>
         </w:rPr>
         <w:t>end while</w:t>
       </w:r>
     </w:p>
+    <w:bookmarkEnd w:id="0"/>
     <w:p>
       <w:pPr>
-        <w:rPr>
-          <w:rFonts w:ascii="Times New Roman" w:hAnsi="Times New Roman" w:cs="Times New Roman"/>
-          <w:i/>
-          <w:iCs/>
+        <w:jc w:val="both"/>
+        <w:rPr>
+          <w:rFonts w:ascii="Times New Roman" w:hAnsi="Times New Roman" w:cs="Times New Roman"/>
+          <w:i/>
+          <w:iCs/>
+          <w:sz w:val="22"/>
+          <w:szCs w:val="22"/>
         </w:rPr>
       </w:pPr>
     </w:p>
     <w:p>
       <w:pPr>
-        <w:rPr>
-          <w:rFonts w:ascii="Times New Roman" w:hAnsi="Times New Roman" w:cs="Times New Roman"/>
+        <w:jc w:val="both"/>
+        <w:rPr>
+          <w:rFonts w:ascii="Times New Roman" w:hAnsi="Times New Roman" w:cs="Times New Roman"/>
+          <w:sz w:val="22"/>
+          <w:szCs w:val="22"/>
         </w:rPr>
       </w:pPr>
       <w:r>
         <w:rPr>
           <w:rFonts w:ascii="Times New Roman" w:hAnsi="Times New Roman" w:cs="Times New Roman"/>
+          <w:sz w:val="22"/>
+          <w:szCs w:val="22"/>
         </w:rPr>
         <w:t xml:space="preserve">The time complexity of this shortest path algorithm implementation is </w:t>
       </w:r>
@@ -681,6 +886,8 @@
       <w:r>
         <w:rPr>
           <w:rFonts w:ascii="Times New Roman" w:hAnsi="Times New Roman" w:cs="Times New Roman"/>
+          <w:sz w:val="22"/>
+          <w:szCs w:val="22"/>
         </w:rPr>
         <w:t>O(</w:t>
       </w:r>
@@ -688,96 +895,127 @@
       <w:r>
         <w:rPr>
           <w:rFonts w:ascii="Times New Roman" w:hAnsi="Times New Roman" w:cs="Times New Roman"/>
+          <w:sz w:val="22"/>
+          <w:szCs w:val="22"/>
         </w:rPr>
         <w:t xml:space="preserve">V + E) in the worst case where V is the number of vertices in the graph and E is the number of edges in the graph. </w:t>
       </w:r>
       <w:r>
         <w:rPr>
           <w:rFonts w:ascii="Times New Roman" w:hAnsi="Times New Roman" w:cs="Times New Roman"/>
+          <w:sz w:val="22"/>
+          <w:szCs w:val="22"/>
         </w:rPr>
         <w:t xml:space="preserve">This has been derived </w:t>
       </w:r>
       <w:r>
         <w:rPr>
           <w:rFonts w:ascii="Times New Roman" w:hAnsi="Times New Roman" w:cs="Times New Roman"/>
+          <w:sz w:val="22"/>
+          <w:szCs w:val="22"/>
         </w:rPr>
         <w:t>by summing the time complexit</w:t>
       </w:r>
       <w:r>
         <w:rPr>
           <w:rFonts w:ascii="Times New Roman" w:hAnsi="Times New Roman" w:cs="Times New Roman"/>
+          <w:sz w:val="22"/>
+          <w:szCs w:val="22"/>
         </w:rPr>
         <w:t xml:space="preserve">y </w:t>
       </w:r>
       <w:r>
         <w:rPr>
           <w:rFonts w:ascii="Times New Roman" w:hAnsi="Times New Roman" w:cs="Times New Roman"/>
+          <w:sz w:val="22"/>
+          <w:szCs w:val="22"/>
         </w:rPr>
         <w:t xml:space="preserve">of </w:t>
       </w:r>
       <w:r>
         <w:rPr>
           <w:rFonts w:ascii="Times New Roman" w:hAnsi="Times New Roman" w:cs="Times New Roman"/>
+          <w:sz w:val="22"/>
+          <w:szCs w:val="22"/>
         </w:rPr>
         <w:t>enque</w:t>
       </w:r>
       <w:r>
         <w:rPr>
           <w:rFonts w:ascii="Times New Roman" w:hAnsi="Times New Roman" w:cs="Times New Roman"/>
+          <w:sz w:val="22"/>
+          <w:szCs w:val="22"/>
         </w:rPr>
         <w:t>u</w:t>
       </w:r>
       <w:r>
         <w:rPr>
           <w:rFonts w:ascii="Times New Roman" w:hAnsi="Times New Roman" w:cs="Times New Roman"/>
+          <w:sz w:val="22"/>
+          <w:szCs w:val="22"/>
         </w:rPr>
         <w:t xml:space="preserve">ing all </w:t>
       </w:r>
       <w:r>
         <w:rPr>
           <w:rFonts w:ascii="Times New Roman" w:hAnsi="Times New Roman" w:cs="Times New Roman"/>
+          <w:sz w:val="22"/>
+          <w:szCs w:val="22"/>
         </w:rPr>
         <w:t>vertices and examining all edges</w:t>
       </w:r>
       <w:r>
         <w:rPr>
           <w:rFonts w:ascii="Times New Roman" w:hAnsi="Times New Roman" w:cs="Times New Roman"/>
+          <w:sz w:val="22"/>
+          <w:szCs w:val="22"/>
         </w:rPr>
         <w:t xml:space="preserve"> which are O(V) and O(E) respectively</w:t>
       </w:r>
       <w:r>
         <w:rPr>
           <w:rFonts w:ascii="Times New Roman" w:hAnsi="Times New Roman" w:cs="Times New Roman"/>
+          <w:sz w:val="22"/>
+          <w:szCs w:val="22"/>
         </w:rPr>
         <w:t xml:space="preserve"> (CITS2200 Topic 12)</w:t>
       </w:r>
       <w:r>
         <w:rPr>
           <w:rFonts w:ascii="Times New Roman" w:hAnsi="Times New Roman" w:cs="Times New Roman"/>
+          <w:sz w:val="22"/>
+          <w:szCs w:val="22"/>
         </w:rPr>
         <w:t xml:space="preserve">. </w:t>
       </w:r>
       <w:r>
         <w:rPr>
           <w:rFonts w:ascii="Times New Roman" w:hAnsi="Times New Roman" w:cs="Times New Roman"/>
+          <w:sz w:val="22"/>
+          <w:szCs w:val="22"/>
         </w:rPr>
         <w:t xml:space="preserve">The BFS provides optimal time complexity across an unweighted </w:t>
       </w:r>
       <w:r>
         <w:rPr>
           <w:rFonts w:ascii="Times New Roman" w:hAnsi="Times New Roman" w:cs="Times New Roman"/>
+          <w:sz w:val="22"/>
+          <w:szCs w:val="22"/>
         </w:rPr>
         <w:t>graph</w:t>
       </w:r>
       <w:r>
         <w:rPr>
           <w:rFonts w:ascii="Times New Roman" w:hAnsi="Times New Roman" w:cs="Times New Roman"/>
+          <w:sz w:val="22"/>
+          <w:szCs w:val="22"/>
         </w:rPr>
         <w:t xml:space="preserve"> (Wikipedia 2019).</w:t>
       </w:r>
     </w:p>
     <w:p>
       <w:pPr>
+        <w:jc w:val="both"/>
         <w:rPr>
           <w:rFonts w:ascii="Times New Roman" w:hAnsi="Times New Roman" w:cs="Times New Roman"/>
         </w:rPr>
@@ -786,6 +1024,7 @@
     <w:p>
       <w:pPr>
         <w:pStyle w:val="Heading2"/>
+        <w:jc w:val="both"/>
         <w:rPr>
           <w:rFonts w:ascii="Times New Roman" w:hAnsi="Times New Roman" w:cs="Times New Roman"/>
         </w:rPr>
@@ -799,10 +1038,1576 @@
     </w:p>
     <w:p>
       <w:pPr>
-        <w:rPr>
-          <w:rFonts w:ascii="Times New Roman" w:hAnsi="Times New Roman" w:cs="Times New Roman"/>
+        <w:jc w:val="both"/>
+        <w:rPr>
+          <w:rFonts w:ascii="Times New Roman" w:hAnsi="Times New Roman" w:cs="Times New Roman"/>
+          <w:sz w:val="22"/>
+          <w:szCs w:val="22"/>
         </w:rPr>
       </w:pPr>
+      <w:r>
+        <w:rPr>
+          <w:rFonts w:ascii="Times New Roman" w:hAnsi="Times New Roman" w:cs="Times New Roman"/>
+          <w:sz w:val="22"/>
+          <w:szCs w:val="22"/>
+        </w:rPr>
+        <w:t xml:space="preserve">Hamiltonian paths </w:t>
+      </w:r>
+      <w:r>
+        <w:rPr>
+          <w:rFonts w:ascii="Times New Roman" w:hAnsi="Times New Roman" w:cs="Times New Roman"/>
+          <w:sz w:val="22"/>
+          <w:szCs w:val="22"/>
+        </w:rPr>
+        <w:t xml:space="preserve">are paths within a graph </w:t>
+      </w:r>
+      <w:r>
+        <w:rPr>
+          <w:rFonts w:ascii="Times New Roman" w:hAnsi="Times New Roman" w:cs="Times New Roman"/>
+          <w:sz w:val="22"/>
+          <w:szCs w:val="22"/>
+        </w:rPr>
+        <w:t xml:space="preserve">that visits each vertex exactly once (Wikipedia 2019). </w:t>
+      </w:r>
+      <w:r>
+        <w:rPr>
+          <w:rFonts w:ascii="Times New Roman" w:hAnsi="Times New Roman" w:cs="Times New Roman"/>
+          <w:sz w:val="22"/>
+          <w:szCs w:val="22"/>
+        </w:rPr>
+        <w:t xml:space="preserve">The </w:t>
+      </w:r>
+      <w:r>
+        <w:rPr>
+          <w:rFonts w:ascii="Times New Roman" w:hAnsi="Times New Roman" w:cs="Times New Roman"/>
+          <w:sz w:val="22"/>
+          <w:szCs w:val="22"/>
+        </w:rPr>
+        <w:t>naive</w:t>
+      </w:r>
+      <w:r>
+        <w:rPr>
+          <w:rFonts w:ascii="Times New Roman" w:hAnsi="Times New Roman" w:cs="Times New Roman"/>
+          <w:sz w:val="22"/>
+          <w:szCs w:val="22"/>
+        </w:rPr>
+        <w:t xml:space="preserve"> solution to find Hamiltonian paths within a graph is to </w:t>
+      </w:r>
+      <w:r>
+        <w:rPr>
+          <w:rFonts w:ascii="Times New Roman" w:hAnsi="Times New Roman" w:cs="Times New Roman"/>
+          <w:sz w:val="22"/>
+          <w:szCs w:val="22"/>
+        </w:rPr>
+        <w:t>explore all possible configurations or permutations of the set of vertices within the</w:t>
+      </w:r>
+      <w:r>
+        <w:rPr>
+          <w:rFonts w:ascii="Times New Roman" w:hAnsi="Times New Roman" w:cs="Times New Roman"/>
+          <w:sz w:val="22"/>
+          <w:szCs w:val="22"/>
+        </w:rPr>
+        <w:t xml:space="preserve"> Wikipedia graph. </w:t>
+      </w:r>
+      <w:r>
+        <w:rPr>
+          <w:rFonts w:ascii="Times New Roman" w:hAnsi="Times New Roman" w:cs="Times New Roman"/>
+          <w:sz w:val="22"/>
+          <w:szCs w:val="22"/>
+        </w:rPr>
+        <w:t xml:space="preserve">As a </w:t>
+      </w:r>
+      <w:r>
+        <w:rPr>
+          <w:rFonts w:ascii="Times New Roman" w:hAnsi="Times New Roman" w:cs="Times New Roman"/>
+          <w:sz w:val="22"/>
+          <w:szCs w:val="22"/>
+        </w:rPr>
+        <w:t>result,</w:t>
+      </w:r>
+      <w:r>
+        <w:rPr>
+          <w:rFonts w:ascii="Times New Roman" w:hAnsi="Times New Roman" w:cs="Times New Roman"/>
+          <w:sz w:val="22"/>
+          <w:szCs w:val="22"/>
+        </w:rPr>
+        <w:t xml:space="preserve"> there will be </w:t>
+      </w:r>
+      <w:r>
+        <w:rPr>
+          <w:rFonts w:ascii="Times New Roman" w:hAnsi="Times New Roman" w:cs="Times New Roman"/>
+          <w:i/>
+          <w:iCs/>
+          <w:sz w:val="22"/>
+          <w:szCs w:val="22"/>
+        </w:rPr>
+        <w:t>n!</w:t>
+      </w:r>
+      <w:r>
+        <w:rPr>
+          <w:rFonts w:ascii="Times New Roman" w:hAnsi="Times New Roman" w:cs="Times New Roman"/>
+          <w:sz w:val="22"/>
+          <w:szCs w:val="22"/>
+        </w:rPr>
+        <w:t xml:space="preserve"> possible configurations where n is equal to the number of vertices in the graph. The </w:t>
+      </w:r>
+      <w:r>
+        <w:rPr>
+          <w:rFonts w:ascii="Times New Roman" w:hAnsi="Times New Roman" w:cs="Times New Roman"/>
+          <w:sz w:val="22"/>
+          <w:szCs w:val="22"/>
+        </w:rPr>
+        <w:t>naive</w:t>
+      </w:r>
+      <w:r>
+        <w:rPr>
+          <w:rFonts w:ascii="Times New Roman" w:hAnsi="Times New Roman" w:cs="Times New Roman"/>
+          <w:sz w:val="22"/>
+          <w:szCs w:val="22"/>
+        </w:rPr>
+        <w:t xml:space="preserve"> solution hence has a time complexity of O(n!). </w:t>
+      </w:r>
+      <w:r>
+        <w:rPr>
+          <w:rFonts w:ascii="Times New Roman" w:hAnsi="Times New Roman" w:cs="Times New Roman"/>
+          <w:sz w:val="22"/>
+          <w:szCs w:val="22"/>
+        </w:rPr>
+        <w:t xml:space="preserve">One such implementation is the Backtracking </w:t>
+      </w:r>
+      <w:r>
+        <w:rPr>
+          <w:rFonts w:ascii="Times New Roman" w:hAnsi="Times New Roman" w:cs="Times New Roman"/>
+          <w:sz w:val="22"/>
+          <w:szCs w:val="22"/>
+        </w:rPr>
+        <w:t xml:space="preserve">Algorithm which performs a DFS starting </w:t>
+      </w:r>
+      <w:r>
+        <w:rPr>
+          <w:rFonts w:ascii="Times New Roman" w:hAnsi="Times New Roman" w:cs="Times New Roman"/>
+          <w:sz w:val="22"/>
+          <w:szCs w:val="22"/>
+        </w:rPr>
+        <w:t xml:space="preserve">at every </w:t>
+      </w:r>
+      <w:r>
+        <w:rPr>
+          <w:rFonts w:ascii="Times New Roman" w:hAnsi="Times New Roman" w:cs="Times New Roman"/>
+          <w:sz w:val="22"/>
+          <w:szCs w:val="22"/>
+        </w:rPr>
+        <w:t>vertex contained within the</w:t>
+      </w:r>
+      <w:r>
+        <w:rPr>
+          <w:rFonts w:ascii="Times New Roman" w:hAnsi="Times New Roman" w:cs="Times New Roman"/>
+          <w:sz w:val="22"/>
+          <w:szCs w:val="22"/>
+        </w:rPr>
+        <w:t xml:space="preserve"> graphs</w:t>
+      </w:r>
+      <w:r>
+        <w:rPr>
+          <w:rFonts w:ascii="Times New Roman" w:hAnsi="Times New Roman" w:cs="Times New Roman"/>
+          <w:sz w:val="22"/>
+          <w:szCs w:val="22"/>
+        </w:rPr>
+        <w:t>’</w:t>
+      </w:r>
+      <w:r>
+        <w:rPr>
+          <w:rFonts w:ascii="Times New Roman" w:hAnsi="Times New Roman" w:cs="Times New Roman"/>
+          <w:sz w:val="22"/>
+          <w:szCs w:val="22"/>
+        </w:rPr>
+        <w:t xml:space="preserve"> vertex </w:t>
+      </w:r>
+      <w:r>
+        <w:rPr>
+          <w:rFonts w:ascii="Times New Roman" w:hAnsi="Times New Roman" w:cs="Times New Roman"/>
+          <w:sz w:val="22"/>
+          <w:szCs w:val="22"/>
+        </w:rPr>
+        <w:t xml:space="preserve">set, </w:t>
+      </w:r>
+      <w:r>
+        <w:rPr>
+          <w:rFonts w:ascii="Times New Roman" w:hAnsi="Times New Roman" w:cs="Times New Roman"/>
+          <w:sz w:val="22"/>
+          <w:szCs w:val="22"/>
+        </w:rPr>
+        <w:t>pushing</w:t>
+      </w:r>
+      <w:r>
+        <w:rPr>
+          <w:rFonts w:ascii="Times New Roman" w:hAnsi="Times New Roman" w:cs="Times New Roman"/>
+          <w:sz w:val="22"/>
+          <w:szCs w:val="22"/>
+        </w:rPr>
+        <w:t xml:space="preserve"> all </w:t>
+      </w:r>
+      <w:r>
+        <w:rPr>
+          <w:rFonts w:ascii="Times New Roman" w:hAnsi="Times New Roman" w:cs="Times New Roman"/>
+          <w:sz w:val="22"/>
+          <w:szCs w:val="22"/>
+        </w:rPr>
+        <w:t xml:space="preserve">nodes </w:t>
+      </w:r>
+      <w:r>
+        <w:rPr>
+          <w:rFonts w:ascii="Times New Roman" w:hAnsi="Times New Roman" w:cs="Times New Roman"/>
+          <w:sz w:val="22"/>
+          <w:szCs w:val="22"/>
+        </w:rPr>
+        <w:t xml:space="preserve">visited </w:t>
+      </w:r>
+      <w:r>
+        <w:rPr>
+          <w:rFonts w:ascii="Times New Roman" w:hAnsi="Times New Roman" w:cs="Times New Roman"/>
+          <w:sz w:val="22"/>
+          <w:szCs w:val="22"/>
+        </w:rPr>
+        <w:t>on to the stack</w:t>
+      </w:r>
+      <w:r>
+        <w:rPr>
+          <w:rFonts w:ascii="Times New Roman" w:hAnsi="Times New Roman" w:cs="Times New Roman"/>
+          <w:sz w:val="22"/>
+          <w:szCs w:val="22"/>
+        </w:rPr>
+        <w:t xml:space="preserve"> </w:t>
+      </w:r>
+      <w:r>
+        <w:rPr>
+          <w:rFonts w:ascii="Times New Roman" w:hAnsi="Times New Roman" w:cs="Times New Roman"/>
+          <w:sz w:val="22"/>
+          <w:szCs w:val="22"/>
+        </w:rPr>
+        <w:t xml:space="preserve">if at least one adjacent </w:t>
+      </w:r>
+      <w:r>
+        <w:rPr>
+          <w:rFonts w:ascii="Times New Roman" w:hAnsi="Times New Roman" w:cs="Times New Roman"/>
+          <w:sz w:val="22"/>
+          <w:szCs w:val="22"/>
+        </w:rPr>
+        <w:t>vertex</w:t>
+      </w:r>
+      <w:r>
+        <w:rPr>
+          <w:rFonts w:ascii="Times New Roman" w:hAnsi="Times New Roman" w:cs="Times New Roman"/>
+          <w:sz w:val="22"/>
+          <w:szCs w:val="22"/>
+        </w:rPr>
+        <w:t xml:space="preserve"> </w:t>
+      </w:r>
+      <w:r>
+        <w:rPr>
+          <w:rFonts w:ascii="Times New Roman" w:hAnsi="Times New Roman" w:cs="Times New Roman"/>
+          <w:sz w:val="22"/>
+          <w:szCs w:val="22"/>
+        </w:rPr>
+        <w:t xml:space="preserve">is </w:t>
+      </w:r>
+      <w:r>
+        <w:rPr>
+          <w:rFonts w:ascii="Times New Roman" w:hAnsi="Times New Roman" w:cs="Times New Roman"/>
+          <w:sz w:val="22"/>
+          <w:szCs w:val="22"/>
+        </w:rPr>
+        <w:t>set as ‘unvisited’</w:t>
+      </w:r>
+      <w:r>
+        <w:rPr>
+          <w:rFonts w:ascii="Times New Roman" w:hAnsi="Times New Roman" w:cs="Times New Roman"/>
+          <w:sz w:val="22"/>
+          <w:szCs w:val="22"/>
+        </w:rPr>
+        <w:t xml:space="preserve"> (</w:t>
+      </w:r>
+      <w:proofErr w:type="spellStart"/>
+      <w:r>
+        <w:rPr>
+          <w:rFonts w:ascii="Times New Roman" w:hAnsi="Times New Roman" w:cs="Times New Roman"/>
+          <w:sz w:val="22"/>
+          <w:szCs w:val="22"/>
+        </w:rPr>
+        <w:t>HackerEarth</w:t>
+      </w:r>
+      <w:proofErr w:type="spellEnd"/>
+      <w:r>
+        <w:rPr>
+          <w:rFonts w:ascii="Times New Roman" w:hAnsi="Times New Roman" w:cs="Times New Roman"/>
+          <w:sz w:val="22"/>
+          <w:szCs w:val="22"/>
+        </w:rPr>
+        <w:t xml:space="preserve"> </w:t>
+      </w:r>
+      <w:proofErr w:type="spellStart"/>
+      <w:r>
+        <w:rPr>
+          <w:rFonts w:ascii="Times New Roman" w:hAnsi="Times New Roman" w:cs="Times New Roman"/>
+          <w:sz w:val="22"/>
+          <w:szCs w:val="22"/>
+        </w:rPr>
+        <w:t>n.d</w:t>
+      </w:r>
+      <w:proofErr w:type="spellEnd"/>
+      <w:r>
+        <w:rPr>
+          <w:rFonts w:ascii="Times New Roman" w:hAnsi="Times New Roman" w:cs="Times New Roman"/>
+          <w:sz w:val="22"/>
+          <w:szCs w:val="22"/>
+        </w:rPr>
+        <w:t>)</w:t>
+      </w:r>
+      <w:r>
+        <w:rPr>
+          <w:rFonts w:ascii="Times New Roman" w:hAnsi="Times New Roman" w:cs="Times New Roman"/>
+          <w:sz w:val="22"/>
+          <w:szCs w:val="22"/>
+        </w:rPr>
+        <w:t>.</w:t>
+      </w:r>
+      <w:r>
+        <w:rPr>
+          <w:rFonts w:ascii="Times New Roman" w:hAnsi="Times New Roman" w:cs="Times New Roman"/>
+          <w:sz w:val="22"/>
+          <w:szCs w:val="22"/>
+        </w:rPr>
+        <w:t xml:space="preserve"> If </w:t>
+      </w:r>
+      <w:r>
+        <w:rPr>
+          <w:rFonts w:ascii="Times New Roman" w:hAnsi="Times New Roman" w:cs="Times New Roman"/>
+          <w:sz w:val="22"/>
+          <w:szCs w:val="22"/>
+        </w:rPr>
+        <w:t xml:space="preserve">the number of elements contained within </w:t>
+      </w:r>
+      <w:r>
+        <w:rPr>
+          <w:rFonts w:ascii="Times New Roman" w:hAnsi="Times New Roman" w:cs="Times New Roman"/>
+          <w:sz w:val="22"/>
+          <w:szCs w:val="22"/>
+        </w:rPr>
+        <w:t>the stack at any point is equivalent to the number of elements set as ‘visited’</w:t>
+      </w:r>
+      <w:r>
+        <w:rPr>
+          <w:rFonts w:ascii="Times New Roman" w:hAnsi="Times New Roman" w:cs="Times New Roman"/>
+          <w:sz w:val="22"/>
+          <w:szCs w:val="22"/>
+        </w:rPr>
+        <w:t>,</w:t>
+      </w:r>
+      <w:r>
+        <w:rPr>
+          <w:rFonts w:ascii="Times New Roman" w:hAnsi="Times New Roman" w:cs="Times New Roman"/>
+          <w:sz w:val="22"/>
+          <w:szCs w:val="22"/>
+        </w:rPr>
+        <w:t xml:space="preserve"> a </w:t>
+      </w:r>
+      <w:r>
+        <w:rPr>
+          <w:rFonts w:ascii="Times New Roman" w:hAnsi="Times New Roman" w:cs="Times New Roman"/>
+          <w:sz w:val="22"/>
+          <w:szCs w:val="22"/>
+        </w:rPr>
+        <w:lastRenderedPageBreak/>
+        <w:t>Hamiltonian path exists</w:t>
+      </w:r>
+      <w:r>
+        <w:rPr>
+          <w:rFonts w:ascii="Times New Roman" w:hAnsi="Times New Roman" w:cs="Times New Roman"/>
+          <w:sz w:val="22"/>
+          <w:szCs w:val="22"/>
+        </w:rPr>
+        <w:t xml:space="preserve">. </w:t>
+      </w:r>
+      <w:r>
+        <w:rPr>
+          <w:rFonts w:ascii="Times New Roman" w:hAnsi="Times New Roman" w:cs="Times New Roman"/>
+          <w:sz w:val="22"/>
+          <w:szCs w:val="22"/>
+        </w:rPr>
+        <w:t xml:space="preserve">This solution is </w:t>
+      </w:r>
+      <w:r>
+        <w:rPr>
+          <w:rFonts w:ascii="Times New Roman" w:hAnsi="Times New Roman" w:cs="Times New Roman"/>
+          <w:sz w:val="22"/>
+          <w:szCs w:val="22"/>
+        </w:rPr>
+        <w:t xml:space="preserve">extremely </w:t>
+      </w:r>
+      <w:r>
+        <w:rPr>
+          <w:rFonts w:ascii="Times New Roman" w:hAnsi="Times New Roman" w:cs="Times New Roman"/>
+          <w:sz w:val="22"/>
+          <w:szCs w:val="22"/>
+        </w:rPr>
+        <w:t xml:space="preserve">inefficient </w:t>
+      </w:r>
+      <w:r>
+        <w:rPr>
+          <w:rFonts w:ascii="Times New Roman" w:hAnsi="Times New Roman" w:cs="Times New Roman"/>
+          <w:sz w:val="22"/>
+          <w:szCs w:val="22"/>
+        </w:rPr>
+        <w:t xml:space="preserve">due to </w:t>
+      </w:r>
+      <w:r>
+        <w:rPr>
+          <w:rFonts w:ascii="Times New Roman" w:hAnsi="Times New Roman" w:cs="Times New Roman"/>
+          <w:sz w:val="22"/>
+          <w:szCs w:val="22"/>
+        </w:rPr>
+        <w:t>the</w:t>
+      </w:r>
+      <w:r>
+        <w:rPr>
+          <w:rFonts w:ascii="Times New Roman" w:hAnsi="Times New Roman" w:cs="Times New Roman"/>
+          <w:sz w:val="22"/>
+          <w:szCs w:val="22"/>
+        </w:rPr>
+        <w:t xml:space="preserve"> repetitive</w:t>
+      </w:r>
+      <w:r>
+        <w:rPr>
+          <w:rFonts w:ascii="Times New Roman" w:hAnsi="Times New Roman" w:cs="Times New Roman"/>
+          <w:sz w:val="22"/>
+          <w:szCs w:val="22"/>
+        </w:rPr>
+        <w:t xml:space="preserve"> computation</w:t>
+      </w:r>
+      <w:r>
+        <w:rPr>
+          <w:rFonts w:ascii="Times New Roman" w:hAnsi="Times New Roman" w:cs="Times New Roman"/>
+          <w:sz w:val="22"/>
+          <w:szCs w:val="22"/>
+        </w:rPr>
+        <w:t xml:space="preserve"> of known results.</w:t>
+      </w:r>
+    </w:p>
+    <w:p>
+      <w:pPr>
+        <w:jc w:val="both"/>
+        <w:rPr>
+          <w:rFonts w:ascii="Times New Roman" w:hAnsi="Times New Roman" w:cs="Times New Roman"/>
+          <w:sz w:val="22"/>
+          <w:szCs w:val="22"/>
+        </w:rPr>
+      </w:pPr>
+    </w:p>
+    <w:p>
+      <w:pPr>
+        <w:jc w:val="both"/>
+        <w:rPr>
+          <w:rFonts w:ascii="Times New Roman" w:eastAsiaTheme="minorEastAsia" w:hAnsi="Times New Roman" w:cs="Times New Roman"/>
+          <w:sz w:val="22"/>
+          <w:szCs w:val="22"/>
+        </w:rPr>
+      </w:pPr>
+      <w:r>
+        <w:rPr>
+          <w:rFonts w:ascii="Times New Roman" w:eastAsiaTheme="minorEastAsia" w:hAnsi="Times New Roman" w:cs="Times New Roman"/>
+          <w:noProof/>
+          <w:sz w:val="22"/>
+          <w:szCs w:val="22"/>
+        </w:rPr>
+        <mc:AlternateContent>
+          <mc:Choice Requires="wpg">
+            <w:drawing>
+              <wp:anchor distT="107950" distB="107950" distL="180340" distR="180340" simplePos="0" relativeHeight="251660288" behindDoc="1" locked="0" layoutInCell="1" allowOverlap="1" wp14:anchorId="3D4CB629" wp14:editId="6E1E93A3">
+                <wp:simplePos x="0" y="0"/>
+                <wp:positionH relativeFrom="column">
+                  <wp:posOffset>2574290</wp:posOffset>
+                </wp:positionH>
+                <wp:positionV relativeFrom="paragraph">
+                  <wp:posOffset>1591486</wp:posOffset>
+                </wp:positionV>
+                <wp:extent cx="3844290" cy="2259330"/>
+                <wp:effectExtent l="0" t="0" r="3810" b="1270"/>
+                <wp:wrapTight wrapText="bothSides">
+                  <wp:wrapPolygon edited="0">
+                    <wp:start x="0" y="0"/>
+                    <wp:lineTo x="0" y="21491"/>
+                    <wp:lineTo x="21550" y="21491"/>
+                    <wp:lineTo x="21550" y="18577"/>
+                    <wp:lineTo x="20622" y="17484"/>
+                    <wp:lineTo x="20622" y="0"/>
+                    <wp:lineTo x="0" y="0"/>
+                  </wp:wrapPolygon>
+                </wp:wrapTight>
+                <wp:docPr id="5" name="Group 5"/>
+                <wp:cNvGraphicFramePr/>
+                <a:graphic xmlns:a="http://schemas.openxmlformats.org/drawingml/2006/main">
+                  <a:graphicData uri="http://schemas.microsoft.com/office/word/2010/wordprocessingGroup">
+                    <wpg:wgp>
+                      <wpg:cNvGrpSpPr/>
+                      <wpg:grpSpPr>
+                        <a:xfrm>
+                          <a:off x="0" y="0"/>
+                          <a:ext cx="3844290" cy="2259330"/>
+                          <a:chOff x="0" y="0"/>
+                          <a:chExt cx="3909848" cy="2638097"/>
+                        </a:xfrm>
+                      </wpg:grpSpPr>
+                      <wps:wsp>
+                        <wps:cNvPr id="4" name="Text Box 4"/>
+                        <wps:cNvSpPr txBox="1"/>
+                        <wps:spPr>
+                          <a:xfrm>
+                            <a:off x="0" y="2270235"/>
+                            <a:ext cx="3909848" cy="367862"/>
+                          </a:xfrm>
+                          <a:prstGeom prst="rect">
+                            <a:avLst/>
+                          </a:prstGeom>
+                          <a:solidFill>
+                            <a:schemeClr val="lt1"/>
+                          </a:solidFill>
+                          <a:ln w="6350">
+                            <a:noFill/>
+                          </a:ln>
+                        </wps:spPr>
+                        <wps:txbx>
+                          <w:txbxContent>
+                            <w:p>
+                              <w:pPr>
+                                <w:jc w:val="center"/>
+                                <w:rPr>
+                                  <w:rFonts w:ascii="Times New Roman" w:hAnsi="Times New Roman" w:cs="Times New Roman"/>
+                                  <w:b/>
+                                  <w:bCs/>
+                                  <w:sz w:val="15"/>
+                                  <w:szCs w:val="15"/>
+                                </w:rPr>
+                              </w:pPr>
+                              <w:r>
+                                <w:rPr>
+                                  <w:rFonts w:ascii="Times New Roman" w:hAnsi="Times New Roman" w:cs="Times New Roman"/>
+                                  <w:b/>
+                                  <w:bCs/>
+                                  <w:sz w:val="15"/>
+                                  <w:szCs w:val="15"/>
+                                </w:rPr>
+                                <w:t>Figure 1</w:t>
+                              </w:r>
+                            </w:p>
+                            <w:p>
+                              <w:pPr>
+                                <w:jc w:val="center"/>
+                                <w:rPr>
+                                  <w:rFonts w:ascii="Times New Roman" w:hAnsi="Times New Roman" w:cs="Times New Roman"/>
+                                  <w:sz w:val="15"/>
+                                  <w:szCs w:val="15"/>
+                                </w:rPr>
+                              </w:pPr>
+                              <w:r>
+                                <w:rPr>
+                                  <w:rFonts w:ascii="Times New Roman" w:hAnsi="Times New Roman" w:cs="Times New Roman"/>
+                                  <w:sz w:val="15"/>
+                                  <w:szCs w:val="15"/>
+                                </w:rPr>
+                                <w:t>Time complexity comparison to established whether a Hamiltonian path exists</w:t>
+                              </w:r>
+                            </w:p>
+                          </w:txbxContent>
+                        </wps:txbx>
+                        <wps:bodyPr rot="0" spcFirstLastPara="0" vertOverflow="overflow" horzOverflow="overflow" vert="horz" wrap="square" lIns="91440" tIns="45720" rIns="91440" bIns="45720" numCol="1" spcCol="0" rtlCol="0" fromWordArt="0" anchor="t" anchorCtr="0" forceAA="0" compatLnSpc="1">
+                          <a:prstTxWarp prst="textNoShape">
+                            <a:avLst/>
+                          </a:prstTxWarp>
+                          <a:noAutofit/>
+                        </wps:bodyPr>
+                      </wps:wsp>
+                      <pic:pic xmlns:pic="http://schemas.openxmlformats.org/drawingml/2006/picture">
+                        <pic:nvPicPr>
+                          <pic:cNvPr id="3" name="Picture 3" descr="Time complexity comparison between the backtracking DFS algorithm and dynamic programming approach."/>
+                          <pic:cNvPicPr>
+                            <a:picLocks noChangeAspect="1"/>
+                          </pic:cNvPicPr>
+                        </pic:nvPicPr>
+                        <pic:blipFill>
+                          <a:blip r:embed="rId7">
+                            <a:extLst>
+                              <a:ext uri="{28A0092B-C50C-407E-A947-70E740481C1C}">
+                                <a14:useLocalDpi xmlns:a14="http://schemas.microsoft.com/office/drawing/2010/main" val="0"/>
+                              </a:ext>
+                            </a:extLst>
+                          </a:blip>
+                          <a:stretch>
+                            <a:fillRect/>
+                          </a:stretch>
+                        </pic:blipFill>
+                        <pic:spPr>
+                          <a:xfrm>
+                            <a:off x="0" y="0"/>
+                            <a:ext cx="3720465" cy="2272665"/>
+                          </a:xfrm>
+                          <a:prstGeom prst="rect">
+                            <a:avLst/>
+                          </a:prstGeom>
+                        </pic:spPr>
+                      </pic:pic>
+                    </wpg:wgp>
+                  </a:graphicData>
+                </a:graphic>
+                <wp14:sizeRelH relativeFrom="margin">
+                  <wp14:pctWidth>0</wp14:pctWidth>
+                </wp14:sizeRelH>
+                <wp14:sizeRelV relativeFrom="margin">
+                  <wp14:pctHeight>0</wp14:pctHeight>
+                </wp14:sizeRelV>
+              </wp:anchor>
+            </w:drawing>
+          </mc:Choice>
+          <mc:Fallback>
+            <w:pict>
+              <v:group w14:anchorId="3D4CB629" id="Group 5" o:spid="_x0000_s1026" style="position:absolute;left:0;text-align:left;margin-left:202.7pt;margin-top:125.3pt;width:302.7pt;height:177.9pt;z-index:-251656192;mso-wrap-distance-left:14.2pt;mso-wrap-distance-top:8.5pt;mso-wrap-distance-right:14.2pt;mso-wrap-distance-bottom:8.5pt;mso-width-relative:margin;mso-height-relative:margin" coordsize="39098,26380" o:gfxdata="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">
+                <v:shapetype id="_x0000_t202" coordsize="21600,21600" o:spt="202" path="m,l,21600r21600,l21600,xe">
+                  <v:stroke joinstyle="miter"/>
+                  <v:path gradientshapeok="t" o:connecttype="rect"/>
+                </v:shapetype>
+                <v:shape id="Text Box 4" o:spid="_x0000_s1027" type="#_x0000_t202" style="position:absolute;top:22702;width:39098;height:3678;visibility:visible;mso-wrap-style:square;v-text-anchor:top" o:gfxdata="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" fillcolor="white [3201]" stroked="f" strokeweight=".5pt">
+                  <v:textbox>
+                    <w:txbxContent>
+                      <w:p>
+                        <w:pPr>
+                          <w:jc w:val="center"/>
+                          <w:rPr>
+                            <w:rFonts w:ascii="Times New Roman" w:hAnsi="Times New Roman" w:cs="Times New Roman"/>
+                            <w:b/>
+                            <w:bCs/>
+                            <w:sz w:val="15"/>
+                            <w:szCs w:val="15"/>
+                          </w:rPr>
+                        </w:pPr>
+                        <w:r>
+                          <w:rPr>
+                            <w:rFonts w:ascii="Times New Roman" w:hAnsi="Times New Roman" w:cs="Times New Roman"/>
+                            <w:b/>
+                            <w:bCs/>
+                            <w:sz w:val="15"/>
+                            <w:szCs w:val="15"/>
+                          </w:rPr>
+                          <w:t>Figure 1</w:t>
+                        </w:r>
+                      </w:p>
+                      <w:p>
+                        <w:pPr>
+                          <w:jc w:val="center"/>
+                          <w:rPr>
+                            <w:rFonts w:ascii="Times New Roman" w:hAnsi="Times New Roman" w:cs="Times New Roman"/>
+                            <w:sz w:val="15"/>
+                            <w:szCs w:val="15"/>
+                          </w:rPr>
+                        </w:pPr>
+                        <w:r>
+                          <w:rPr>
+                            <w:rFonts w:ascii="Times New Roman" w:hAnsi="Times New Roman" w:cs="Times New Roman"/>
+                            <w:sz w:val="15"/>
+                            <w:szCs w:val="15"/>
+                          </w:rPr>
+                          <w:t>Time complexity comparison to established whether a Hamiltonian path exists</w:t>
+                        </w:r>
+                      </w:p>
+                    </w:txbxContent>
+                  </v:textbox>
+                </v:shape>
+                <v:shapetype id="_x0000_t75" coordsize="21600,21600" o:spt="75" o:preferrelative="t" path="m@4@5l@4@11@9@11@9@5xe" filled="f" stroked="f">
+                  <v:stroke joinstyle="miter"/>
+                  <v:formulas>
+                    <v:f eqn="if lineDrawn pixelLineWidth 0"/>
+                    <v:f eqn="sum @0 1 0"/>
+                    <v:f eqn="sum 0 0 @1"/>
+                    <v:f eqn="prod @2 1 2"/>
+                    <v:f eqn="prod @3 21600 pixelWidth"/>
+                    <v:f eqn="prod @3 21600 pixelHeight"/>
+                    <v:f eqn="sum @0 0 1"/>
+                    <v:f eqn="prod @6 1 2"/>
+                    <v:f eqn="prod @7 21600 pixelWidth"/>
+                    <v:f eqn="sum @8 21600 0"/>
+                    <v:f eqn="prod @7 21600 pixelHeight"/>
+                    <v:f eqn="sum @10 21600 0"/>
+                  </v:formulas>
+                  <v:path o:extrusionok="f" gradientshapeok="t" o:connecttype="rect"/>
+                  <o:lock v:ext="edit" aspectratio="t"/>
+                </v:shapetype>
+                <v:shape id="Picture 3" o:spid="_x0000_s1028" type="#_x0000_t75" alt="Time complexity comparison between the backtracking DFS algorithm and dynamic programming approach." style="position:absolute;width:37204;height:22726;visibility:visible;mso-wrap-style:square" o:gfxdata="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">
+                  <v:imagedata r:id="rId8" o:title="Time complexity comparison between the backtracking DFS algorithm and dynamic programming approach"/>
+                </v:shape>
+                <w10:wrap type="tight"/>
+              </v:group>
+            </w:pict>
+          </mc:Fallback>
+        </mc:AlternateContent>
+      </w:r>
+      <w:r>
+        <w:rPr>
+          <w:rFonts w:ascii="Times New Roman" w:hAnsi="Times New Roman" w:cs="Times New Roman"/>
+          <w:sz w:val="22"/>
+          <w:szCs w:val="22"/>
+        </w:rPr>
+        <w:t xml:space="preserve">Dynamic programming addresses this </w:t>
+      </w:r>
+      <w:r>
+        <w:rPr>
+          <w:rFonts w:ascii="Times New Roman" w:hAnsi="Times New Roman" w:cs="Times New Roman"/>
+          <w:sz w:val="22"/>
+          <w:szCs w:val="22"/>
+        </w:rPr>
+        <w:t>computational problem by keeping records that map previously computed results (</w:t>
+      </w:r>
+      <w:r>
+        <w:rPr>
+          <w:rFonts w:ascii="Times New Roman" w:hAnsi="Times New Roman" w:cs="Times New Roman"/>
+          <w:sz w:val="22"/>
+          <w:szCs w:val="22"/>
+        </w:rPr>
+        <w:t>Zaveri M 2019)</w:t>
+      </w:r>
+      <w:r>
+        <w:rPr>
+          <w:rFonts w:ascii="Times New Roman" w:hAnsi="Times New Roman" w:cs="Times New Roman"/>
+          <w:sz w:val="22"/>
+          <w:szCs w:val="22"/>
+        </w:rPr>
+        <w:t xml:space="preserve"> and thus </w:t>
+      </w:r>
+      <w:r>
+        <w:rPr>
+          <w:rFonts w:ascii="Times New Roman" w:hAnsi="Times New Roman" w:cs="Times New Roman"/>
+          <w:sz w:val="22"/>
+          <w:szCs w:val="22"/>
+        </w:rPr>
+        <w:t>optimising</w:t>
+      </w:r>
+      <w:r>
+        <w:rPr>
+          <w:rFonts w:ascii="Times New Roman" w:hAnsi="Times New Roman" w:cs="Times New Roman"/>
+          <w:sz w:val="22"/>
+          <w:szCs w:val="22"/>
+        </w:rPr>
+        <w:t xml:space="preserve"> computational time.</w:t>
+      </w:r>
+      <w:r>
+        <w:rPr>
+          <w:rFonts w:ascii="Times New Roman" w:hAnsi="Times New Roman" w:cs="Times New Roman"/>
+          <w:sz w:val="22"/>
+          <w:szCs w:val="22"/>
+        </w:rPr>
+        <w:t xml:space="preserve"> My</w:t>
+      </w:r>
+      <w:r>
+        <w:rPr>
+          <w:rFonts w:ascii="Times New Roman" w:hAnsi="Times New Roman" w:cs="Times New Roman"/>
+          <w:sz w:val="22"/>
+          <w:szCs w:val="22"/>
+        </w:rPr>
+        <w:t xml:space="preserve"> Hamiltonian path algorithm uses an adapted implementation of </w:t>
+      </w:r>
+      <w:r>
+        <w:rPr>
+          <w:rFonts w:ascii="Times New Roman" w:hAnsi="Times New Roman" w:cs="Times New Roman"/>
+          <w:sz w:val="22"/>
+          <w:szCs w:val="22"/>
+        </w:rPr>
+        <w:t xml:space="preserve">the Bellman-Held-Karp algorithm by </w:t>
+      </w:r>
+      <w:r>
+        <w:rPr>
+          <w:rFonts w:ascii="Times New Roman" w:hAnsi="Times New Roman" w:cs="Times New Roman"/>
+          <w:sz w:val="22"/>
+          <w:szCs w:val="22"/>
+        </w:rPr>
+        <w:t xml:space="preserve">implementing their assumption </w:t>
+      </w:r>
+      <w:r>
+        <w:rPr>
+          <w:rFonts w:ascii="Times New Roman" w:hAnsi="Times New Roman" w:cs="Times New Roman"/>
+          <w:sz w:val="22"/>
+          <w:szCs w:val="22"/>
+        </w:rPr>
+        <w:t xml:space="preserve">that </w:t>
+      </w:r>
+      <w:r>
+        <w:rPr>
+          <w:rFonts w:ascii="Times New Roman" w:hAnsi="Times New Roman" w:cs="Times New Roman"/>
+          <w:i/>
+          <w:iCs/>
+          <w:sz w:val="22"/>
+          <w:szCs w:val="22"/>
+        </w:rPr>
+        <w:t xml:space="preserve">“every </w:t>
+      </w:r>
+      <w:r>
+        <w:rPr>
+          <w:rFonts w:ascii="Times New Roman" w:hAnsi="Times New Roman" w:cs="Times New Roman"/>
+          <w:i/>
+          <w:iCs/>
+          <w:sz w:val="22"/>
+          <w:szCs w:val="22"/>
+        </w:rPr>
+        <w:t>sub-path</w:t>
+      </w:r>
+      <w:r>
+        <w:rPr>
+          <w:rFonts w:ascii="Times New Roman" w:hAnsi="Times New Roman" w:cs="Times New Roman"/>
+          <w:i/>
+          <w:iCs/>
+          <w:sz w:val="22"/>
+          <w:szCs w:val="22"/>
+        </w:rPr>
+        <w:t xml:space="preserve"> of a path </w:t>
+      </w:r>
+      <w:r>
+        <w:rPr>
+          <w:rFonts w:ascii="Times New Roman" w:hAnsi="Times New Roman" w:cs="Times New Roman"/>
+          <w:i/>
+          <w:iCs/>
+          <w:sz w:val="22"/>
+          <w:szCs w:val="22"/>
+        </w:rPr>
+        <w:t>o</w:t>
+      </w:r>
+      <w:r>
+        <w:rPr>
+          <w:rFonts w:ascii="Times New Roman" w:hAnsi="Times New Roman" w:cs="Times New Roman"/>
+          <w:i/>
+          <w:iCs/>
+          <w:sz w:val="22"/>
+          <w:szCs w:val="22"/>
+        </w:rPr>
+        <w:t>f minimum distance is itself of minimum distance”</w:t>
+      </w:r>
+      <w:r>
+        <w:rPr>
+          <w:rFonts w:ascii="Times New Roman" w:hAnsi="Times New Roman" w:cs="Times New Roman"/>
+          <w:i/>
+          <w:iCs/>
+          <w:sz w:val="22"/>
+          <w:szCs w:val="22"/>
+        </w:rPr>
+        <w:t xml:space="preserve"> </w:t>
+      </w:r>
+      <w:r>
+        <w:rPr>
+          <w:rFonts w:ascii="Times New Roman" w:hAnsi="Times New Roman" w:cs="Times New Roman"/>
+          <w:sz w:val="22"/>
+          <w:szCs w:val="22"/>
+        </w:rPr>
+        <w:t>(Wikipedia 2019</w:t>
+      </w:r>
+      <w:r>
+        <w:rPr>
+          <w:rFonts w:ascii="Times New Roman" w:hAnsi="Times New Roman" w:cs="Times New Roman"/>
+          <w:i/>
+          <w:iCs/>
+          <w:sz w:val="22"/>
+          <w:szCs w:val="22"/>
+        </w:rPr>
+        <w:t>)</w:t>
+      </w:r>
+      <w:r>
+        <w:rPr>
+          <w:rFonts w:ascii="Times New Roman" w:hAnsi="Times New Roman" w:cs="Times New Roman"/>
+          <w:sz w:val="22"/>
+          <w:szCs w:val="22"/>
+        </w:rPr>
+        <w:t xml:space="preserve"> using tab</w:t>
+      </w:r>
+      <w:r>
+        <w:rPr>
+          <w:rFonts w:ascii="Times New Roman" w:hAnsi="Times New Roman" w:cs="Times New Roman"/>
+          <w:sz w:val="22"/>
+          <w:szCs w:val="22"/>
+        </w:rPr>
+        <w:t>ulation to</w:t>
+      </w:r>
+      <w:r>
+        <w:rPr>
+          <w:rFonts w:ascii="Times New Roman" w:hAnsi="Times New Roman" w:cs="Times New Roman"/>
+          <w:sz w:val="22"/>
+          <w:szCs w:val="22"/>
+        </w:rPr>
+        <w:t xml:space="preserve"> memorise previously computed results</w:t>
+      </w:r>
+      <w:r>
+        <w:rPr>
+          <w:rFonts w:ascii="Times New Roman" w:hAnsi="Times New Roman" w:cs="Times New Roman"/>
+          <w:sz w:val="22"/>
+          <w:szCs w:val="22"/>
+        </w:rPr>
+        <w:t xml:space="preserve">. This is achieved by </w:t>
+      </w:r>
+      <w:r>
+        <w:rPr>
+          <w:rFonts w:ascii="Times New Roman" w:hAnsi="Times New Roman" w:cs="Times New Roman"/>
+          <w:sz w:val="22"/>
+          <w:szCs w:val="22"/>
+        </w:rPr>
+        <w:t xml:space="preserve">using a loop to set particular bits in a </w:t>
+      </w:r>
+      <w:r>
+        <w:rPr>
+          <w:rFonts w:ascii="Times New Roman" w:hAnsi="Times New Roman" w:cs="Times New Roman"/>
+          <w:sz w:val="22"/>
+          <w:szCs w:val="22"/>
+        </w:rPr>
+        <w:t>b</w:t>
+      </w:r>
+      <w:r>
+        <w:rPr>
+          <w:rFonts w:ascii="Times New Roman" w:hAnsi="Times New Roman" w:cs="Times New Roman"/>
+          <w:sz w:val="22"/>
+          <w:szCs w:val="22"/>
+        </w:rPr>
+        <w:t>it</w:t>
+      </w:r>
+      <w:r>
+        <w:rPr>
+          <w:rFonts w:ascii="Times New Roman" w:hAnsi="Times New Roman" w:cs="Times New Roman"/>
+          <w:sz w:val="22"/>
+          <w:szCs w:val="22"/>
+        </w:rPr>
+        <w:t>-s</w:t>
+      </w:r>
+      <w:r>
+        <w:rPr>
+          <w:rFonts w:ascii="Times New Roman" w:hAnsi="Times New Roman" w:cs="Times New Roman"/>
+          <w:sz w:val="22"/>
+          <w:szCs w:val="22"/>
+        </w:rPr>
+        <w:t>et data structure</w:t>
+      </w:r>
+      <w:r>
+        <w:rPr>
+          <w:rFonts w:ascii="Times New Roman" w:hAnsi="Times New Roman" w:cs="Times New Roman"/>
+          <w:sz w:val="22"/>
+          <w:szCs w:val="22"/>
+        </w:rPr>
+        <w:t xml:space="preserve"> </w:t>
+      </w:r>
+      <w:r>
+        <w:rPr>
+          <w:rFonts w:ascii="Times New Roman" w:hAnsi="Times New Roman" w:cs="Times New Roman"/>
+          <w:sz w:val="22"/>
+          <w:szCs w:val="22"/>
+        </w:rPr>
+        <w:t xml:space="preserve">in order using a </w:t>
+      </w:r>
+      <w:r>
+        <w:rPr>
+          <w:rFonts w:ascii="Times New Roman" w:hAnsi="Times New Roman" w:cs="Times New Roman"/>
+          <w:i/>
+          <w:iCs/>
+          <w:sz w:val="22"/>
+          <w:szCs w:val="22"/>
+        </w:rPr>
+        <w:t>bottom-up</w:t>
+      </w:r>
+      <w:r>
+        <w:rPr>
+          <w:rFonts w:ascii="Times New Roman" w:hAnsi="Times New Roman" w:cs="Times New Roman"/>
+          <w:sz w:val="22"/>
+          <w:szCs w:val="22"/>
+        </w:rPr>
+        <w:t xml:space="preserve"> approach (Zaveri M 2019).</w:t>
+      </w:r>
+      <w:r>
+        <w:rPr>
+          <w:rFonts w:ascii="Times New Roman" w:hAnsi="Times New Roman" w:cs="Times New Roman"/>
+          <w:sz w:val="22"/>
+          <w:szCs w:val="22"/>
+        </w:rPr>
+        <w:t xml:space="preserve"> The</w:t>
+      </w:r>
+      <w:r>
+        <w:rPr>
+          <w:rFonts w:ascii="Times New Roman" w:hAnsi="Times New Roman" w:cs="Times New Roman"/>
+          <w:i/>
+          <w:iCs/>
+          <w:sz w:val="22"/>
+          <w:szCs w:val="22"/>
+        </w:rPr>
+        <w:t xml:space="preserve"> bottom-up</w:t>
+      </w:r>
+      <w:r>
+        <w:rPr>
+          <w:rFonts w:ascii="Times New Roman" w:hAnsi="Times New Roman" w:cs="Times New Roman"/>
+          <w:sz w:val="22"/>
+          <w:szCs w:val="22"/>
+        </w:rPr>
+        <w:t xml:space="preserve"> approach starts with the smallest sub-problem, computing a solution for these problems</w:t>
+      </w:r>
+      <w:r>
+        <w:rPr>
+          <w:rFonts w:ascii="Times New Roman" w:hAnsi="Times New Roman" w:cs="Times New Roman"/>
+          <w:sz w:val="22"/>
+          <w:szCs w:val="22"/>
+        </w:rPr>
+        <w:t xml:space="preserve"> and building on these solutions until </w:t>
+      </w:r>
+      <w:r>
+        <w:rPr>
+          <w:rFonts w:ascii="Times New Roman" w:hAnsi="Times New Roman" w:cs="Times New Roman"/>
+          <w:sz w:val="22"/>
+          <w:szCs w:val="22"/>
+        </w:rPr>
+        <w:t>the larger problem is solved (Joshi V 2017).</w:t>
+      </w:r>
+      <w:r>
+        <w:rPr>
+          <w:rFonts w:ascii="Times New Roman" w:hAnsi="Times New Roman" w:cs="Times New Roman"/>
+          <w:sz w:val="22"/>
+          <w:szCs w:val="22"/>
+        </w:rPr>
+        <w:t xml:space="preserve"> Hence, the </w:t>
+      </w:r>
+      <w:r>
+        <w:rPr>
+          <w:rFonts w:ascii="Times New Roman" w:hAnsi="Times New Roman" w:cs="Times New Roman"/>
+          <w:i/>
+          <w:iCs/>
+          <w:sz w:val="22"/>
+          <w:szCs w:val="22"/>
+        </w:rPr>
+        <w:t>bottom-up</w:t>
+      </w:r>
+      <w:r>
+        <w:rPr>
+          <w:rFonts w:ascii="Times New Roman" w:hAnsi="Times New Roman" w:cs="Times New Roman"/>
+          <w:sz w:val="22"/>
+          <w:szCs w:val="22"/>
+        </w:rPr>
+        <w:t xml:space="preserve"> approach directly implements the underlying assumption of the Bellman-Held-Karp algorithm.</w:t>
+      </w:r>
+      <w:r>
+        <w:rPr>
+          <w:rFonts w:ascii="Times New Roman" w:hAnsi="Times New Roman" w:cs="Times New Roman"/>
+          <w:sz w:val="22"/>
+          <w:szCs w:val="22"/>
+        </w:rPr>
+        <w:t xml:space="preserve"> The resulting </w:t>
+      </w:r>
+      <w:r>
+        <w:rPr>
+          <w:rFonts w:ascii="Times New Roman" w:hAnsi="Times New Roman" w:cs="Times New Roman"/>
+          <w:sz w:val="22"/>
+          <w:szCs w:val="22"/>
+        </w:rPr>
+        <w:t>worst-case</w:t>
+      </w:r>
+      <w:r>
+        <w:rPr>
+          <w:rFonts w:ascii="Times New Roman" w:hAnsi="Times New Roman" w:cs="Times New Roman"/>
+          <w:sz w:val="22"/>
+          <w:szCs w:val="22"/>
+        </w:rPr>
+        <w:t xml:space="preserve"> </w:t>
+      </w:r>
+      <w:r>
+        <w:rPr>
+          <w:rFonts w:ascii="Times New Roman" w:hAnsi="Times New Roman" w:cs="Times New Roman"/>
+          <w:sz w:val="22"/>
+          <w:szCs w:val="22"/>
+        </w:rPr>
+        <w:t xml:space="preserve">time </w:t>
+      </w:r>
+      <w:r>
+        <w:rPr>
+          <w:rFonts w:ascii="Times New Roman" w:hAnsi="Times New Roman" w:cs="Times New Roman"/>
+          <w:sz w:val="22"/>
+          <w:szCs w:val="22"/>
+        </w:rPr>
+        <w:t xml:space="preserve">complexity of this implementation is </w:t>
+      </w:r>
+      <m:oMath>
+        <m:r>
+          <w:rPr>
+            <w:rFonts w:ascii="Cambria Math" w:hAnsi="Cambria Math" w:cs="Times New Roman"/>
+            <w:sz w:val="22"/>
+            <w:szCs w:val="22"/>
+          </w:rPr>
+          <m:t>O</m:t>
+        </m:r>
+        <m:d>
+          <m:dPr>
+            <m:ctrlPr>
+              <w:rPr>
+                <w:rFonts w:ascii="Cambria Math" w:hAnsi="Cambria Math" w:cs="Times New Roman"/>
+                <w:i/>
+                <w:sz w:val="22"/>
+                <w:szCs w:val="22"/>
+              </w:rPr>
+            </m:ctrlPr>
+          </m:dPr>
+          <m:e>
+            <m:sSup>
+              <m:sSupPr>
+                <m:ctrlPr>
+                  <w:rPr>
+                    <w:rFonts w:ascii="Cambria Math" w:hAnsi="Cambria Math" w:cs="Times New Roman"/>
+                    <w:i/>
+                    <w:sz w:val="22"/>
+                    <w:szCs w:val="22"/>
+                  </w:rPr>
+                </m:ctrlPr>
+              </m:sSupPr>
+              <m:e>
+                <m:r>
+                  <w:rPr>
+                    <w:rFonts w:ascii="Cambria Math" w:hAnsi="Cambria Math" w:cs="Times New Roman"/>
+                    <w:sz w:val="22"/>
+                    <w:szCs w:val="22"/>
+                  </w:rPr>
+                  <m:t>2</m:t>
+                </m:r>
+              </m:e>
+              <m:sup>
+                <m:r>
+                  <w:rPr>
+                    <w:rFonts w:ascii="Cambria Math" w:hAnsi="Cambria Math" w:cs="Times New Roman"/>
+                    <w:sz w:val="22"/>
+                    <w:szCs w:val="22"/>
+                  </w:rPr>
+                  <m:t>n</m:t>
+                </m:r>
+              </m:sup>
+            </m:sSup>
+            <m:r>
+              <w:rPr>
+                <w:rFonts w:ascii="Cambria Math" w:hAnsi="Cambria Math" w:cs="Times New Roman"/>
+                <w:sz w:val="22"/>
+                <w:szCs w:val="22"/>
+              </w:rPr>
+              <m:t>∙</m:t>
+            </m:r>
+            <m:sSup>
+              <m:sSupPr>
+                <m:ctrlPr>
+                  <w:rPr>
+                    <w:rFonts w:ascii="Cambria Math" w:hAnsi="Cambria Math" w:cs="Times New Roman"/>
+                    <w:i/>
+                    <w:sz w:val="22"/>
+                    <w:szCs w:val="22"/>
+                  </w:rPr>
+                </m:ctrlPr>
+              </m:sSupPr>
+              <m:e>
+                <m:r>
+                  <w:rPr>
+                    <w:rFonts w:ascii="Cambria Math" w:hAnsi="Cambria Math" w:cs="Times New Roman"/>
+                    <w:sz w:val="22"/>
+                    <w:szCs w:val="22"/>
+                  </w:rPr>
+                  <m:t>n</m:t>
+                </m:r>
+              </m:e>
+              <m:sup>
+                <m:r>
+                  <w:rPr>
+                    <w:rFonts w:ascii="Cambria Math" w:hAnsi="Cambria Math" w:cs="Times New Roman"/>
+                    <w:sz w:val="22"/>
+                    <w:szCs w:val="22"/>
+                  </w:rPr>
+                  <m:t>3</m:t>
+                </m:r>
+              </m:sup>
+            </m:sSup>
+          </m:e>
+        </m:d>
+      </m:oMath>
+      <w:r>
+        <w:rPr>
+          <w:rFonts w:ascii="Times New Roman" w:eastAsiaTheme="minorEastAsia" w:hAnsi="Times New Roman" w:cs="Times New Roman"/>
+          <w:sz w:val="22"/>
+          <w:szCs w:val="22"/>
+        </w:rPr>
+        <w:t xml:space="preserve"> </w:t>
+      </w:r>
+      <w:r>
+        <w:rPr>
+          <w:rFonts w:ascii="Times New Roman" w:eastAsiaTheme="minorEastAsia" w:hAnsi="Times New Roman" w:cs="Times New Roman"/>
+          <w:sz w:val="22"/>
+          <w:szCs w:val="22"/>
+        </w:rPr>
+        <w:t xml:space="preserve">enumerating </w:t>
+      </w:r>
+      <w:r>
+        <w:rPr>
+          <w:rFonts w:ascii="Times New Roman" w:eastAsiaTheme="minorEastAsia" w:hAnsi="Times New Roman" w:cs="Times New Roman"/>
+          <w:sz w:val="22"/>
+          <w:szCs w:val="22"/>
+        </w:rPr>
+        <w:t xml:space="preserve">though </w:t>
+      </w:r>
+      <w:r>
+        <w:rPr>
+          <w:rFonts w:ascii="Times New Roman" w:eastAsiaTheme="minorEastAsia" w:hAnsi="Times New Roman" w:cs="Times New Roman"/>
+          <w:sz w:val="22"/>
+          <w:szCs w:val="22"/>
+        </w:rPr>
+        <w:t>all possible sets of function calls</w:t>
+      </w:r>
+      <w:r>
+        <w:rPr>
+          <w:rFonts w:ascii="Times New Roman" w:eastAsiaTheme="minorEastAsia" w:hAnsi="Times New Roman" w:cs="Times New Roman"/>
+          <w:sz w:val="22"/>
+          <w:szCs w:val="22"/>
+        </w:rPr>
+        <w:t xml:space="preserve"> (Joshi V 2017)</w:t>
+      </w:r>
+      <w:r>
+        <w:rPr>
+          <w:rFonts w:ascii="Times New Roman" w:eastAsiaTheme="minorEastAsia" w:hAnsi="Times New Roman" w:cs="Times New Roman"/>
+          <w:sz w:val="22"/>
+          <w:szCs w:val="22"/>
+        </w:rPr>
+        <w:t xml:space="preserve"> </w:t>
+      </w:r>
+      <w:r>
+        <w:rPr>
+          <w:rFonts w:ascii="Times New Roman" w:eastAsiaTheme="minorEastAsia" w:hAnsi="Times New Roman" w:cs="Times New Roman"/>
+          <w:sz w:val="22"/>
+          <w:szCs w:val="22"/>
+        </w:rPr>
+        <w:t xml:space="preserve">comprising of </w:t>
+      </w:r>
+      <w:r>
+        <w:rPr>
+          <w:rFonts w:ascii="Times New Roman" w:eastAsiaTheme="minorEastAsia" w:hAnsi="Times New Roman" w:cs="Times New Roman"/>
+          <w:sz w:val="22"/>
+          <w:szCs w:val="22"/>
+        </w:rPr>
+        <w:t>each bit</w:t>
+      </w:r>
+      <w:r>
+        <w:rPr>
+          <w:rFonts w:ascii="Times New Roman" w:eastAsiaTheme="minorEastAsia" w:hAnsi="Times New Roman" w:cs="Times New Roman"/>
+          <w:sz w:val="22"/>
+          <w:szCs w:val="22"/>
+        </w:rPr>
+        <w:t>-</w:t>
+      </w:r>
+      <w:r>
+        <w:rPr>
+          <w:rFonts w:ascii="Times New Roman" w:eastAsiaTheme="minorEastAsia" w:hAnsi="Times New Roman" w:cs="Times New Roman"/>
+          <w:sz w:val="22"/>
+          <w:szCs w:val="22"/>
+        </w:rPr>
+        <w:t xml:space="preserve">set mask </w:t>
+      </w:r>
+      <w:r>
+        <w:rPr>
+          <w:rFonts w:ascii="Times New Roman" w:eastAsiaTheme="minorEastAsia" w:hAnsi="Times New Roman" w:cs="Times New Roman"/>
+          <w:sz w:val="22"/>
+          <w:szCs w:val="22"/>
+        </w:rPr>
+        <w:t xml:space="preserve">of size </w:t>
+      </w:r>
+      <m:oMath>
+        <m:r>
+          <w:rPr>
+            <w:rFonts w:ascii="Cambria Math" w:eastAsiaTheme="minorEastAsia" w:hAnsi="Cambria Math" w:cs="Times New Roman"/>
+            <w:sz w:val="22"/>
+            <w:szCs w:val="22"/>
+          </w:rPr>
+          <m:t>O</m:t>
+        </m:r>
+        <m:d>
+          <m:dPr>
+            <m:ctrlPr>
+              <w:rPr>
+                <w:rFonts w:ascii="Cambria Math" w:eastAsiaTheme="minorEastAsia" w:hAnsi="Cambria Math" w:cs="Times New Roman"/>
+                <w:i/>
+                <w:sz w:val="22"/>
+                <w:szCs w:val="22"/>
+              </w:rPr>
+            </m:ctrlPr>
+          </m:dPr>
+          <m:e>
+            <m:sSup>
+              <m:sSupPr>
+                <m:ctrlPr>
+                  <w:rPr>
+                    <w:rFonts w:ascii="Cambria Math" w:eastAsiaTheme="minorEastAsia" w:hAnsi="Cambria Math" w:cs="Times New Roman"/>
+                    <w:i/>
+                    <w:sz w:val="22"/>
+                    <w:szCs w:val="22"/>
+                  </w:rPr>
+                </m:ctrlPr>
+              </m:sSupPr>
+              <m:e>
+                <m:r>
+                  <w:rPr>
+                    <w:rFonts w:ascii="Cambria Math" w:eastAsiaTheme="minorEastAsia" w:hAnsi="Cambria Math" w:cs="Times New Roman"/>
+                    <w:sz w:val="22"/>
+                    <w:szCs w:val="22"/>
+                  </w:rPr>
+                  <m:t>2</m:t>
+                </m:r>
+              </m:e>
+              <m:sup>
+                <m:r>
+                  <w:rPr>
+                    <w:rFonts w:ascii="Cambria Math" w:eastAsiaTheme="minorEastAsia" w:hAnsi="Cambria Math" w:cs="Times New Roman"/>
+                    <w:sz w:val="22"/>
+                    <w:szCs w:val="22"/>
+                  </w:rPr>
+                  <m:t>n</m:t>
+                </m:r>
+              </m:sup>
+            </m:sSup>
+          </m:e>
+        </m:d>
+      </m:oMath>
+      <w:r>
+        <w:rPr>
+          <w:rFonts w:ascii="Times New Roman" w:eastAsiaTheme="minorEastAsia" w:hAnsi="Times New Roman" w:cs="Times New Roman"/>
+          <w:sz w:val="22"/>
+          <w:szCs w:val="22"/>
+        </w:rPr>
+        <w:t xml:space="preserve"> </w:t>
+      </w:r>
+      <w:r>
+        <w:rPr>
+          <w:rFonts w:ascii="Times New Roman" w:eastAsiaTheme="minorEastAsia" w:hAnsi="Times New Roman" w:cs="Times New Roman"/>
+          <w:sz w:val="22"/>
+          <w:szCs w:val="22"/>
+        </w:rPr>
+        <w:t xml:space="preserve">and each possible </w:t>
+      </w:r>
+      <w:r>
+        <w:rPr>
+          <w:rFonts w:ascii="Times New Roman" w:eastAsiaTheme="minorEastAsia" w:hAnsi="Times New Roman" w:cs="Times New Roman"/>
+          <w:sz w:val="22"/>
+          <w:szCs w:val="22"/>
+        </w:rPr>
+        <w:t xml:space="preserve">configured </w:t>
+      </w:r>
+      <w:r>
+        <w:rPr>
+          <w:rFonts w:ascii="Times New Roman" w:eastAsiaTheme="minorEastAsia" w:hAnsi="Times New Roman" w:cs="Times New Roman"/>
+          <w:sz w:val="22"/>
+          <w:szCs w:val="22"/>
+        </w:rPr>
+        <w:t xml:space="preserve">directed </w:t>
+      </w:r>
+      <w:r>
+        <w:rPr>
+          <w:rFonts w:ascii="Times New Roman" w:eastAsiaTheme="minorEastAsia" w:hAnsi="Times New Roman" w:cs="Times New Roman"/>
+          <w:sz w:val="22"/>
+          <w:szCs w:val="22"/>
+        </w:rPr>
+        <w:t xml:space="preserve">edge of time complexity </w:t>
+      </w:r>
+      <m:oMath>
+        <m:r>
+          <w:rPr>
+            <w:rFonts w:ascii="Cambria Math" w:eastAsiaTheme="minorEastAsia" w:hAnsi="Cambria Math" w:cs="Times New Roman"/>
+            <w:sz w:val="22"/>
+            <w:szCs w:val="22"/>
+          </w:rPr>
+          <m:t>O</m:t>
+        </m:r>
+        <m:d>
+          <m:dPr>
+            <m:ctrlPr>
+              <w:rPr>
+                <w:rFonts w:ascii="Cambria Math" w:eastAsiaTheme="minorEastAsia" w:hAnsi="Cambria Math" w:cs="Times New Roman"/>
+                <w:i/>
+                <w:sz w:val="22"/>
+                <w:szCs w:val="22"/>
+              </w:rPr>
+            </m:ctrlPr>
+          </m:dPr>
+          <m:e>
+            <m:sSup>
+              <m:sSupPr>
+                <m:ctrlPr>
+                  <w:rPr>
+                    <w:rFonts w:ascii="Cambria Math" w:eastAsiaTheme="minorEastAsia" w:hAnsi="Cambria Math" w:cs="Times New Roman"/>
+                    <w:i/>
+                    <w:sz w:val="22"/>
+                    <w:szCs w:val="22"/>
+                  </w:rPr>
+                </m:ctrlPr>
+              </m:sSupPr>
+              <m:e>
+                <m:r>
+                  <w:rPr>
+                    <w:rFonts w:ascii="Cambria Math" w:eastAsiaTheme="minorEastAsia" w:hAnsi="Cambria Math" w:cs="Times New Roman"/>
+                    <w:sz w:val="22"/>
+                    <w:szCs w:val="22"/>
+                  </w:rPr>
+                  <m:t>n</m:t>
+                </m:r>
+              </m:e>
+              <m:sup>
+                <m:r>
+                  <w:rPr>
+                    <w:rFonts w:ascii="Cambria Math" w:eastAsiaTheme="minorEastAsia" w:hAnsi="Cambria Math" w:cs="Times New Roman"/>
+                    <w:sz w:val="22"/>
+                    <w:szCs w:val="22"/>
+                  </w:rPr>
+                  <m:t>2</m:t>
+                </m:r>
+              </m:sup>
+            </m:sSup>
+          </m:e>
+        </m:d>
+      </m:oMath>
+      <w:r>
+        <w:rPr>
+          <w:rFonts w:ascii="Times New Roman" w:eastAsiaTheme="minorEastAsia" w:hAnsi="Times New Roman" w:cs="Times New Roman"/>
+          <w:sz w:val="22"/>
+          <w:szCs w:val="22"/>
+        </w:rPr>
+        <w:t xml:space="preserve">. </w:t>
+      </w:r>
+      <w:r>
+        <w:rPr>
+          <w:rFonts w:ascii="Times New Roman" w:eastAsiaTheme="minorEastAsia" w:hAnsi="Times New Roman" w:cs="Times New Roman"/>
+          <w:sz w:val="22"/>
+          <w:szCs w:val="22"/>
+        </w:rPr>
+        <w:t>Finally,</w:t>
+      </w:r>
+      <w:r>
+        <w:rPr>
+          <w:rFonts w:ascii="Times New Roman" w:eastAsiaTheme="minorEastAsia" w:hAnsi="Times New Roman" w:cs="Times New Roman"/>
+          <w:sz w:val="22"/>
+          <w:szCs w:val="22"/>
+        </w:rPr>
+        <w:t xml:space="preserve"> in the worst cas</w:t>
+      </w:r>
+      <w:r>
+        <w:rPr>
+          <w:rFonts w:ascii="Times New Roman" w:eastAsiaTheme="minorEastAsia" w:hAnsi="Times New Roman" w:cs="Times New Roman"/>
+          <w:sz w:val="22"/>
+          <w:szCs w:val="22"/>
+        </w:rPr>
+        <w:t>e</w:t>
+      </w:r>
+      <w:r>
+        <w:rPr>
+          <w:rFonts w:ascii="Times New Roman" w:eastAsiaTheme="minorEastAsia" w:hAnsi="Times New Roman" w:cs="Times New Roman"/>
+          <w:sz w:val="22"/>
+          <w:szCs w:val="22"/>
+        </w:rPr>
+        <w:t>,</w:t>
+      </w:r>
+      <w:r>
+        <w:rPr>
+          <w:rFonts w:ascii="Times New Roman" w:eastAsiaTheme="minorEastAsia" w:hAnsi="Times New Roman" w:cs="Times New Roman"/>
+          <w:sz w:val="22"/>
+          <w:szCs w:val="22"/>
+        </w:rPr>
+        <w:t xml:space="preserve"> if a </w:t>
+      </w:r>
+      <w:r>
+        <w:rPr>
+          <w:rFonts w:ascii="Times New Roman" w:eastAsiaTheme="minorEastAsia" w:hAnsi="Times New Roman" w:cs="Times New Roman"/>
+          <w:sz w:val="22"/>
+          <w:szCs w:val="22"/>
+        </w:rPr>
+        <w:t>Hamiltonian</w:t>
+      </w:r>
+      <w:r>
+        <w:rPr>
+          <w:rFonts w:ascii="Times New Roman" w:eastAsiaTheme="minorEastAsia" w:hAnsi="Times New Roman" w:cs="Times New Roman"/>
+          <w:sz w:val="22"/>
+          <w:szCs w:val="22"/>
+        </w:rPr>
+        <w:t xml:space="preserve"> path does exist,</w:t>
+      </w:r>
+      <w:r>
+        <w:rPr>
+          <w:rFonts w:ascii="Times New Roman" w:eastAsiaTheme="minorEastAsia" w:hAnsi="Times New Roman" w:cs="Times New Roman"/>
+          <w:sz w:val="22"/>
+          <w:szCs w:val="22"/>
+        </w:rPr>
+        <w:t xml:space="preserve"> the ‘Hamiltonian walk’ is constructed by backtracking from the destination node to the starting node consuming order</w:t>
+      </w:r>
+      <w:r>
+        <w:rPr>
+          <w:rFonts w:ascii="Times New Roman" w:eastAsiaTheme="minorEastAsia" w:hAnsi="Times New Roman" w:cs="Times New Roman"/>
+          <w:sz w:val="22"/>
+          <w:szCs w:val="22"/>
+        </w:rPr>
+        <w:t>-</w:t>
+      </w:r>
+      <w:r>
+        <w:rPr>
+          <w:rFonts w:ascii="Times New Roman" w:eastAsiaTheme="minorEastAsia" w:hAnsi="Times New Roman" w:cs="Times New Roman"/>
+          <w:sz w:val="22"/>
+          <w:szCs w:val="22"/>
+        </w:rPr>
+        <w:t>n time (</w:t>
+      </w:r>
+      <m:oMath>
+        <m:r>
+          <w:rPr>
+            <w:rFonts w:ascii="Cambria Math" w:eastAsiaTheme="minorEastAsia" w:hAnsi="Cambria Math" w:cs="Times New Roman"/>
+            <w:sz w:val="22"/>
+            <w:szCs w:val="22"/>
+          </w:rPr>
+          <m:t>O</m:t>
+        </m:r>
+        <m:d>
+          <m:dPr>
+            <m:ctrlPr>
+              <w:rPr>
+                <w:rFonts w:ascii="Cambria Math" w:eastAsiaTheme="minorEastAsia" w:hAnsi="Cambria Math" w:cs="Times New Roman"/>
+                <w:i/>
+                <w:sz w:val="22"/>
+                <w:szCs w:val="22"/>
+              </w:rPr>
+            </m:ctrlPr>
+          </m:dPr>
+          <m:e>
+            <m:r>
+              <w:rPr>
+                <w:rFonts w:ascii="Cambria Math" w:eastAsiaTheme="minorEastAsia" w:hAnsi="Cambria Math" w:cs="Times New Roman"/>
+                <w:sz w:val="22"/>
+                <w:szCs w:val="22"/>
+              </w:rPr>
+              <m:t>n</m:t>
+            </m:r>
+          </m:e>
+        </m:d>
+      </m:oMath>
+      <w:r>
+        <w:rPr>
+          <w:rFonts w:ascii="Times New Roman" w:eastAsiaTheme="minorEastAsia" w:hAnsi="Times New Roman" w:cs="Times New Roman"/>
+          <w:sz w:val="22"/>
+          <w:szCs w:val="22"/>
+        </w:rPr>
+        <w:t xml:space="preserve">). </w:t>
+      </w:r>
+      <w:r>
+        <w:rPr>
+          <w:rFonts w:ascii="Times New Roman" w:eastAsiaTheme="minorEastAsia" w:hAnsi="Times New Roman" w:cs="Times New Roman"/>
+          <w:sz w:val="22"/>
+          <w:szCs w:val="22"/>
+        </w:rPr>
+        <w:t xml:space="preserve">The resulting solution is hence an optimised solution of </w:t>
+      </w:r>
+      <w:r>
+        <w:rPr>
+          <w:rFonts w:ascii="Times New Roman" w:eastAsiaTheme="minorEastAsia" w:hAnsi="Times New Roman" w:cs="Times New Roman"/>
+          <w:sz w:val="22"/>
+          <w:szCs w:val="22"/>
+        </w:rPr>
+        <w:t>the naive backtracking method.</w:t>
+      </w:r>
     </w:p>
     <w:p>
       <w:pPr>
@@ -822,7 +2627,6 @@
         <w:rPr>
           <w:rFonts w:ascii="Times New Roman" w:hAnsi="Times New Roman" w:cs="Times New Roman"/>
         </w:rPr>
-        <w:lastRenderedPageBreak/>
         <w:t>Strongly Connected Components</w:t>
       </w:r>
     </w:p>
@@ -867,7 +2671,7 @@
       <w:r>
         <w:t xml:space="preserve">Graph definition: </w:t>
       </w:r>
-      <w:hyperlink r:id="rId7" w:history="1">
+      <w:hyperlink r:id="rId9" w:history="1">
         <w:r>
           <w:rPr>
             <w:rStyle w:val="Hyperlink"/>
@@ -880,7 +2684,7 @@
       <w:r>
         <w:t xml:space="preserve">Shortest Path: </w:t>
       </w:r>
-      <w:hyperlink r:id="rId8" w:anchor="Unweighted_graphs" w:history="1">
+      <w:hyperlink r:id="rId10" w:anchor="Unweighted_graphs" w:history="1">
         <w:r>
           <w:rPr>
             <w:rStyle w:val="Hyperlink"/>
@@ -889,7 +2693,58 @@
         </w:r>
       </w:hyperlink>
     </w:p>
-    <w:p/>
+    <w:p>
+      <w:r>
+        <w:t xml:space="preserve">Hamiltonian Path: </w:t>
+      </w:r>
+      <w:hyperlink r:id="rId11" w:history="1">
+        <w:r>
+          <w:rPr>
+            <w:rStyle w:val="Hyperlink"/>
+          </w:rPr>
+          <w:t>https://en.wikipedia.org/wiki/Hamiltonian_path</w:t>
+        </w:r>
+      </w:hyperlink>
+    </w:p>
+    <w:p>
+      <w:r>
+        <w:t xml:space="preserve">Hamiltonian Path: </w:t>
+      </w:r>
+      <w:hyperlink r:id="rId12" w:history="1">
+        <w:r>
+          <w:rPr>
+            <w:rStyle w:val="Hyperlink"/>
+          </w:rPr>
+          <w:t>https://www.hackerearth.com/practice/algorithms/graphs/hamiltonian-path/tutorial/</w:t>
+        </w:r>
+      </w:hyperlink>
+    </w:p>
+    <w:p>
+      <w:r>
+        <w:t xml:space="preserve">Dynamic Programming: </w:t>
+      </w:r>
+      <w:hyperlink r:id="rId13" w:history="1">
+        <w:r>
+          <w:rPr>
+            <w:rStyle w:val="Hyperlink"/>
+          </w:rPr>
+          <w:t>https://medium.com/free-code-camp/an-intro-to-algorithms-dynamic-programming-dd00873362bb</w:t>
+        </w:r>
+      </w:hyperlink>
+    </w:p>
+    <w:p>
+      <w:r>
+        <w:t xml:space="preserve">Keld-Karp Bottom-up Approach: </w:t>
+      </w:r>
+      <w:hyperlink r:id="rId14" w:history="1">
+        <w:r>
+          <w:rPr>
+            <w:rStyle w:val="Hyperlink"/>
+          </w:rPr>
+          <w:t>https://medium.com/basecs/speeding-up-the-traveling-salesman-using-dynamic-programming-b76d7552e8dd</w:t>
+        </w:r>
+      </w:hyperlink>
+    </w:p>
     <w:p/>
     <w:sectPr>
       <w:pgSz w:w="11900" w:h="16840"/>
@@ -1594,6 +3449,32 @@
     <w:uiPriority w:val="99"/>
     <w:rsid w:val="00D34E37"/>
   </w:style>
+  <w:style w:type="character" w:styleId="PlaceholderText">
+    <w:name w:val="Placeholder Text"/>
+    <w:basedOn w:val="DefaultParagraphFont"/>
+    <w:uiPriority w:val="99"/>
+    <w:semiHidden/>
+    <w:rsid w:val="0002629A"/>
+    <w:rPr>
+      <w:color w:val="808080"/>
+    </w:rPr>
+  </w:style>
+  <w:style w:type="table" w:styleId="TableGrid">
+    <w:name w:val="Table Grid"/>
+    <w:basedOn w:val="TableNormal"/>
+    <w:uiPriority w:val="39"/>
+    <w:rsid w:val="003875F2"/>
+    <w:tblPr>
+      <w:tblBorders>
+        <w:top w:val="single" w:sz="4" w:space="0" w:color="auto"/>
+        <w:left w:val="single" w:sz="4" w:space="0" w:color="auto"/>
+        <w:bottom w:val="single" w:sz="4" w:space="0" w:color="auto"/>
+        <w:right w:val="single" w:sz="4" w:space="0" w:color="auto"/>
+        <w:insideH w:val="single" w:sz="4" w:space="0" w:color="auto"/>
+        <w:insideV w:val="single" w:sz="4" w:space="0" w:color="auto"/>
+      </w:tblBorders>
+    </w:tblPr>
+  </w:style>
 </w:styles>
 </file>
 

</xml_diff>

<commit_message>
Draft of final report prepared
</commit_message>
<xml_diff>
--- a/project/Wikipedia Page Graph Report.docx
+++ b/project/Wikipedia Page Graph Report.docx
@@ -26,7 +26,7 @@
                     <pic:cNvPicPr/>
                   </pic:nvPicPr>
                   <pic:blipFill rotWithShape="1">
-                    <a:blip r:embed="rId6" cstate="print">
+                    <a:blip r:embed="rId7" cstate="print">
                       <a:extLst>
                         <a:ext uri="{28A0092B-C50C-407E-A947-70E740481C1C}">
                           <a14:useLocalDpi xmlns:a14="http://schemas.microsoft.com/office/drawing/2010/main" val="0"/>
@@ -78,7 +78,16 @@
           <w:sz w:val="36"/>
           <w:szCs w:val="36"/>
         </w:rPr>
-        <w:t>Analysing Properties of a Wikipedia Page Graph</w:t>
+        <w:t>Analysing Properties of a Graph</w:t>
+      </w:r>
+      <w:r>
+        <w:rPr>
+          <w:rFonts w:ascii="Times New Roman" w:hAnsi="Times New Roman" w:cs="Times New Roman"/>
+          <w:color w:val="002060"/>
+          <w:sz w:val="36"/>
+          <w:szCs w:val="36"/>
+        </w:rPr>
+        <w:t xml:space="preserve"> of Wikipedia Pages</w:t>
       </w:r>
     </w:p>
     <w:p>
@@ -159,15 +168,31 @@
           <w:sz w:val="22"/>
           <w:szCs w:val="22"/>
         </w:rPr>
-        <w:t>A single Wikipedia page (the node) can be considered a</w:t>
-      </w:r>
-      <w:r>
-        <w:rPr>
-          <w:rFonts w:ascii="Times New Roman" w:hAnsi="Times New Roman" w:cs="Times New Roman"/>
-          <w:sz w:val="22"/>
-          <w:szCs w:val="22"/>
-        </w:rPr>
-        <w:t>s a</w:t>
+        <w:t xml:space="preserve">A single Wikipedia page (the </w:t>
+      </w:r>
+      <w:r>
+        <w:rPr>
+          <w:rFonts w:ascii="Times New Roman" w:hAnsi="Times New Roman" w:cs="Times New Roman"/>
+          <w:sz w:val="22"/>
+          <w:szCs w:val="22"/>
+        </w:rPr>
+        <w:t>vertex</w:t>
+      </w:r>
+      <w:r>
+        <w:rPr>
+          <w:rFonts w:ascii="Times New Roman" w:hAnsi="Times New Roman" w:cs="Times New Roman"/>
+          <w:sz w:val="22"/>
+          <w:szCs w:val="22"/>
+        </w:rPr>
+        <w:t>) can be considered</w:t>
+      </w:r>
+      <w:r>
+        <w:rPr>
+          <w:rFonts w:ascii="Times New Roman" w:hAnsi="Times New Roman" w:cs="Times New Roman"/>
+          <w:sz w:val="22"/>
+          <w:szCs w:val="22"/>
+        </w:rPr>
+        <w:t xml:space="preserve"> a</w:t>
       </w:r>
       <w:r>
         <w:rPr>
@@ -207,7 +232,13 @@
         <w:rPr>
           <w:rFonts w:ascii="Times New Roman" w:hAnsi="Times New Roman" w:cs="Times New Roman"/>
         </w:rPr>
-        <w:t>Shortest Path Solution</w:t>
+        <w:t xml:space="preserve">Shortest Path </w:t>
+      </w:r>
+      <w:r>
+        <w:rPr>
+          <w:rFonts w:ascii="Times New Roman" w:hAnsi="Times New Roman" w:cs="Times New Roman"/>
+        </w:rPr>
+        <w:t>Between Two Pages</w:t>
       </w:r>
     </w:p>
     <w:p>
@@ -222,6 +253,196 @@
       <w:r>
         <w:rPr>
           <w:rFonts w:ascii="Times New Roman" w:hAnsi="Times New Roman" w:cs="Times New Roman"/>
+          <w:noProof/>
+          <w:sz w:val="22"/>
+          <w:szCs w:val="22"/>
+        </w:rPr>
+        <mc:AlternateContent>
+          <mc:Choice Requires="wpg">
+            <w:drawing>
+              <wp:anchor distT="0" distB="0" distL="114300" distR="114300" simplePos="0" relativeHeight="251662336" behindDoc="0" locked="0" layoutInCell="1" allowOverlap="1" wp14:anchorId="473789AC" wp14:editId="29FE3A06">
+                <wp:simplePos x="0" y="0"/>
+                <wp:positionH relativeFrom="column">
+                  <wp:posOffset>3730625</wp:posOffset>
+                </wp:positionH>
+                <wp:positionV relativeFrom="paragraph">
+                  <wp:posOffset>911816</wp:posOffset>
+                </wp:positionV>
+                <wp:extent cx="2380615" cy="2206625"/>
+                <wp:effectExtent l="0" t="0" r="0" b="3175"/>
+                <wp:wrapSquare wrapText="bothSides"/>
+                <wp:docPr id="7" name="Group 7"/>
+                <wp:cNvGraphicFramePr/>
+                <a:graphic xmlns:a="http://schemas.openxmlformats.org/drawingml/2006/main">
+                  <a:graphicData uri="http://schemas.microsoft.com/office/word/2010/wordprocessingGroup">
+                    <wpg:wgp>
+                      <wpg:cNvGrpSpPr/>
+                      <wpg:grpSpPr>
+                        <a:xfrm>
+                          <a:off x="0" y="0"/>
+                          <a:ext cx="2380615" cy="2206625"/>
+                          <a:chOff x="0" y="0"/>
+                          <a:chExt cx="2097405" cy="1923392"/>
+                        </a:xfrm>
+                      </wpg:grpSpPr>
+                      <pic:pic xmlns:pic="http://schemas.openxmlformats.org/drawingml/2006/picture">
+                        <pic:nvPicPr>
+                          <pic:cNvPr id="1" name="Picture 1"/>
+                          <pic:cNvPicPr>
+                            <a:picLocks noChangeAspect="1"/>
+                          </pic:cNvPicPr>
+                        </pic:nvPicPr>
+                        <pic:blipFill>
+                          <a:blip r:embed="rId8" cstate="print">
+                            <a:extLst>
+                              <a:ext uri="{28A0092B-C50C-407E-A947-70E740481C1C}">
+                                <a14:useLocalDpi xmlns:a14="http://schemas.microsoft.com/office/drawing/2010/main" val="0"/>
+                              </a:ext>
+                            </a:extLst>
+                          </a:blip>
+                          <a:stretch>
+                            <a:fillRect/>
+                          </a:stretch>
+                        </pic:blipFill>
+                        <pic:spPr>
+                          <a:xfrm>
+                            <a:off x="0" y="0"/>
+                            <a:ext cx="2097405" cy="1694815"/>
+                          </a:xfrm>
+                          <a:prstGeom prst="rect">
+                            <a:avLst/>
+                          </a:prstGeom>
+                        </pic:spPr>
+                      </pic:pic>
+                      <wps:wsp>
+                        <wps:cNvPr id="6" name="Text Box 6"/>
+                        <wps:cNvSpPr txBox="1"/>
+                        <wps:spPr>
+                          <a:xfrm>
+                            <a:off x="420414" y="1692165"/>
+                            <a:ext cx="1319640" cy="231227"/>
+                          </a:xfrm>
+                          <a:prstGeom prst="rect">
+                            <a:avLst/>
+                          </a:prstGeom>
+                          <a:solidFill>
+                            <a:schemeClr val="lt1"/>
+                          </a:solidFill>
+                          <a:ln w="6350">
+                            <a:noFill/>
+                          </a:ln>
+                        </wps:spPr>
+                        <wps:txbx>
+                          <w:txbxContent>
+                            <w:p>
+                              <w:pPr>
+                                <w:jc w:val="center"/>
+                                <w:rPr>
+                                  <w:rFonts w:ascii="Times New Roman" w:hAnsi="Times New Roman" w:cs="Times New Roman"/>
+                                  <w:b/>
+                                  <w:bCs/>
+                                  <w:sz w:val="15"/>
+                                  <w:szCs w:val="15"/>
+                                </w:rPr>
+                              </w:pPr>
+                              <w:r>
+                                <w:rPr>
+                                  <w:rFonts w:ascii="Times New Roman" w:hAnsi="Times New Roman" w:cs="Times New Roman"/>
+                                  <w:b/>
+                                  <w:bCs/>
+                                  <w:sz w:val="15"/>
+                                  <w:szCs w:val="15"/>
+                                </w:rPr>
+                                <w:t>Figure 1</w:t>
+                              </w:r>
+                            </w:p>
+                          </w:txbxContent>
+                        </wps:txbx>
+                        <wps:bodyPr rot="0" spcFirstLastPara="0" vertOverflow="overflow" horzOverflow="overflow" vert="horz" wrap="square" lIns="91440" tIns="45720" rIns="91440" bIns="45720" numCol="1" spcCol="0" rtlCol="0" fromWordArt="0" anchor="t" anchorCtr="0" forceAA="0" compatLnSpc="1">
+                          <a:prstTxWarp prst="textNoShape">
+                            <a:avLst/>
+                          </a:prstTxWarp>
+                          <a:noAutofit/>
+                        </wps:bodyPr>
+                      </wps:wsp>
+                    </wpg:wgp>
+                  </a:graphicData>
+                </a:graphic>
+                <wp14:sizeRelH relativeFrom="margin">
+                  <wp14:pctWidth>0</wp14:pctWidth>
+                </wp14:sizeRelH>
+                <wp14:sizeRelV relativeFrom="margin">
+                  <wp14:pctHeight>0</wp14:pctHeight>
+                </wp14:sizeRelV>
+              </wp:anchor>
+            </w:drawing>
+          </mc:Choice>
+          <mc:Fallback>
+            <w:pict>
+              <v:group w14:anchorId="473789AC" id="Group 7" o:spid="_x0000_s1026" style="position:absolute;left:0;text-align:left;margin-left:293.75pt;margin-top:71.8pt;width:187.45pt;height:173.75pt;z-index:251662336;mso-width-relative:margin;mso-height-relative:margin" coordsize="20974,19233" o:gfxdata="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">
+                <v:shapetype id="_x0000_t75" coordsize="21600,21600" o:spt="75" o:preferrelative="t" path="m@4@5l@4@11@9@11@9@5xe" filled="f" stroked="f">
+                  <v:stroke joinstyle="miter"/>
+                  <v:formulas>
+                    <v:f eqn="if lineDrawn pixelLineWidth 0"/>
+                    <v:f eqn="sum @0 1 0"/>
+                    <v:f eqn="sum 0 0 @1"/>
+                    <v:f eqn="prod @2 1 2"/>
+                    <v:f eqn="prod @3 21600 pixelWidth"/>
+                    <v:f eqn="prod @3 21600 pixelHeight"/>
+                    <v:f eqn="sum @0 0 1"/>
+                    <v:f eqn="prod @6 1 2"/>
+                    <v:f eqn="prod @7 21600 pixelWidth"/>
+                    <v:f eqn="sum @8 21600 0"/>
+                    <v:f eqn="prod @7 21600 pixelHeight"/>
+                    <v:f eqn="sum @10 21600 0"/>
+                  </v:formulas>
+                  <v:path o:extrusionok="f" gradientshapeok="t" o:connecttype="rect"/>
+                  <o:lock v:ext="edit" aspectratio="t"/>
+                </v:shapetype>
+                <v:shape id="Picture 1" o:spid="_x0000_s1027" type="#_x0000_t75" style="position:absolute;width:20974;height:16948;visibility:visible;mso-wrap-style:square" o:gfxdata="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">
+                  <v:imagedata r:id="rId9" o:title=""/>
+                </v:shape>
+                <v:shapetype id="_x0000_t202" coordsize="21600,21600" o:spt="202" path="m,l,21600r21600,l21600,xe">
+                  <v:stroke joinstyle="miter"/>
+                  <v:path gradientshapeok="t" o:connecttype="rect"/>
+                </v:shapetype>
+                <v:shape id="Text Box 6" o:spid="_x0000_s1028" type="#_x0000_t202" style="position:absolute;left:4204;top:16921;width:13196;height:2312;visibility:visible;mso-wrap-style:square;v-text-anchor:top" o:gfxdata="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" fillcolor="white [3201]" stroked="f" strokeweight=".5pt">
+                  <v:textbox>
+                    <w:txbxContent>
+                      <w:p>
+                        <w:pPr>
+                          <w:jc w:val="center"/>
+                          <w:rPr>
+                            <w:rFonts w:ascii="Times New Roman" w:hAnsi="Times New Roman" w:cs="Times New Roman"/>
+                            <w:b/>
+                            <w:bCs/>
+                            <w:sz w:val="15"/>
+                            <w:szCs w:val="15"/>
+                          </w:rPr>
+                        </w:pPr>
+                        <w:r>
+                          <w:rPr>
+                            <w:rFonts w:ascii="Times New Roman" w:hAnsi="Times New Roman" w:cs="Times New Roman"/>
+                            <w:b/>
+                            <w:bCs/>
+                            <w:sz w:val="15"/>
+                            <w:szCs w:val="15"/>
+                          </w:rPr>
+                          <w:t>Figure 1</w:t>
+                        </w:r>
+                      </w:p>
+                    </w:txbxContent>
+                  </v:textbox>
+                </v:shape>
+                <w10:wrap type="square"/>
+              </v:group>
+            </w:pict>
+          </mc:Fallback>
+        </mc:AlternateContent>
+      </w:r>
+      <w:r>
+        <w:rPr>
+          <w:rFonts w:ascii="Times New Roman" w:hAnsi="Times New Roman" w:cs="Times New Roman"/>
           <w:sz w:val="22"/>
           <w:szCs w:val="22"/>
         </w:rPr>
@@ -309,7 +530,7 @@
           <w:sz w:val="22"/>
           <w:szCs w:val="22"/>
         </w:rPr>
-        <w:t>is as follows:</w:t>
+        <w:t xml:space="preserve">can be seen in figure 1. </w:t>
       </w:r>
     </w:p>
     <w:p>
@@ -317,549 +538,6 @@
         <w:jc w:val="both"/>
         <w:rPr>
           <w:rFonts w:ascii="Times New Roman" w:hAnsi="Times New Roman" w:cs="Times New Roman"/>
-          <w:sz w:val="22"/>
-          <w:szCs w:val="22"/>
-          <w:u w:val="single"/>
-        </w:rPr>
-      </w:pPr>
-    </w:p>
-    <w:p>
-      <w:pPr>
-        <w:jc w:val="both"/>
-        <w:rPr>
-          <w:rFonts w:ascii="Times New Roman" w:hAnsi="Times New Roman" w:cs="Times New Roman"/>
-          <w:i/>
-          <w:iCs/>
-          <w:sz w:val="22"/>
-          <w:szCs w:val="22"/>
-        </w:rPr>
-      </w:pPr>
-      <w:r>
-        <w:rPr>
-          <w:rFonts w:ascii="Times New Roman" w:hAnsi="Times New Roman" w:cs="Times New Roman"/>
-          <w:sz w:val="22"/>
-          <w:szCs w:val="22"/>
-        </w:rPr>
-        <w:tab/>
-      </w:r>
-      <w:r>
-        <w:rPr>
-          <w:rFonts w:ascii="Times New Roman" w:hAnsi="Times New Roman" w:cs="Times New Roman"/>
-          <w:i/>
-          <w:iCs/>
-          <w:sz w:val="22"/>
-          <w:szCs w:val="22"/>
-        </w:rPr>
-        <w:t xml:space="preserve">Procedure </w:t>
-      </w:r>
-      <w:proofErr w:type="gramStart"/>
-      <w:r>
-        <w:rPr>
-          <w:rFonts w:ascii="Times New Roman" w:hAnsi="Times New Roman" w:cs="Times New Roman"/>
-          <w:i/>
-          <w:iCs/>
-          <w:sz w:val="22"/>
-          <w:szCs w:val="22"/>
-        </w:rPr>
-        <w:t>BFS(</w:t>
-      </w:r>
-      <w:proofErr w:type="gramEnd"/>
-      <w:r>
-        <w:rPr>
-          <w:rFonts w:ascii="Times New Roman" w:hAnsi="Times New Roman" w:cs="Times New Roman"/>
-          <w:i/>
-          <w:iCs/>
-          <w:sz w:val="22"/>
-          <w:szCs w:val="22"/>
-        </w:rPr>
-        <w:t>v, y) //v is the starting node, y is the destination node</w:t>
-      </w:r>
-    </w:p>
-    <w:p>
-      <w:pPr>
-        <w:jc w:val="both"/>
-        <w:rPr>
-          <w:rFonts w:ascii="Times New Roman" w:hAnsi="Times New Roman" w:cs="Times New Roman"/>
-          <w:i/>
-          <w:iCs/>
-          <w:sz w:val="22"/>
-          <w:szCs w:val="22"/>
-        </w:rPr>
-      </w:pPr>
-      <w:r>
-        <w:rPr>
-          <w:rFonts w:ascii="Times New Roman" w:hAnsi="Times New Roman" w:cs="Times New Roman"/>
-          <w:i/>
-          <w:iCs/>
-          <w:sz w:val="22"/>
-          <w:szCs w:val="22"/>
-        </w:rPr>
-        <w:tab/>
-      </w:r>
-      <w:bookmarkStart w:id="0" w:name="_GoBack"/>
-      <w:r>
-        <w:rPr>
-          <w:rFonts w:ascii="Times New Roman" w:hAnsi="Times New Roman" w:cs="Times New Roman"/>
-          <w:i/>
-          <w:iCs/>
-          <w:sz w:val="22"/>
-          <w:szCs w:val="22"/>
-        </w:rPr>
-        <w:t>Push v on to the tail of Q</w:t>
-      </w:r>
-    </w:p>
-    <w:p>
-      <w:pPr>
-        <w:jc w:val="both"/>
-        <w:rPr>
-          <w:rFonts w:ascii="Times New Roman" w:hAnsi="Times New Roman" w:cs="Times New Roman"/>
-          <w:i/>
-          <w:iCs/>
-          <w:sz w:val="22"/>
-          <w:szCs w:val="22"/>
-        </w:rPr>
-      </w:pPr>
-      <w:r>
-        <w:rPr>
-          <w:rFonts w:ascii="Times New Roman" w:hAnsi="Times New Roman" w:cs="Times New Roman"/>
-          <w:i/>
-          <w:iCs/>
-          <w:sz w:val="22"/>
-          <w:szCs w:val="22"/>
-        </w:rPr>
-        <w:tab/>
-      </w:r>
-      <w:proofErr w:type="spellStart"/>
-      <w:r>
-        <w:rPr>
-          <w:rFonts w:ascii="Times New Roman" w:hAnsi="Times New Roman" w:cs="Times New Roman"/>
-          <w:i/>
-          <w:iCs/>
-          <w:sz w:val="22"/>
-          <w:szCs w:val="22"/>
-        </w:rPr>
-        <w:t>d</w:t>
-      </w:r>
-      <w:r>
-        <w:rPr>
-          <w:rFonts w:ascii="Times New Roman" w:hAnsi="Times New Roman" w:cs="Times New Roman"/>
-          <w:i/>
-          <w:iCs/>
-          <w:sz w:val="22"/>
-          <w:szCs w:val="22"/>
-        </w:rPr>
-        <w:t>i</w:t>
-      </w:r>
-      <w:r>
-        <w:rPr>
-          <w:rFonts w:ascii="Times New Roman" w:hAnsi="Times New Roman" w:cs="Times New Roman"/>
-          <w:i/>
-          <w:iCs/>
-          <w:sz w:val="22"/>
-          <w:szCs w:val="22"/>
-        </w:rPr>
-        <w:t>st</w:t>
-      </w:r>
-      <w:proofErr w:type="spellEnd"/>
-      <w:r>
-        <w:rPr>
-          <w:rFonts w:ascii="Times New Roman" w:hAnsi="Times New Roman" w:cs="Times New Roman"/>
-          <w:i/>
-          <w:iCs/>
-          <w:sz w:val="22"/>
-          <w:szCs w:val="22"/>
-        </w:rPr>
-        <w:t xml:space="preserve">[v] </w:t>
-      </w:r>
-      <w:r>
-        <w:rPr>
-          <w:rFonts w:ascii="Times New Roman" w:hAnsi="Times New Roman" w:cs="Times New Roman"/>
-          <w:i/>
-          <w:iCs/>
-          <w:sz w:val="22"/>
-          <w:szCs w:val="22"/>
-        </w:rPr>
-        <w:sym w:font="Wingdings" w:char="F0DF"/>
-      </w:r>
-      <w:r>
-        <w:rPr>
-          <w:rFonts w:ascii="Times New Roman" w:hAnsi="Times New Roman" w:cs="Times New Roman"/>
-          <w:i/>
-          <w:iCs/>
-          <w:sz w:val="22"/>
-          <w:szCs w:val="22"/>
-        </w:rPr>
-        <w:t xml:space="preserve"> 0</w:t>
-      </w:r>
-    </w:p>
-    <w:p>
-      <w:pPr>
-        <w:ind w:left="720"/>
-        <w:jc w:val="both"/>
-        <w:rPr>
-          <w:rFonts w:ascii="Times New Roman" w:hAnsi="Times New Roman" w:cs="Times New Roman"/>
-          <w:i/>
-          <w:iCs/>
-          <w:sz w:val="22"/>
-          <w:szCs w:val="22"/>
-        </w:rPr>
-      </w:pPr>
-      <w:r>
-        <w:rPr>
-          <w:rFonts w:ascii="Times New Roman" w:hAnsi="Times New Roman" w:cs="Times New Roman"/>
-          <w:i/>
-          <w:iCs/>
-          <w:sz w:val="22"/>
-          <w:szCs w:val="22"/>
-        </w:rPr>
-        <w:t>while Q is not empty</w:t>
-      </w:r>
-    </w:p>
-    <w:p>
-      <w:pPr>
-        <w:ind w:left="720" w:firstLine="720"/>
-        <w:jc w:val="both"/>
-        <w:rPr>
-          <w:rFonts w:ascii="Times New Roman" w:hAnsi="Times New Roman" w:cs="Times New Roman"/>
-          <w:i/>
-          <w:iCs/>
-          <w:sz w:val="22"/>
-          <w:szCs w:val="22"/>
-        </w:rPr>
-      </w:pPr>
-      <w:r>
-        <w:rPr>
-          <w:rFonts w:ascii="Times New Roman" w:hAnsi="Times New Roman" w:cs="Times New Roman"/>
-          <w:i/>
-          <w:iCs/>
-          <w:sz w:val="22"/>
-          <w:szCs w:val="22"/>
-        </w:rPr>
-        <w:t>Pop vertex w from the head of Q for each vertex x adjacent to w do</w:t>
-      </w:r>
-    </w:p>
-    <w:p>
-      <w:pPr>
-        <w:ind w:left="1440" w:firstLine="720"/>
-        <w:jc w:val="both"/>
-        <w:rPr>
-          <w:rFonts w:ascii="Times New Roman" w:hAnsi="Times New Roman" w:cs="Times New Roman"/>
-          <w:i/>
-          <w:iCs/>
-          <w:sz w:val="22"/>
-          <w:szCs w:val="22"/>
-        </w:rPr>
-      </w:pPr>
-      <w:r>
-        <w:rPr>
-          <w:rFonts w:ascii="Times New Roman" w:hAnsi="Times New Roman" w:cs="Times New Roman"/>
-          <w:i/>
-          <w:iCs/>
-          <w:sz w:val="22"/>
-          <w:szCs w:val="22"/>
-        </w:rPr>
-        <w:t xml:space="preserve">if colour[x] is white then </w:t>
-      </w:r>
-      <w:proofErr w:type="spellStart"/>
-      <w:r>
-        <w:rPr>
-          <w:rFonts w:ascii="Times New Roman" w:hAnsi="Times New Roman" w:cs="Times New Roman"/>
-          <w:i/>
-          <w:iCs/>
-          <w:sz w:val="22"/>
-          <w:szCs w:val="22"/>
-        </w:rPr>
-        <w:t>dist</w:t>
-      </w:r>
-      <w:proofErr w:type="spellEnd"/>
-      <w:r>
-        <w:rPr>
-          <w:rFonts w:ascii="Times New Roman" w:hAnsi="Times New Roman" w:cs="Times New Roman"/>
-          <w:i/>
-          <w:iCs/>
-          <w:sz w:val="22"/>
-          <w:szCs w:val="22"/>
-        </w:rPr>
-        <w:t xml:space="preserve">[x] ← </w:t>
-      </w:r>
-      <w:proofErr w:type="spellStart"/>
-      <w:r>
-        <w:rPr>
-          <w:rFonts w:ascii="Times New Roman" w:hAnsi="Times New Roman" w:cs="Times New Roman"/>
-          <w:i/>
-          <w:iCs/>
-          <w:sz w:val="22"/>
-          <w:szCs w:val="22"/>
-        </w:rPr>
-        <w:t>dist</w:t>
-      </w:r>
-      <w:proofErr w:type="spellEnd"/>
-      <w:r>
-        <w:rPr>
-          <w:rFonts w:ascii="Times New Roman" w:hAnsi="Times New Roman" w:cs="Times New Roman"/>
-          <w:i/>
-          <w:iCs/>
-          <w:sz w:val="22"/>
-          <w:szCs w:val="22"/>
-        </w:rPr>
-        <w:t>[w]+1</w:t>
-      </w:r>
-    </w:p>
-    <w:p>
-      <w:pPr>
-        <w:ind w:left="1440" w:firstLine="720"/>
-        <w:jc w:val="both"/>
-        <w:rPr>
-          <w:rFonts w:ascii="Times New Roman" w:hAnsi="Times New Roman" w:cs="Times New Roman"/>
-          <w:i/>
-          <w:iCs/>
-          <w:sz w:val="22"/>
-          <w:szCs w:val="22"/>
-        </w:rPr>
-      </w:pPr>
-      <w:r>
-        <w:rPr>
-          <w:rFonts w:ascii="Times New Roman" w:hAnsi="Times New Roman" w:cs="Times New Roman"/>
-          <w:i/>
-          <w:iCs/>
-          <w:sz w:val="22"/>
-          <w:szCs w:val="22"/>
-        </w:rPr>
-        <w:tab/>
-        <w:t xml:space="preserve">if x equals y then return </w:t>
-      </w:r>
-      <w:proofErr w:type="spellStart"/>
-      <w:r>
-        <w:rPr>
-          <w:rFonts w:ascii="Times New Roman" w:hAnsi="Times New Roman" w:cs="Times New Roman"/>
-          <w:i/>
-          <w:iCs/>
-          <w:sz w:val="22"/>
-          <w:szCs w:val="22"/>
-        </w:rPr>
-        <w:t>dist</w:t>
-      </w:r>
-      <w:proofErr w:type="spellEnd"/>
-      <w:r>
-        <w:rPr>
-          <w:rFonts w:ascii="Times New Roman" w:hAnsi="Times New Roman" w:cs="Times New Roman"/>
-          <w:i/>
-          <w:iCs/>
-          <w:sz w:val="22"/>
-          <w:szCs w:val="22"/>
-        </w:rPr>
-        <w:t>[x]</w:t>
-      </w:r>
-    </w:p>
-    <w:p>
-      <w:pPr>
-        <w:ind w:left="1440" w:firstLine="720"/>
-        <w:jc w:val="both"/>
-        <w:rPr>
-          <w:rFonts w:ascii="Times New Roman" w:hAnsi="Times New Roman" w:cs="Times New Roman"/>
-          <w:i/>
-          <w:iCs/>
-          <w:sz w:val="22"/>
-          <w:szCs w:val="22"/>
-        </w:rPr>
-      </w:pPr>
-      <w:r>
-        <w:rPr>
-          <w:rFonts w:ascii="Times New Roman" w:hAnsi="Times New Roman" w:cs="Times New Roman"/>
-          <w:i/>
-          <w:iCs/>
-          <w:sz w:val="22"/>
-          <w:szCs w:val="22"/>
-        </w:rPr>
-        <w:tab/>
-        <w:t>end if</w:t>
-      </w:r>
-    </w:p>
-    <w:p>
-      <w:pPr>
-        <w:jc w:val="both"/>
-        <w:rPr>
-          <w:rFonts w:ascii="Times New Roman" w:hAnsi="Times New Roman" w:cs="Times New Roman"/>
-          <w:i/>
-          <w:iCs/>
-          <w:sz w:val="22"/>
-          <w:szCs w:val="22"/>
-        </w:rPr>
-      </w:pPr>
-      <w:r>
-        <w:rPr>
-          <w:rFonts w:ascii="Times New Roman" w:hAnsi="Times New Roman" w:cs="Times New Roman"/>
-          <w:i/>
-          <w:iCs/>
-          <w:sz w:val="22"/>
-          <w:szCs w:val="22"/>
-        </w:rPr>
-        <w:tab/>
-      </w:r>
-      <w:r>
-        <w:rPr>
-          <w:rFonts w:ascii="Times New Roman" w:hAnsi="Times New Roman" w:cs="Times New Roman"/>
-          <w:i/>
-          <w:iCs/>
-          <w:sz w:val="22"/>
-          <w:szCs w:val="22"/>
-        </w:rPr>
-        <w:tab/>
-      </w:r>
-      <w:r>
-        <w:rPr>
-          <w:rFonts w:ascii="Times New Roman" w:hAnsi="Times New Roman" w:cs="Times New Roman"/>
-          <w:i/>
-          <w:iCs/>
-          <w:sz w:val="22"/>
-          <w:szCs w:val="22"/>
-        </w:rPr>
-        <w:tab/>
-      </w:r>
-      <w:r>
-        <w:rPr>
-          <w:rFonts w:ascii="Times New Roman" w:hAnsi="Times New Roman" w:cs="Times New Roman"/>
-          <w:i/>
-          <w:iCs/>
-          <w:sz w:val="22"/>
-          <w:szCs w:val="22"/>
-        </w:rPr>
-        <w:tab/>
-      </w:r>
-      <w:r>
-        <w:rPr>
-          <w:rFonts w:ascii="Times New Roman" w:hAnsi="Times New Roman" w:cs="Times New Roman"/>
-          <w:i/>
-          <w:iCs/>
-          <w:sz w:val="22"/>
-          <w:szCs w:val="22"/>
-        </w:rPr>
-        <w:t>colour[x] ← grey</w:t>
-      </w:r>
-    </w:p>
-    <w:p>
-      <w:pPr>
-        <w:ind w:left="2160" w:firstLine="720"/>
-        <w:jc w:val="both"/>
-        <w:rPr>
-          <w:rFonts w:ascii="Times New Roman" w:hAnsi="Times New Roman" w:cs="Times New Roman"/>
-          <w:i/>
-          <w:iCs/>
-          <w:sz w:val="22"/>
-          <w:szCs w:val="22"/>
-        </w:rPr>
-      </w:pPr>
-      <w:r>
-        <w:rPr>
-          <w:rFonts w:ascii="Times New Roman" w:hAnsi="Times New Roman" w:cs="Times New Roman"/>
-          <w:i/>
-          <w:iCs/>
-          <w:sz w:val="22"/>
-          <w:szCs w:val="22"/>
-        </w:rPr>
-        <w:t>Push x on to the tail of Q</w:t>
-      </w:r>
-    </w:p>
-    <w:p>
-      <w:pPr>
-        <w:ind w:left="1440" w:firstLine="720"/>
-        <w:jc w:val="both"/>
-        <w:rPr>
-          <w:rFonts w:ascii="Times New Roman" w:hAnsi="Times New Roman" w:cs="Times New Roman"/>
-          <w:i/>
-          <w:iCs/>
-          <w:sz w:val="22"/>
-          <w:szCs w:val="22"/>
-        </w:rPr>
-      </w:pPr>
-      <w:r>
-        <w:rPr>
-          <w:rFonts w:ascii="Times New Roman" w:hAnsi="Times New Roman" w:cs="Times New Roman"/>
-          <w:i/>
-          <w:iCs/>
-          <w:sz w:val="22"/>
-          <w:szCs w:val="22"/>
-        </w:rPr>
-        <w:t>end if</w:t>
-      </w:r>
-    </w:p>
-    <w:p>
-      <w:pPr>
-        <w:ind w:left="720" w:firstLine="720"/>
-        <w:jc w:val="both"/>
-        <w:rPr>
-          <w:rFonts w:ascii="Times New Roman" w:hAnsi="Times New Roman" w:cs="Times New Roman"/>
-          <w:i/>
-          <w:iCs/>
-          <w:sz w:val="22"/>
-          <w:szCs w:val="22"/>
-        </w:rPr>
-      </w:pPr>
-      <w:r>
-        <w:rPr>
-          <w:rFonts w:ascii="Times New Roman" w:hAnsi="Times New Roman" w:cs="Times New Roman"/>
-          <w:i/>
-          <w:iCs/>
-          <w:sz w:val="22"/>
-          <w:szCs w:val="22"/>
-        </w:rPr>
-        <w:t>end for</w:t>
-      </w:r>
-    </w:p>
-    <w:p>
-      <w:pPr>
-        <w:ind w:left="720" w:firstLine="720"/>
-        <w:jc w:val="both"/>
-        <w:rPr>
-          <w:rFonts w:ascii="Times New Roman" w:hAnsi="Times New Roman" w:cs="Times New Roman"/>
-          <w:i/>
-          <w:iCs/>
-          <w:sz w:val="22"/>
-          <w:szCs w:val="22"/>
-        </w:rPr>
-      </w:pPr>
-      <w:r>
-        <w:rPr>
-          <w:rFonts w:ascii="Times New Roman" w:hAnsi="Times New Roman" w:cs="Times New Roman"/>
-          <w:i/>
-          <w:iCs/>
-          <w:sz w:val="22"/>
-          <w:szCs w:val="22"/>
-        </w:rPr>
-        <w:t>colour[w] ← black</w:t>
-      </w:r>
-    </w:p>
-    <w:p>
-      <w:pPr>
-        <w:ind w:firstLine="720"/>
-        <w:jc w:val="both"/>
-        <w:rPr>
-          <w:rFonts w:ascii="Times New Roman" w:hAnsi="Times New Roman" w:cs="Times New Roman"/>
-          <w:i/>
-          <w:iCs/>
-          <w:sz w:val="22"/>
-          <w:szCs w:val="22"/>
-        </w:rPr>
-      </w:pPr>
-      <w:r>
-        <w:rPr>
-          <w:rFonts w:ascii="Times New Roman" w:hAnsi="Times New Roman" w:cs="Times New Roman"/>
-          <w:i/>
-          <w:iCs/>
-          <w:sz w:val="22"/>
-          <w:szCs w:val="22"/>
-        </w:rPr>
-        <w:t>end while</w:t>
-      </w:r>
-    </w:p>
-    <w:bookmarkEnd w:id="0"/>
-    <w:p>
-      <w:pPr>
-        <w:jc w:val="both"/>
-        <w:rPr>
-          <w:rFonts w:ascii="Times New Roman" w:hAnsi="Times New Roman" w:cs="Times New Roman"/>
-          <w:i/>
-          <w:iCs/>
           <w:sz w:val="22"/>
           <w:szCs w:val="22"/>
         </w:rPr>
@@ -1033,6 +711,12 @@
         <w:rPr>
           <w:rFonts w:ascii="Times New Roman" w:hAnsi="Times New Roman" w:cs="Times New Roman"/>
         </w:rPr>
+        <w:t xml:space="preserve">Finding a </w:t>
+      </w:r>
+      <w:r>
+        <w:rPr>
+          <w:rFonts w:ascii="Times New Roman" w:hAnsi="Times New Roman" w:cs="Times New Roman"/>
+        </w:rPr>
         <w:t>Hamiltonian Path</w:t>
       </w:r>
     </w:p>
@@ -1409,16 +1093,7 @@
           <w:sz w:val="22"/>
           <w:szCs w:val="22"/>
         </w:rPr>
-        <w:t xml:space="preserve"> a </w:t>
-      </w:r>
-      <w:r>
-        <w:rPr>
-          <w:rFonts w:ascii="Times New Roman" w:hAnsi="Times New Roman" w:cs="Times New Roman"/>
-          <w:sz w:val="22"/>
-          <w:szCs w:val="22"/>
-        </w:rPr>
-        <w:lastRenderedPageBreak/>
-        <w:t>Hamiltonian path exists</w:t>
+        <w:t xml:space="preserve"> a Hamiltonian path exists</w:t>
       </w:r>
       <w:r>
         <w:rPr>
@@ -1490,7 +1165,23 @@
           <w:sz w:val="22"/>
           <w:szCs w:val="22"/>
         </w:rPr>
-        <w:t xml:space="preserve"> of known results.</w:t>
+        <w:t xml:space="preserve"> of known resul</w:t>
+      </w:r>
+      <w:r>
+        <w:rPr>
+          <w:rFonts w:ascii="Times New Roman" w:hAnsi="Times New Roman" w:cs="Times New Roman"/>
+          <w:sz w:val="22"/>
+          <w:szCs w:val="22"/>
+        </w:rPr>
+        <w:t>t</w:t>
+      </w:r>
+      <w:r>
+        <w:rPr>
+          <w:rFonts w:ascii="Times New Roman" w:hAnsi="Times New Roman" w:cs="Times New Roman"/>
+          <w:sz w:val="22"/>
+          <w:szCs w:val="22"/>
+        </w:rPr>
+        <w:t xml:space="preserve">. </w:t>
       </w:r>
     </w:p>
     <w:p>
@@ -1507,11 +1198,392 @@
       <w:pPr>
         <w:jc w:val="both"/>
         <w:rPr>
-          <w:rFonts w:ascii="Times New Roman" w:eastAsiaTheme="minorEastAsia" w:hAnsi="Times New Roman" w:cs="Times New Roman"/>
+          <w:rFonts w:ascii="Times New Roman" w:hAnsi="Times New Roman" w:cs="Times New Roman"/>
           <w:sz w:val="22"/>
           <w:szCs w:val="22"/>
         </w:rPr>
       </w:pPr>
+      <w:r>
+        <w:rPr>
+          <w:rFonts w:ascii="Times New Roman" w:hAnsi="Times New Roman" w:cs="Times New Roman"/>
+          <w:sz w:val="22"/>
+          <w:szCs w:val="22"/>
+        </w:rPr>
+        <w:t xml:space="preserve">Dynamic programming addresses this </w:t>
+      </w:r>
+      <w:r>
+        <w:rPr>
+          <w:rFonts w:ascii="Times New Roman" w:hAnsi="Times New Roman" w:cs="Times New Roman"/>
+          <w:sz w:val="22"/>
+          <w:szCs w:val="22"/>
+        </w:rPr>
+        <w:t>computational problem by keeping records that map previously computed results (</w:t>
+      </w:r>
+      <w:r>
+        <w:rPr>
+          <w:rFonts w:ascii="Times New Roman" w:hAnsi="Times New Roman" w:cs="Times New Roman"/>
+          <w:sz w:val="22"/>
+          <w:szCs w:val="22"/>
+        </w:rPr>
+        <w:t>Zaveri M 2019)</w:t>
+      </w:r>
+      <w:r>
+        <w:rPr>
+          <w:rFonts w:ascii="Times New Roman" w:hAnsi="Times New Roman" w:cs="Times New Roman"/>
+          <w:sz w:val="22"/>
+          <w:szCs w:val="22"/>
+        </w:rPr>
+        <w:t xml:space="preserve"> and thus </w:t>
+      </w:r>
+      <w:r>
+        <w:rPr>
+          <w:rFonts w:ascii="Times New Roman" w:hAnsi="Times New Roman" w:cs="Times New Roman"/>
+          <w:sz w:val="22"/>
+          <w:szCs w:val="22"/>
+        </w:rPr>
+        <w:t>optimis</w:t>
+      </w:r>
+      <w:r>
+        <w:rPr>
+          <w:rFonts w:ascii="Times New Roman" w:hAnsi="Times New Roman" w:cs="Times New Roman"/>
+          <w:sz w:val="22"/>
+          <w:szCs w:val="22"/>
+        </w:rPr>
+        <w:t>es</w:t>
+      </w:r>
+      <w:r>
+        <w:rPr>
+          <w:rFonts w:ascii="Times New Roman" w:hAnsi="Times New Roman" w:cs="Times New Roman"/>
+          <w:sz w:val="22"/>
+          <w:szCs w:val="22"/>
+        </w:rPr>
+        <w:t xml:space="preserve"> computation time.</w:t>
+      </w:r>
+      <w:r>
+        <w:rPr>
+          <w:rFonts w:ascii="Times New Roman" w:hAnsi="Times New Roman" w:cs="Times New Roman"/>
+          <w:sz w:val="22"/>
+          <w:szCs w:val="22"/>
+        </w:rPr>
+        <w:t xml:space="preserve"> My</w:t>
+      </w:r>
+      <w:r>
+        <w:rPr>
+          <w:rFonts w:ascii="Times New Roman" w:hAnsi="Times New Roman" w:cs="Times New Roman"/>
+          <w:sz w:val="22"/>
+          <w:szCs w:val="22"/>
+        </w:rPr>
+        <w:t xml:space="preserve"> Hamiltonian path algorithm uses an adapted implementation of </w:t>
+      </w:r>
+      <w:r>
+        <w:rPr>
+          <w:rFonts w:ascii="Times New Roman" w:hAnsi="Times New Roman" w:cs="Times New Roman"/>
+          <w:sz w:val="22"/>
+          <w:szCs w:val="22"/>
+        </w:rPr>
+        <w:t xml:space="preserve">the Bellman-Held-Karp algorithm by </w:t>
+      </w:r>
+      <w:r>
+        <w:rPr>
+          <w:rFonts w:ascii="Times New Roman" w:hAnsi="Times New Roman" w:cs="Times New Roman"/>
+          <w:sz w:val="22"/>
+          <w:szCs w:val="22"/>
+        </w:rPr>
+        <w:t xml:space="preserve">implementing their assumption </w:t>
+      </w:r>
+      <w:r>
+        <w:rPr>
+          <w:rFonts w:ascii="Times New Roman" w:hAnsi="Times New Roman" w:cs="Times New Roman"/>
+          <w:sz w:val="22"/>
+          <w:szCs w:val="22"/>
+        </w:rPr>
+        <w:t xml:space="preserve">that </w:t>
+      </w:r>
+      <w:r>
+        <w:rPr>
+          <w:rFonts w:ascii="Times New Roman" w:hAnsi="Times New Roman" w:cs="Times New Roman"/>
+          <w:i/>
+          <w:iCs/>
+          <w:sz w:val="22"/>
+          <w:szCs w:val="22"/>
+        </w:rPr>
+        <w:t xml:space="preserve">“every </w:t>
+      </w:r>
+      <w:r>
+        <w:rPr>
+          <w:rFonts w:ascii="Times New Roman" w:hAnsi="Times New Roman" w:cs="Times New Roman"/>
+          <w:i/>
+          <w:iCs/>
+          <w:sz w:val="22"/>
+          <w:szCs w:val="22"/>
+        </w:rPr>
+        <w:t>sub-path</w:t>
+      </w:r>
+      <w:r>
+        <w:rPr>
+          <w:rFonts w:ascii="Times New Roman" w:hAnsi="Times New Roman" w:cs="Times New Roman"/>
+          <w:i/>
+          <w:iCs/>
+          <w:sz w:val="22"/>
+          <w:szCs w:val="22"/>
+        </w:rPr>
+        <w:t xml:space="preserve"> of a path </w:t>
+      </w:r>
+      <w:r>
+        <w:rPr>
+          <w:rFonts w:ascii="Times New Roman" w:hAnsi="Times New Roman" w:cs="Times New Roman"/>
+          <w:i/>
+          <w:iCs/>
+          <w:sz w:val="22"/>
+          <w:szCs w:val="22"/>
+        </w:rPr>
+        <w:t>o</w:t>
+      </w:r>
+      <w:r>
+        <w:rPr>
+          <w:rFonts w:ascii="Times New Roman" w:hAnsi="Times New Roman" w:cs="Times New Roman"/>
+          <w:i/>
+          <w:iCs/>
+          <w:sz w:val="22"/>
+          <w:szCs w:val="22"/>
+        </w:rPr>
+        <w:t>f minimum distance is itself of minimum distance”</w:t>
+      </w:r>
+      <w:r>
+        <w:rPr>
+          <w:rFonts w:ascii="Times New Roman" w:hAnsi="Times New Roman" w:cs="Times New Roman"/>
+          <w:i/>
+          <w:iCs/>
+          <w:sz w:val="22"/>
+          <w:szCs w:val="22"/>
+        </w:rPr>
+        <w:t xml:space="preserve"> </w:t>
+      </w:r>
+      <w:r>
+        <w:rPr>
+          <w:rFonts w:ascii="Times New Roman" w:hAnsi="Times New Roman" w:cs="Times New Roman"/>
+          <w:sz w:val="22"/>
+          <w:szCs w:val="22"/>
+        </w:rPr>
+        <w:t>(Wikipedia 2019</w:t>
+      </w:r>
+      <w:r>
+        <w:rPr>
+          <w:rFonts w:ascii="Times New Roman" w:hAnsi="Times New Roman" w:cs="Times New Roman"/>
+          <w:i/>
+          <w:iCs/>
+          <w:sz w:val="22"/>
+          <w:szCs w:val="22"/>
+        </w:rPr>
+        <w:t>)</w:t>
+      </w:r>
+      <w:r>
+        <w:rPr>
+          <w:rFonts w:ascii="Times New Roman" w:hAnsi="Times New Roman" w:cs="Times New Roman"/>
+          <w:sz w:val="22"/>
+          <w:szCs w:val="22"/>
+        </w:rPr>
+        <w:t xml:space="preserve"> using tab</w:t>
+      </w:r>
+      <w:r>
+        <w:rPr>
+          <w:rFonts w:ascii="Times New Roman" w:hAnsi="Times New Roman" w:cs="Times New Roman"/>
+          <w:sz w:val="22"/>
+          <w:szCs w:val="22"/>
+        </w:rPr>
+        <w:t>ulation to</w:t>
+      </w:r>
+      <w:r>
+        <w:rPr>
+          <w:rFonts w:ascii="Times New Roman" w:hAnsi="Times New Roman" w:cs="Times New Roman"/>
+          <w:sz w:val="22"/>
+          <w:szCs w:val="22"/>
+        </w:rPr>
+        <w:t xml:space="preserve"> memorise previously computed results</w:t>
+      </w:r>
+      <w:r>
+        <w:rPr>
+          <w:rFonts w:ascii="Times New Roman" w:hAnsi="Times New Roman" w:cs="Times New Roman"/>
+          <w:sz w:val="22"/>
+          <w:szCs w:val="22"/>
+        </w:rPr>
+        <w:t xml:space="preserve">. This is achieved by </w:t>
+      </w:r>
+      <w:r>
+        <w:rPr>
+          <w:rFonts w:ascii="Times New Roman" w:hAnsi="Times New Roman" w:cs="Times New Roman"/>
+          <w:sz w:val="22"/>
+          <w:szCs w:val="22"/>
+        </w:rPr>
+        <w:t xml:space="preserve">using a loop to set particular bits in a </w:t>
+      </w:r>
+      <w:r>
+        <w:rPr>
+          <w:rFonts w:ascii="Times New Roman" w:hAnsi="Times New Roman" w:cs="Times New Roman"/>
+          <w:sz w:val="22"/>
+          <w:szCs w:val="22"/>
+        </w:rPr>
+        <w:t>b</w:t>
+      </w:r>
+      <w:r>
+        <w:rPr>
+          <w:rFonts w:ascii="Times New Roman" w:hAnsi="Times New Roman" w:cs="Times New Roman"/>
+          <w:sz w:val="22"/>
+          <w:szCs w:val="22"/>
+        </w:rPr>
+        <w:t>it</w:t>
+      </w:r>
+      <w:r>
+        <w:rPr>
+          <w:rFonts w:ascii="Times New Roman" w:hAnsi="Times New Roman" w:cs="Times New Roman"/>
+          <w:sz w:val="22"/>
+          <w:szCs w:val="22"/>
+        </w:rPr>
+        <w:t>-s</w:t>
+      </w:r>
+      <w:r>
+        <w:rPr>
+          <w:rFonts w:ascii="Times New Roman" w:hAnsi="Times New Roman" w:cs="Times New Roman"/>
+          <w:sz w:val="22"/>
+          <w:szCs w:val="22"/>
+        </w:rPr>
+        <w:t>et data structure</w:t>
+      </w:r>
+      <w:r>
+        <w:rPr>
+          <w:rFonts w:ascii="Times New Roman" w:hAnsi="Times New Roman" w:cs="Times New Roman"/>
+          <w:sz w:val="22"/>
+          <w:szCs w:val="22"/>
+        </w:rPr>
+        <w:t xml:space="preserve"> </w:t>
+      </w:r>
+      <w:r>
+        <w:rPr>
+          <w:rFonts w:ascii="Times New Roman" w:hAnsi="Times New Roman" w:cs="Times New Roman"/>
+          <w:sz w:val="22"/>
+          <w:szCs w:val="22"/>
+        </w:rPr>
+        <w:t xml:space="preserve">in order using a </w:t>
+      </w:r>
+      <w:r>
+        <w:rPr>
+          <w:rFonts w:ascii="Times New Roman" w:hAnsi="Times New Roman" w:cs="Times New Roman"/>
+          <w:i/>
+          <w:iCs/>
+          <w:sz w:val="22"/>
+          <w:szCs w:val="22"/>
+        </w:rPr>
+        <w:t>bottom-up</w:t>
+      </w:r>
+      <w:r>
+        <w:rPr>
+          <w:rFonts w:ascii="Times New Roman" w:hAnsi="Times New Roman" w:cs="Times New Roman"/>
+          <w:sz w:val="22"/>
+          <w:szCs w:val="22"/>
+        </w:rPr>
+        <w:t xml:space="preserve"> approach (Zaveri M 2019).</w:t>
+      </w:r>
+      <w:r>
+        <w:rPr>
+          <w:rFonts w:ascii="Times New Roman" w:hAnsi="Times New Roman" w:cs="Times New Roman"/>
+          <w:sz w:val="22"/>
+          <w:szCs w:val="22"/>
+        </w:rPr>
+        <w:t xml:space="preserve"> The</w:t>
+      </w:r>
+      <w:r>
+        <w:rPr>
+          <w:rFonts w:ascii="Times New Roman" w:hAnsi="Times New Roman" w:cs="Times New Roman"/>
+          <w:i/>
+          <w:iCs/>
+          <w:sz w:val="22"/>
+          <w:szCs w:val="22"/>
+        </w:rPr>
+        <w:t xml:space="preserve"> bottom-up</w:t>
+      </w:r>
+      <w:r>
+        <w:rPr>
+          <w:rFonts w:ascii="Times New Roman" w:hAnsi="Times New Roman" w:cs="Times New Roman"/>
+          <w:sz w:val="22"/>
+          <w:szCs w:val="22"/>
+        </w:rPr>
+        <w:t xml:space="preserve"> approach starts with the smallest sub-problem, computing a solution for these problems</w:t>
+      </w:r>
+      <w:r>
+        <w:rPr>
+          <w:rFonts w:ascii="Times New Roman" w:hAnsi="Times New Roman" w:cs="Times New Roman"/>
+          <w:sz w:val="22"/>
+          <w:szCs w:val="22"/>
+        </w:rPr>
+        <w:t xml:space="preserve"> and building on these solutions until </w:t>
+      </w:r>
+      <w:r>
+        <w:rPr>
+          <w:rFonts w:ascii="Times New Roman" w:hAnsi="Times New Roman" w:cs="Times New Roman"/>
+          <w:sz w:val="22"/>
+          <w:szCs w:val="22"/>
+        </w:rPr>
+        <w:t>the larger problem is solved (Joshi V 2017).</w:t>
+      </w:r>
+      <w:r>
+        <w:rPr>
+          <w:rFonts w:ascii="Times New Roman" w:hAnsi="Times New Roman" w:cs="Times New Roman"/>
+          <w:sz w:val="22"/>
+          <w:szCs w:val="22"/>
+        </w:rPr>
+        <w:t xml:space="preserve"> Hence, the </w:t>
+      </w:r>
+      <w:r>
+        <w:rPr>
+          <w:rFonts w:ascii="Times New Roman" w:hAnsi="Times New Roman" w:cs="Times New Roman"/>
+          <w:i/>
+          <w:iCs/>
+          <w:sz w:val="22"/>
+          <w:szCs w:val="22"/>
+        </w:rPr>
+        <w:lastRenderedPageBreak/>
+        <w:t>bottom-up</w:t>
+      </w:r>
+      <w:r>
+        <w:rPr>
+          <w:rFonts w:ascii="Times New Roman" w:hAnsi="Times New Roman" w:cs="Times New Roman"/>
+          <w:sz w:val="22"/>
+          <w:szCs w:val="22"/>
+        </w:rPr>
+        <w:t xml:space="preserve"> approach directly implements the underlying assumption of the Bellman-Held-Karp algorithm.</w:t>
+      </w:r>
+      <w:r>
+        <w:rPr>
+          <w:rFonts w:ascii="Times New Roman" w:hAnsi="Times New Roman" w:cs="Times New Roman"/>
+          <w:sz w:val="22"/>
+          <w:szCs w:val="22"/>
+        </w:rPr>
+        <w:t xml:space="preserve"> The resulting </w:t>
+      </w:r>
+      <w:r>
+        <w:rPr>
+          <w:rFonts w:ascii="Times New Roman" w:hAnsi="Times New Roman" w:cs="Times New Roman"/>
+          <w:sz w:val="22"/>
+          <w:szCs w:val="22"/>
+        </w:rPr>
+        <w:t>worst-case</w:t>
+      </w:r>
+      <w:r>
+        <w:rPr>
+          <w:rFonts w:ascii="Times New Roman" w:hAnsi="Times New Roman" w:cs="Times New Roman"/>
+          <w:sz w:val="22"/>
+          <w:szCs w:val="22"/>
+        </w:rPr>
+        <w:t xml:space="preserve"> </w:t>
+      </w:r>
+      <w:r>
+        <w:rPr>
+          <w:rFonts w:ascii="Times New Roman" w:hAnsi="Times New Roman" w:cs="Times New Roman"/>
+          <w:sz w:val="22"/>
+          <w:szCs w:val="22"/>
+        </w:rPr>
+        <w:t xml:space="preserve">time </w:t>
+      </w:r>
       <w:r>
         <w:rPr>
           <w:rFonts w:ascii="Times New Roman" w:eastAsiaTheme="minorEastAsia" w:hAnsi="Times New Roman" w:cs="Times New Roman"/>
@@ -1522,27 +1594,17 @@
         <mc:AlternateContent>
           <mc:Choice Requires="wpg">
             <w:drawing>
-              <wp:anchor distT="107950" distB="107950" distL="180340" distR="180340" simplePos="0" relativeHeight="251660288" behindDoc="1" locked="0" layoutInCell="1" allowOverlap="1" wp14:anchorId="3D4CB629" wp14:editId="6E1E93A3">
+              <wp:anchor distT="107950" distB="107950" distL="180340" distR="180340" simplePos="0" relativeHeight="251659264" behindDoc="1" locked="0" layoutInCell="1" allowOverlap="1" wp14:anchorId="3D4CB629" wp14:editId="6C95A157">
                 <wp:simplePos x="0" y="0"/>
                 <wp:positionH relativeFrom="column">
-                  <wp:posOffset>2574290</wp:posOffset>
+                  <wp:posOffset>2565312</wp:posOffset>
                 </wp:positionH>
                 <wp:positionV relativeFrom="paragraph">
-                  <wp:posOffset>1591486</wp:posOffset>
+                  <wp:posOffset>377825</wp:posOffset>
                 </wp:positionV>
-                <wp:extent cx="3844290" cy="2259330"/>
-                <wp:effectExtent l="0" t="0" r="3810" b="1270"/>
-                <wp:wrapTight wrapText="bothSides">
-                  <wp:wrapPolygon edited="0">
-                    <wp:start x="0" y="0"/>
-                    <wp:lineTo x="0" y="21491"/>
-                    <wp:lineTo x="21550" y="21491"/>
-                    <wp:lineTo x="21550" y="18577"/>
-                    <wp:lineTo x="20622" y="17484"/>
-                    <wp:lineTo x="20622" y="0"/>
-                    <wp:lineTo x="0" y="0"/>
-                  </wp:wrapPolygon>
-                </wp:wrapTight>
+                <wp:extent cx="3687445" cy="2007235"/>
+                <wp:effectExtent l="0" t="0" r="0" b="0"/>
+                <wp:wrapSquare wrapText="bothSides"/>
                 <wp:docPr id="5" name="Group 5"/>
                 <wp:cNvGraphicFramePr/>
                 <a:graphic xmlns:a="http://schemas.openxmlformats.org/drawingml/2006/main">
@@ -1552,9 +1614,9 @@
                       <wpg:grpSpPr>
                         <a:xfrm>
                           <a:off x="0" y="0"/>
-                          <a:ext cx="3844290" cy="2259330"/>
-                          <a:chOff x="0" y="0"/>
-                          <a:chExt cx="3909848" cy="2638097"/>
+                          <a:ext cx="3687445" cy="2007235"/>
+                          <a:chOff x="-147367" y="-1"/>
+                          <a:chExt cx="3867832" cy="2874348"/>
                         </a:xfrm>
                       </wpg:grpSpPr>
                       <wps:wsp>
@@ -1562,8 +1624,8 @@
                         <wps:cNvSpPr txBox="1"/>
                         <wps:spPr>
                           <a:xfrm>
-                            <a:off x="0" y="2270235"/>
-                            <a:ext cx="3909848" cy="367862"/>
+                            <a:off x="165361" y="2450788"/>
+                            <a:ext cx="3281260" cy="423559"/>
                           </a:xfrm>
                           <a:prstGeom prst="rect">
                             <a:avLst/>
@@ -1614,7 +1676,23 @@
                                   <w:sz w:val="15"/>
                                   <w:szCs w:val="15"/>
                                 </w:rPr>
-                                <w:t>Time complexity comparison to established whether a Hamiltonian path exists</w:t>
+                                <w:t xml:space="preserve">Time complexity comparison </w:t>
+                              </w:r>
+                              <w:r>
+                                <w:rPr>
+                                  <w:rFonts w:ascii="Times New Roman" w:hAnsi="Times New Roman" w:cs="Times New Roman"/>
+                                  <w:sz w:val="15"/>
+                                  <w:szCs w:val="15"/>
+                                </w:rPr>
+                                <w:t xml:space="preserve">in establishing </w:t>
+                              </w:r>
+                              <w:r>
+                                <w:rPr>
+                                  <w:rFonts w:ascii="Times New Roman" w:hAnsi="Times New Roman" w:cs="Times New Roman"/>
+                                  <w:sz w:val="15"/>
+                                  <w:szCs w:val="15"/>
+                                </w:rPr>
+                                <w:t>whether a Hamiltonian path exists</w:t>
                               </w:r>
                             </w:p>
                           </w:txbxContent>
@@ -1634,7 +1712,7 @@
                           </pic:cNvPicPr>
                         </pic:nvPicPr>
                         <pic:blipFill>
-                          <a:blip r:embed="rId7">
+                          <a:blip r:embed="rId10">
                             <a:extLst>
                               <a:ext uri="{28A0092B-C50C-407E-A947-70E740481C1C}">
                                 <a14:useLocalDpi xmlns:a14="http://schemas.microsoft.com/office/drawing/2010/main" val="0"/>
@@ -1647,8 +1725,8 @@
                         </pic:blipFill>
                         <pic:spPr>
                           <a:xfrm>
-                            <a:off x="0" y="0"/>
-                            <a:ext cx="3720465" cy="2272665"/>
+                            <a:off x="-147367" y="-1"/>
+                            <a:ext cx="3867832" cy="2450789"/>
                           </a:xfrm>
                           <a:prstGeom prst="rect">
                             <a:avLst/>
@@ -1669,12 +1747,8 @@
           </mc:Choice>
           <mc:Fallback>
             <w:pict>
-              <v:group w14:anchorId="3D4CB629" id="Group 5" o:spid="_x0000_s1026" style="position:absolute;left:0;text-align:left;margin-left:202.7pt;margin-top:125.3pt;width:302.7pt;height:177.9pt;z-index:-251656192;mso-wrap-distance-left:14.2pt;mso-wrap-distance-top:8.5pt;mso-wrap-distance-right:14.2pt;mso-wrap-distance-bottom:8.5pt;mso-width-relative:margin;mso-height-relative:margin" coordsize="39098,26380" o:gfxdata="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">
-                <v:shapetype id="_x0000_t202" coordsize="21600,21600" o:spt="202" path="m,l,21600r21600,l21600,xe">
-                  <v:stroke joinstyle="miter"/>
-                  <v:path gradientshapeok="t" o:connecttype="rect"/>
-                </v:shapetype>
-                <v:shape id="Text Box 4" o:spid="_x0000_s1027" type="#_x0000_t202" style="position:absolute;top:22702;width:39098;height:3678;visibility:visible;mso-wrap-style:square;v-text-anchor:top" o:gfxdata="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" fillcolor="white [3201]" stroked="f" strokeweight=".5pt">
+              <v:group w14:anchorId="3D4CB629" id="Group 5" o:spid="_x0000_s1029" style="position:absolute;left:0;text-align:left;margin-left:202pt;margin-top:29.75pt;width:290.35pt;height:158.05pt;z-index:-251657216;mso-wrap-distance-left:14.2pt;mso-wrap-distance-top:8.5pt;mso-wrap-distance-right:14.2pt;mso-wrap-distance-bottom:8.5pt;mso-width-relative:margin;mso-height-relative:margin" coordorigin="-1473" coordsize="38678,28743" o:gfxdata="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">
+                <v:shape id="Text Box 4" o:spid="_x0000_s1030" type="#_x0000_t202" style="position:absolute;left:1653;top:24507;width:32813;height:4236;visibility:visible;mso-wrap-style:square;v-text-anchor:top" o:gfxdata="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" fillcolor="white [3201]" stroked="f" strokeweight=".5pt">
                   <v:textbox>
                     <w:txbxContent>
                       <w:p>
@@ -1714,411 +1788,36 @@
                             <w:sz w:val="15"/>
                             <w:szCs w:val="15"/>
                           </w:rPr>
-                          <w:t>Time complexity comparison to established whether a Hamiltonian path exists</w:t>
+                          <w:t xml:space="preserve">Time complexity comparison </w:t>
+                        </w:r>
+                        <w:r>
+                          <w:rPr>
+                            <w:rFonts w:ascii="Times New Roman" w:hAnsi="Times New Roman" w:cs="Times New Roman"/>
+                            <w:sz w:val="15"/>
+                            <w:szCs w:val="15"/>
+                          </w:rPr>
+                          <w:t xml:space="preserve">in establishing </w:t>
+                        </w:r>
+                        <w:r>
+                          <w:rPr>
+                            <w:rFonts w:ascii="Times New Roman" w:hAnsi="Times New Roman" w:cs="Times New Roman"/>
+                            <w:sz w:val="15"/>
+                            <w:szCs w:val="15"/>
+                          </w:rPr>
+                          <w:t>whether a Hamiltonian path exists</w:t>
                         </w:r>
                       </w:p>
                     </w:txbxContent>
                   </v:textbox>
                 </v:shape>
-                <v:shapetype id="_x0000_t75" coordsize="21600,21600" o:spt="75" o:preferrelative="t" path="m@4@5l@4@11@9@11@9@5xe" filled="f" stroked="f">
-                  <v:stroke joinstyle="miter"/>
-                  <v:formulas>
-                    <v:f eqn="if lineDrawn pixelLineWidth 0"/>
-                    <v:f eqn="sum @0 1 0"/>
-                    <v:f eqn="sum 0 0 @1"/>
-                    <v:f eqn="prod @2 1 2"/>
-                    <v:f eqn="prod @3 21600 pixelWidth"/>
-                    <v:f eqn="prod @3 21600 pixelHeight"/>
-                    <v:f eqn="sum @0 0 1"/>
-                    <v:f eqn="prod @6 1 2"/>
-                    <v:f eqn="prod @7 21600 pixelWidth"/>
-                    <v:f eqn="sum @8 21600 0"/>
-                    <v:f eqn="prod @7 21600 pixelHeight"/>
-                    <v:f eqn="sum @10 21600 0"/>
-                  </v:formulas>
-                  <v:path o:extrusionok="f" gradientshapeok="t" o:connecttype="rect"/>
-                  <o:lock v:ext="edit" aspectratio="t"/>
-                </v:shapetype>
-                <v:shape id="Picture 3" o:spid="_x0000_s1028" type="#_x0000_t75" alt="Time complexity comparison between the backtracking DFS algorithm and dynamic programming approach." style="position:absolute;width:37204;height:22726;visibility:visible;mso-wrap-style:square" o:gfxdata="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">
-                  <v:imagedata r:id="rId8" o:title="Time complexity comparison between the backtracking DFS algorithm and dynamic programming approach"/>
+                <v:shape id="Picture 3" o:spid="_x0000_s1031" type="#_x0000_t75" alt="Time complexity comparison between the backtracking DFS algorithm and dynamic programming approach." style="position:absolute;left:-1473;width:38677;height:24507;visibility:visible;mso-wrap-style:square" o:gfxdata="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">
+                  <v:imagedata r:id="rId11" o:title="Time complexity comparison between the backtracking DFS algorithm and dynamic programming approach"/>
                 </v:shape>
-                <w10:wrap type="tight"/>
+                <w10:wrap type="square"/>
               </v:group>
             </w:pict>
           </mc:Fallback>
         </mc:AlternateContent>
-      </w:r>
-      <w:r>
-        <w:rPr>
-          <w:rFonts w:ascii="Times New Roman" w:hAnsi="Times New Roman" w:cs="Times New Roman"/>
-          <w:sz w:val="22"/>
-          <w:szCs w:val="22"/>
-        </w:rPr>
-        <w:t xml:space="preserve">Dynamic programming addresses this </w:t>
-      </w:r>
-      <w:r>
-        <w:rPr>
-          <w:rFonts w:ascii="Times New Roman" w:hAnsi="Times New Roman" w:cs="Times New Roman"/>
-          <w:sz w:val="22"/>
-          <w:szCs w:val="22"/>
-        </w:rPr>
-        <w:t>computational problem by keeping records that map previously computed results (</w:t>
-      </w:r>
-      <w:r>
-        <w:rPr>
-          <w:rFonts w:ascii="Times New Roman" w:hAnsi="Times New Roman" w:cs="Times New Roman"/>
-          <w:sz w:val="22"/>
-          <w:szCs w:val="22"/>
-        </w:rPr>
-        <w:t>Zaveri M 2019)</w:t>
-      </w:r>
-      <w:r>
-        <w:rPr>
-          <w:rFonts w:ascii="Times New Roman" w:hAnsi="Times New Roman" w:cs="Times New Roman"/>
-          <w:sz w:val="22"/>
-          <w:szCs w:val="22"/>
-        </w:rPr>
-        <w:t xml:space="preserve"> and thus </w:t>
-      </w:r>
-      <w:r>
-        <w:rPr>
-          <w:rFonts w:ascii="Times New Roman" w:hAnsi="Times New Roman" w:cs="Times New Roman"/>
-          <w:sz w:val="22"/>
-          <w:szCs w:val="22"/>
-        </w:rPr>
-        <w:t>optimising</w:t>
-      </w:r>
-      <w:r>
-        <w:rPr>
-          <w:rFonts w:ascii="Times New Roman" w:hAnsi="Times New Roman" w:cs="Times New Roman"/>
-          <w:sz w:val="22"/>
-          <w:szCs w:val="22"/>
-        </w:rPr>
-        <w:t xml:space="preserve"> computational time.</w:t>
-      </w:r>
-      <w:r>
-        <w:rPr>
-          <w:rFonts w:ascii="Times New Roman" w:hAnsi="Times New Roman" w:cs="Times New Roman"/>
-          <w:sz w:val="22"/>
-          <w:szCs w:val="22"/>
-        </w:rPr>
-        <w:t xml:space="preserve"> My</w:t>
-      </w:r>
-      <w:r>
-        <w:rPr>
-          <w:rFonts w:ascii="Times New Roman" w:hAnsi="Times New Roman" w:cs="Times New Roman"/>
-          <w:sz w:val="22"/>
-          <w:szCs w:val="22"/>
-        </w:rPr>
-        <w:t xml:space="preserve"> Hamiltonian path algorithm uses an adapted implementation of </w:t>
-      </w:r>
-      <w:r>
-        <w:rPr>
-          <w:rFonts w:ascii="Times New Roman" w:hAnsi="Times New Roman" w:cs="Times New Roman"/>
-          <w:sz w:val="22"/>
-          <w:szCs w:val="22"/>
-        </w:rPr>
-        <w:t xml:space="preserve">the Bellman-Held-Karp algorithm by </w:t>
-      </w:r>
-      <w:r>
-        <w:rPr>
-          <w:rFonts w:ascii="Times New Roman" w:hAnsi="Times New Roman" w:cs="Times New Roman"/>
-          <w:sz w:val="22"/>
-          <w:szCs w:val="22"/>
-        </w:rPr>
-        <w:t xml:space="preserve">implementing their assumption </w:t>
-      </w:r>
-      <w:r>
-        <w:rPr>
-          <w:rFonts w:ascii="Times New Roman" w:hAnsi="Times New Roman" w:cs="Times New Roman"/>
-          <w:sz w:val="22"/>
-          <w:szCs w:val="22"/>
-        </w:rPr>
-        <w:t xml:space="preserve">that </w:t>
-      </w:r>
-      <w:r>
-        <w:rPr>
-          <w:rFonts w:ascii="Times New Roman" w:hAnsi="Times New Roman" w:cs="Times New Roman"/>
-          <w:i/>
-          <w:iCs/>
-          <w:sz w:val="22"/>
-          <w:szCs w:val="22"/>
-        </w:rPr>
-        <w:t xml:space="preserve">“every </w:t>
-      </w:r>
-      <w:r>
-        <w:rPr>
-          <w:rFonts w:ascii="Times New Roman" w:hAnsi="Times New Roman" w:cs="Times New Roman"/>
-          <w:i/>
-          <w:iCs/>
-          <w:sz w:val="22"/>
-          <w:szCs w:val="22"/>
-        </w:rPr>
-        <w:t>sub-path</w:t>
-      </w:r>
-      <w:r>
-        <w:rPr>
-          <w:rFonts w:ascii="Times New Roman" w:hAnsi="Times New Roman" w:cs="Times New Roman"/>
-          <w:i/>
-          <w:iCs/>
-          <w:sz w:val="22"/>
-          <w:szCs w:val="22"/>
-        </w:rPr>
-        <w:t xml:space="preserve"> of a path </w:t>
-      </w:r>
-      <w:r>
-        <w:rPr>
-          <w:rFonts w:ascii="Times New Roman" w:hAnsi="Times New Roman" w:cs="Times New Roman"/>
-          <w:i/>
-          <w:iCs/>
-          <w:sz w:val="22"/>
-          <w:szCs w:val="22"/>
-        </w:rPr>
-        <w:t>o</w:t>
-      </w:r>
-      <w:r>
-        <w:rPr>
-          <w:rFonts w:ascii="Times New Roman" w:hAnsi="Times New Roman" w:cs="Times New Roman"/>
-          <w:i/>
-          <w:iCs/>
-          <w:sz w:val="22"/>
-          <w:szCs w:val="22"/>
-        </w:rPr>
-        <w:t>f minimum distance is itself of minimum distance”</w:t>
-      </w:r>
-      <w:r>
-        <w:rPr>
-          <w:rFonts w:ascii="Times New Roman" w:hAnsi="Times New Roman" w:cs="Times New Roman"/>
-          <w:i/>
-          <w:iCs/>
-          <w:sz w:val="22"/>
-          <w:szCs w:val="22"/>
-        </w:rPr>
-        <w:t xml:space="preserve"> </w:t>
-      </w:r>
-      <w:r>
-        <w:rPr>
-          <w:rFonts w:ascii="Times New Roman" w:hAnsi="Times New Roman" w:cs="Times New Roman"/>
-          <w:sz w:val="22"/>
-          <w:szCs w:val="22"/>
-        </w:rPr>
-        <w:t>(Wikipedia 2019</w:t>
-      </w:r>
-      <w:r>
-        <w:rPr>
-          <w:rFonts w:ascii="Times New Roman" w:hAnsi="Times New Roman" w:cs="Times New Roman"/>
-          <w:i/>
-          <w:iCs/>
-          <w:sz w:val="22"/>
-          <w:szCs w:val="22"/>
-        </w:rPr>
-        <w:t>)</w:t>
-      </w:r>
-      <w:r>
-        <w:rPr>
-          <w:rFonts w:ascii="Times New Roman" w:hAnsi="Times New Roman" w:cs="Times New Roman"/>
-          <w:sz w:val="22"/>
-          <w:szCs w:val="22"/>
-        </w:rPr>
-        <w:t xml:space="preserve"> using tab</w:t>
-      </w:r>
-      <w:r>
-        <w:rPr>
-          <w:rFonts w:ascii="Times New Roman" w:hAnsi="Times New Roman" w:cs="Times New Roman"/>
-          <w:sz w:val="22"/>
-          <w:szCs w:val="22"/>
-        </w:rPr>
-        <w:t>ulation to</w:t>
-      </w:r>
-      <w:r>
-        <w:rPr>
-          <w:rFonts w:ascii="Times New Roman" w:hAnsi="Times New Roman" w:cs="Times New Roman"/>
-          <w:sz w:val="22"/>
-          <w:szCs w:val="22"/>
-        </w:rPr>
-        <w:t xml:space="preserve"> memorise previously computed results</w:t>
-      </w:r>
-      <w:r>
-        <w:rPr>
-          <w:rFonts w:ascii="Times New Roman" w:hAnsi="Times New Roman" w:cs="Times New Roman"/>
-          <w:sz w:val="22"/>
-          <w:szCs w:val="22"/>
-        </w:rPr>
-        <w:t xml:space="preserve">. This is achieved by </w:t>
-      </w:r>
-      <w:r>
-        <w:rPr>
-          <w:rFonts w:ascii="Times New Roman" w:hAnsi="Times New Roman" w:cs="Times New Roman"/>
-          <w:sz w:val="22"/>
-          <w:szCs w:val="22"/>
-        </w:rPr>
-        <w:t xml:space="preserve">using a loop to set particular bits in a </w:t>
-      </w:r>
-      <w:r>
-        <w:rPr>
-          <w:rFonts w:ascii="Times New Roman" w:hAnsi="Times New Roman" w:cs="Times New Roman"/>
-          <w:sz w:val="22"/>
-          <w:szCs w:val="22"/>
-        </w:rPr>
-        <w:t>b</w:t>
-      </w:r>
-      <w:r>
-        <w:rPr>
-          <w:rFonts w:ascii="Times New Roman" w:hAnsi="Times New Roman" w:cs="Times New Roman"/>
-          <w:sz w:val="22"/>
-          <w:szCs w:val="22"/>
-        </w:rPr>
-        <w:t>it</w:t>
-      </w:r>
-      <w:r>
-        <w:rPr>
-          <w:rFonts w:ascii="Times New Roman" w:hAnsi="Times New Roman" w:cs="Times New Roman"/>
-          <w:sz w:val="22"/>
-          <w:szCs w:val="22"/>
-        </w:rPr>
-        <w:t>-s</w:t>
-      </w:r>
-      <w:r>
-        <w:rPr>
-          <w:rFonts w:ascii="Times New Roman" w:hAnsi="Times New Roman" w:cs="Times New Roman"/>
-          <w:sz w:val="22"/>
-          <w:szCs w:val="22"/>
-        </w:rPr>
-        <w:t>et data structure</w:t>
-      </w:r>
-      <w:r>
-        <w:rPr>
-          <w:rFonts w:ascii="Times New Roman" w:hAnsi="Times New Roman" w:cs="Times New Roman"/>
-          <w:sz w:val="22"/>
-          <w:szCs w:val="22"/>
-        </w:rPr>
-        <w:t xml:space="preserve"> </w:t>
-      </w:r>
-      <w:r>
-        <w:rPr>
-          <w:rFonts w:ascii="Times New Roman" w:hAnsi="Times New Roman" w:cs="Times New Roman"/>
-          <w:sz w:val="22"/>
-          <w:szCs w:val="22"/>
-        </w:rPr>
-        <w:t xml:space="preserve">in order using a </w:t>
-      </w:r>
-      <w:r>
-        <w:rPr>
-          <w:rFonts w:ascii="Times New Roman" w:hAnsi="Times New Roman" w:cs="Times New Roman"/>
-          <w:i/>
-          <w:iCs/>
-          <w:sz w:val="22"/>
-          <w:szCs w:val="22"/>
-        </w:rPr>
-        <w:t>bottom-up</w:t>
-      </w:r>
-      <w:r>
-        <w:rPr>
-          <w:rFonts w:ascii="Times New Roman" w:hAnsi="Times New Roman" w:cs="Times New Roman"/>
-          <w:sz w:val="22"/>
-          <w:szCs w:val="22"/>
-        </w:rPr>
-        <w:t xml:space="preserve"> approach (Zaveri M 2019).</w:t>
-      </w:r>
-      <w:r>
-        <w:rPr>
-          <w:rFonts w:ascii="Times New Roman" w:hAnsi="Times New Roman" w:cs="Times New Roman"/>
-          <w:sz w:val="22"/>
-          <w:szCs w:val="22"/>
-        </w:rPr>
-        <w:t xml:space="preserve"> The</w:t>
-      </w:r>
-      <w:r>
-        <w:rPr>
-          <w:rFonts w:ascii="Times New Roman" w:hAnsi="Times New Roman" w:cs="Times New Roman"/>
-          <w:i/>
-          <w:iCs/>
-          <w:sz w:val="22"/>
-          <w:szCs w:val="22"/>
-        </w:rPr>
-        <w:t xml:space="preserve"> bottom-up</w:t>
-      </w:r>
-      <w:r>
-        <w:rPr>
-          <w:rFonts w:ascii="Times New Roman" w:hAnsi="Times New Roman" w:cs="Times New Roman"/>
-          <w:sz w:val="22"/>
-          <w:szCs w:val="22"/>
-        </w:rPr>
-        <w:t xml:space="preserve"> approach starts with the smallest sub-problem, computing a solution for these problems</w:t>
-      </w:r>
-      <w:r>
-        <w:rPr>
-          <w:rFonts w:ascii="Times New Roman" w:hAnsi="Times New Roman" w:cs="Times New Roman"/>
-          <w:sz w:val="22"/>
-          <w:szCs w:val="22"/>
-        </w:rPr>
-        <w:t xml:space="preserve"> and building on these solutions until </w:t>
-      </w:r>
-      <w:r>
-        <w:rPr>
-          <w:rFonts w:ascii="Times New Roman" w:hAnsi="Times New Roman" w:cs="Times New Roman"/>
-          <w:sz w:val="22"/>
-          <w:szCs w:val="22"/>
-        </w:rPr>
-        <w:t>the larger problem is solved (Joshi V 2017).</w:t>
-      </w:r>
-      <w:r>
-        <w:rPr>
-          <w:rFonts w:ascii="Times New Roman" w:hAnsi="Times New Roman" w:cs="Times New Roman"/>
-          <w:sz w:val="22"/>
-          <w:szCs w:val="22"/>
-        </w:rPr>
-        <w:t xml:space="preserve"> Hence, the </w:t>
-      </w:r>
-      <w:r>
-        <w:rPr>
-          <w:rFonts w:ascii="Times New Roman" w:hAnsi="Times New Roman" w:cs="Times New Roman"/>
-          <w:i/>
-          <w:iCs/>
-          <w:sz w:val="22"/>
-          <w:szCs w:val="22"/>
-        </w:rPr>
-        <w:t>bottom-up</w:t>
-      </w:r>
-      <w:r>
-        <w:rPr>
-          <w:rFonts w:ascii="Times New Roman" w:hAnsi="Times New Roman" w:cs="Times New Roman"/>
-          <w:sz w:val="22"/>
-          <w:szCs w:val="22"/>
-        </w:rPr>
-        <w:t xml:space="preserve"> approach directly implements the underlying assumption of the Bellman-Held-Karp algorithm.</w:t>
-      </w:r>
-      <w:r>
-        <w:rPr>
-          <w:rFonts w:ascii="Times New Roman" w:hAnsi="Times New Roman" w:cs="Times New Roman"/>
-          <w:sz w:val="22"/>
-          <w:szCs w:val="22"/>
-        </w:rPr>
-        <w:t xml:space="preserve"> The resulting </w:t>
-      </w:r>
-      <w:r>
-        <w:rPr>
-          <w:rFonts w:ascii="Times New Roman" w:hAnsi="Times New Roman" w:cs="Times New Roman"/>
-          <w:sz w:val="22"/>
-          <w:szCs w:val="22"/>
-        </w:rPr>
-        <w:t>worst-case</w:t>
-      </w:r>
-      <w:r>
-        <w:rPr>
-          <w:rFonts w:ascii="Times New Roman" w:hAnsi="Times New Roman" w:cs="Times New Roman"/>
-          <w:sz w:val="22"/>
-          <w:szCs w:val="22"/>
-        </w:rPr>
-        <w:t xml:space="preserve"> </w:t>
-      </w:r>
-      <w:r>
-        <w:rPr>
-          <w:rFonts w:ascii="Times New Roman" w:hAnsi="Times New Roman" w:cs="Times New Roman"/>
-          <w:sz w:val="22"/>
-          <w:szCs w:val="22"/>
-        </w:rPr>
-        <w:t xml:space="preserve">time </w:t>
       </w:r>
       <w:r>
         <w:rPr>
@@ -2302,15 +2001,15 @@
           <w:sz w:val="22"/>
           <w:szCs w:val="22"/>
         </w:rPr>
-        <w:t xml:space="preserve">set mask </w:t>
-      </w:r>
-      <w:r>
-        <w:rPr>
-          <w:rFonts w:ascii="Times New Roman" w:eastAsiaTheme="minorEastAsia" w:hAnsi="Times New Roman" w:cs="Times New Roman"/>
-          <w:sz w:val="22"/>
-          <w:szCs w:val="22"/>
-        </w:rPr>
-        <w:t xml:space="preserve">of size </w:t>
+        <w:t>set mask</w:t>
+      </w:r>
+      <w:r>
+        <w:rPr>
+          <w:rFonts w:ascii="Times New Roman" w:eastAsiaTheme="minorEastAsia" w:hAnsi="Times New Roman" w:cs="Times New Roman"/>
+          <w:sz w:val="22"/>
+          <w:szCs w:val="22"/>
+        </w:rPr>
+        <w:t xml:space="preserve">, </w:t>
       </w:r>
       <m:oMath>
         <m:r>
@@ -2390,14 +2089,6 @@
           <w:sz w:val="22"/>
           <w:szCs w:val="22"/>
         </w:rPr>
-        <w:t xml:space="preserve">configured </w:t>
-      </w:r>
-      <w:r>
-        <w:rPr>
-          <w:rFonts w:ascii="Times New Roman" w:eastAsiaTheme="minorEastAsia" w:hAnsi="Times New Roman" w:cs="Times New Roman"/>
-          <w:sz w:val="22"/>
-          <w:szCs w:val="22"/>
-        </w:rPr>
         <w:t xml:space="preserve">directed </w:t>
       </w:r>
       <w:r>
@@ -2406,7 +2097,23 @@
           <w:sz w:val="22"/>
           <w:szCs w:val="22"/>
         </w:rPr>
-        <w:t xml:space="preserve">edge of time complexity </w:t>
+        <w:t xml:space="preserve">edge </w:t>
+      </w:r>
+      <w:r>
+        <w:rPr>
+          <w:rFonts w:ascii="Times New Roman" w:eastAsiaTheme="minorEastAsia" w:hAnsi="Times New Roman" w:cs="Times New Roman"/>
+          <w:sz w:val="22"/>
+          <w:szCs w:val="22"/>
+        </w:rPr>
+        <w:t xml:space="preserve">configuration </w:t>
+      </w:r>
+      <w:r>
+        <w:rPr>
+          <w:rFonts w:ascii="Times New Roman" w:eastAsiaTheme="minorEastAsia" w:hAnsi="Times New Roman" w:cs="Times New Roman"/>
+          <w:sz w:val="22"/>
+          <w:szCs w:val="22"/>
+        </w:rPr>
+        <w:t xml:space="preserve">of time complexity </w:t>
       </w:r>
       <m:oMath>
         <m:r>
@@ -2611,8 +2318,11 @@
     </w:p>
     <w:p>
       <w:pPr>
-        <w:rPr>
-          <w:rFonts w:ascii="Times New Roman" w:hAnsi="Times New Roman" w:cs="Times New Roman"/>
+        <w:jc w:val="both"/>
+        <w:rPr>
+          <w:rFonts w:ascii="Times New Roman" w:hAnsi="Times New Roman" w:cs="Times New Roman"/>
+          <w:sz w:val="22"/>
+          <w:szCs w:val="22"/>
         </w:rPr>
       </w:pPr>
     </w:p>
@@ -2627,6 +2337,12 @@
         <w:rPr>
           <w:rFonts w:ascii="Times New Roman" w:hAnsi="Times New Roman" w:cs="Times New Roman"/>
         </w:rPr>
+        <w:t xml:space="preserve">Determining </w:t>
+      </w:r>
+      <w:r>
+        <w:rPr>
+          <w:rFonts w:ascii="Times New Roman" w:hAnsi="Times New Roman" w:cs="Times New Roman"/>
+        </w:rPr>
         <w:t>Strongly Connected Components</w:t>
       </w:r>
     </w:p>
@@ -2634,6 +2350,818 @@
       <w:pPr>
         <w:rPr>
           <w:rFonts w:ascii="Times New Roman" w:hAnsi="Times New Roman" w:cs="Times New Roman"/>
+        </w:rPr>
+      </w:pPr>
+      <w:r>
+        <w:rPr>
+          <w:rFonts w:ascii="Times New Roman" w:hAnsi="Times New Roman" w:cs="Times New Roman"/>
+        </w:rPr>
+        <w:t xml:space="preserve">A subgraph </w:t>
+      </w:r>
+      <w:r>
+        <w:rPr>
+          <w:rFonts w:ascii="Times New Roman" w:hAnsi="Times New Roman" w:cs="Times New Roman"/>
+        </w:rPr>
+        <w:t>containing</w:t>
+      </w:r>
+      <w:r>
+        <w:rPr>
+          <w:rFonts w:ascii="Times New Roman" w:hAnsi="Times New Roman" w:cs="Times New Roman"/>
+        </w:rPr>
+        <w:t xml:space="preserve"> vertices </w:t>
+      </w:r>
+      <w:r>
+        <w:rPr>
+          <w:rFonts w:ascii="Times New Roman" w:hAnsi="Times New Roman" w:cs="Times New Roman"/>
+        </w:rPr>
+        <w:t xml:space="preserve">that are proper subsets of a graph’s vertices </w:t>
+      </w:r>
+      <w:r>
+        <w:rPr>
+          <w:rFonts w:ascii="Times New Roman" w:hAnsi="Times New Roman" w:cs="Times New Roman"/>
+        </w:rPr>
+        <w:t>can be considered</w:t>
+      </w:r>
+      <w:r>
+        <w:rPr>
+          <w:rFonts w:ascii="Times New Roman" w:hAnsi="Times New Roman" w:cs="Times New Roman"/>
+        </w:rPr>
+        <w:t xml:space="preserve"> a </w:t>
+      </w:r>
+      <w:r>
+        <w:rPr>
+          <w:rFonts w:ascii="Times New Roman" w:hAnsi="Times New Roman" w:cs="Times New Roman"/>
+        </w:rPr>
+        <w:t xml:space="preserve">strongly connected </w:t>
+      </w:r>
+      <w:r>
+        <w:rPr>
+          <w:rFonts w:ascii="Times New Roman" w:hAnsi="Times New Roman" w:cs="Times New Roman"/>
+        </w:rPr>
+        <w:t xml:space="preserve">component </w:t>
+      </w:r>
+      <w:r>
+        <w:rPr>
+          <w:rFonts w:ascii="Times New Roman" w:hAnsi="Times New Roman" w:cs="Times New Roman"/>
+        </w:rPr>
+        <w:t>if the</w:t>
+      </w:r>
+      <w:r>
+        <w:rPr>
+          <w:rFonts w:ascii="Times New Roman" w:hAnsi="Times New Roman" w:cs="Times New Roman"/>
+        </w:rPr>
+        <w:t>re is a path between all pairs of vertices and this path is maximised</w:t>
+      </w:r>
+      <w:r>
+        <w:rPr>
+          <w:rFonts w:ascii="Times New Roman" w:hAnsi="Times New Roman" w:cs="Times New Roman"/>
+        </w:rPr>
+        <w:t xml:space="preserve"> (</w:t>
+      </w:r>
+      <w:proofErr w:type="spellStart"/>
+      <w:r>
+        <w:rPr>
+          <w:rFonts w:ascii="Times New Roman" w:hAnsi="Times New Roman" w:cs="Times New Roman"/>
+        </w:rPr>
+        <w:t>GeeksforGeeks</w:t>
+      </w:r>
+      <w:proofErr w:type="spellEnd"/>
+      <w:r>
+        <w:rPr>
+          <w:rFonts w:ascii="Times New Roman" w:hAnsi="Times New Roman" w:cs="Times New Roman"/>
+        </w:rPr>
+        <w:t xml:space="preserve"> </w:t>
+      </w:r>
+      <w:proofErr w:type="spellStart"/>
+      <w:r>
+        <w:rPr>
+          <w:rFonts w:ascii="Times New Roman" w:hAnsi="Times New Roman" w:cs="Times New Roman"/>
+        </w:rPr>
+        <w:t>n.d</w:t>
+      </w:r>
+      <w:proofErr w:type="spellEnd"/>
+      <w:r>
+        <w:rPr>
+          <w:rFonts w:ascii="Times New Roman" w:hAnsi="Times New Roman" w:cs="Times New Roman"/>
+        </w:rPr>
+        <w:t>).</w:t>
+      </w:r>
+      <w:r>
+        <w:rPr>
+          <w:rFonts w:ascii="Times New Roman" w:hAnsi="Times New Roman" w:cs="Times New Roman"/>
+        </w:rPr>
+        <w:t xml:space="preserve"> I have chosen to implement Kosaraju’s algorithm </w:t>
+      </w:r>
+      <w:r>
+        <w:rPr>
+          <w:rFonts w:ascii="Times New Roman" w:hAnsi="Times New Roman" w:cs="Times New Roman"/>
+        </w:rPr>
+        <w:t xml:space="preserve">in order to find </w:t>
+      </w:r>
+      <w:r>
+        <w:rPr>
+          <w:rFonts w:ascii="Times New Roman" w:hAnsi="Times New Roman" w:cs="Times New Roman"/>
+        </w:rPr>
+        <w:t>these strongly connected components</w:t>
+      </w:r>
+      <w:r>
+        <w:rPr>
+          <w:rFonts w:ascii="Times New Roman" w:hAnsi="Times New Roman" w:cs="Times New Roman"/>
+        </w:rPr>
+        <w:t xml:space="preserve"> by </w:t>
+      </w:r>
+      <w:r>
+        <w:rPr>
+          <w:rFonts w:ascii="Times New Roman" w:hAnsi="Times New Roman" w:cs="Times New Roman"/>
+        </w:rPr>
+        <w:t>using a depth-first search to traverse the Wikipedia graph once and then another time on the transposed graph (</w:t>
+      </w:r>
+      <w:proofErr w:type="spellStart"/>
+      <w:r>
+        <w:rPr>
+          <w:rFonts w:ascii="Times New Roman" w:hAnsi="Times New Roman" w:cs="Times New Roman"/>
+        </w:rPr>
+        <w:t>i.e</w:t>
+      </w:r>
+      <w:proofErr w:type="spellEnd"/>
+      <w:r>
+        <w:rPr>
+          <w:rFonts w:ascii="Times New Roman" w:hAnsi="Times New Roman" w:cs="Times New Roman"/>
+        </w:rPr>
+        <w:t xml:space="preserve"> the edges are reversed). </w:t>
+      </w:r>
+      <w:r>
+        <w:rPr>
+          <w:rFonts w:ascii="Times New Roman" w:hAnsi="Times New Roman" w:cs="Times New Roman"/>
+        </w:rPr>
+        <w:t xml:space="preserve">The reasoning behind </w:t>
+      </w:r>
+      <w:r>
+        <w:rPr>
+          <w:rFonts w:ascii="Times New Roman" w:hAnsi="Times New Roman" w:cs="Times New Roman"/>
+        </w:rPr>
+        <w:t xml:space="preserve">Kosaraju’s algorithm is that the transposed graph will have </w:t>
+      </w:r>
+      <w:r>
+        <w:rPr>
+          <w:rFonts w:ascii="Times New Roman" w:hAnsi="Times New Roman" w:cs="Times New Roman"/>
+        </w:rPr>
+        <w:t>exactly the same strongly connected components as the original graph (Wikipedia 2019).</w:t>
+      </w:r>
+      <w:r>
+        <w:rPr>
+          <w:rFonts w:ascii="Times New Roman" w:hAnsi="Times New Roman" w:cs="Times New Roman"/>
+        </w:rPr>
+        <w:t xml:space="preserve"> Hence if vertices </w:t>
+      </w:r>
+      <w:proofErr w:type="spellStart"/>
+      <w:r>
+        <w:rPr>
+          <w:rFonts w:ascii="Times New Roman" w:hAnsi="Times New Roman" w:cs="Times New Roman"/>
+          <w:i/>
+          <w:iCs/>
+        </w:rPr>
+        <w:t>i</w:t>
+      </w:r>
+      <w:proofErr w:type="spellEnd"/>
+      <w:r>
+        <w:rPr>
+          <w:rFonts w:ascii="Times New Roman" w:hAnsi="Times New Roman" w:cs="Times New Roman"/>
+          <w:i/>
+          <w:iCs/>
+        </w:rPr>
+        <w:t xml:space="preserve"> </w:t>
+      </w:r>
+      <w:r>
+        <w:rPr>
+          <w:rFonts w:ascii="Times New Roman" w:hAnsi="Times New Roman" w:cs="Times New Roman"/>
+        </w:rPr>
+        <w:t xml:space="preserve">and </w:t>
+      </w:r>
+      <w:r>
+        <w:rPr>
+          <w:rFonts w:ascii="Times New Roman" w:hAnsi="Times New Roman" w:cs="Times New Roman"/>
+          <w:i/>
+          <w:iCs/>
+        </w:rPr>
+        <w:t xml:space="preserve">j </w:t>
+      </w:r>
+      <w:r>
+        <w:rPr>
+          <w:rFonts w:ascii="Times New Roman" w:hAnsi="Times New Roman" w:cs="Times New Roman"/>
+        </w:rPr>
+        <w:t xml:space="preserve">are </w:t>
+      </w:r>
+      <w:r>
+        <w:rPr>
+          <w:rFonts w:ascii="Times New Roman" w:hAnsi="Times New Roman" w:cs="Times New Roman"/>
+        </w:rPr>
+        <w:t xml:space="preserve">to form strongly connected component, there must be </w:t>
+      </w:r>
+      <w:r>
+        <w:rPr>
+          <w:rFonts w:ascii="Times New Roman" w:hAnsi="Times New Roman" w:cs="Times New Roman"/>
+        </w:rPr>
+        <w:t xml:space="preserve">a </w:t>
+      </w:r>
+      <w:r>
+        <w:rPr>
+          <w:rFonts w:ascii="Times New Roman" w:hAnsi="Times New Roman" w:cs="Times New Roman"/>
+        </w:rPr>
+        <w:t xml:space="preserve">directed edge from </w:t>
+      </w:r>
+      <w:proofErr w:type="spellStart"/>
+      <w:r>
+        <w:rPr>
+          <w:rFonts w:ascii="Times New Roman" w:hAnsi="Times New Roman" w:cs="Times New Roman"/>
+          <w:i/>
+          <w:iCs/>
+        </w:rPr>
+        <w:t>i</w:t>
+      </w:r>
+      <w:proofErr w:type="spellEnd"/>
+      <w:r>
+        <w:rPr>
+          <w:rFonts w:ascii="Times New Roman" w:hAnsi="Times New Roman" w:cs="Times New Roman"/>
+          <w:i/>
+          <w:iCs/>
+        </w:rPr>
+        <w:t xml:space="preserve"> </w:t>
+      </w:r>
+      <w:r>
+        <w:rPr>
+          <w:rFonts w:ascii="Times New Roman" w:hAnsi="Times New Roman" w:cs="Times New Roman"/>
+        </w:rPr>
+        <w:t xml:space="preserve">to </w:t>
+      </w:r>
+      <w:r>
+        <w:rPr>
+          <w:rFonts w:ascii="Times New Roman" w:hAnsi="Times New Roman" w:cs="Times New Roman"/>
+          <w:i/>
+          <w:iCs/>
+        </w:rPr>
+        <w:t xml:space="preserve">j </w:t>
+      </w:r>
+      <w:r>
+        <w:rPr>
+          <w:rFonts w:ascii="Times New Roman" w:hAnsi="Times New Roman" w:cs="Times New Roman"/>
+        </w:rPr>
+        <w:t xml:space="preserve">in the original graph </w:t>
+      </w:r>
+      <w:r>
+        <w:rPr>
+          <w:rFonts w:ascii="Times New Roman" w:hAnsi="Times New Roman" w:cs="Times New Roman"/>
+        </w:rPr>
+        <w:t>and</w:t>
+      </w:r>
+      <w:r>
+        <w:rPr>
+          <w:rFonts w:ascii="Times New Roman" w:hAnsi="Times New Roman" w:cs="Times New Roman"/>
+        </w:rPr>
+        <w:t xml:space="preserve"> a directed edge from</w:t>
+      </w:r>
+      <w:r>
+        <w:rPr>
+          <w:rFonts w:ascii="Times New Roman" w:hAnsi="Times New Roman" w:cs="Times New Roman"/>
+        </w:rPr>
+        <w:t xml:space="preserve"> </w:t>
+      </w:r>
+      <w:r>
+        <w:rPr>
+          <w:rFonts w:ascii="Times New Roman" w:hAnsi="Times New Roman" w:cs="Times New Roman"/>
+          <w:i/>
+          <w:iCs/>
+        </w:rPr>
+        <w:t xml:space="preserve">j </w:t>
+      </w:r>
+      <w:r>
+        <w:rPr>
+          <w:rFonts w:ascii="Times New Roman" w:hAnsi="Times New Roman" w:cs="Times New Roman"/>
+        </w:rPr>
+        <w:t xml:space="preserve">to </w:t>
+      </w:r>
+      <w:proofErr w:type="spellStart"/>
+      <w:r>
+        <w:rPr>
+          <w:rFonts w:ascii="Times New Roman" w:hAnsi="Times New Roman" w:cs="Times New Roman"/>
+          <w:i/>
+          <w:iCs/>
+        </w:rPr>
+        <w:t>i</w:t>
+      </w:r>
+      <w:proofErr w:type="spellEnd"/>
+      <w:r>
+        <w:rPr>
+          <w:rFonts w:ascii="Times New Roman" w:hAnsi="Times New Roman" w:cs="Times New Roman"/>
+          <w:i/>
+          <w:iCs/>
+        </w:rPr>
+        <w:t xml:space="preserve"> </w:t>
+      </w:r>
+      <w:r>
+        <w:rPr>
+          <w:rFonts w:ascii="Times New Roman" w:hAnsi="Times New Roman" w:cs="Times New Roman"/>
+        </w:rPr>
+        <w:t>in the transposed graph</w:t>
+      </w:r>
+      <w:r>
+        <w:rPr>
+          <w:rFonts w:ascii="Times New Roman" w:hAnsi="Times New Roman" w:cs="Times New Roman"/>
+        </w:rPr>
+        <w:t xml:space="preserve"> (Assessment Editorial 2019). </w:t>
+      </w:r>
+      <w:r>
+        <w:rPr>
+          <w:rFonts w:ascii="Times New Roman" w:hAnsi="Times New Roman" w:cs="Times New Roman"/>
+        </w:rPr>
+        <w:t xml:space="preserve">If this condition is not satisfied </w:t>
+      </w:r>
+      <w:r>
+        <w:rPr>
+          <w:rFonts w:ascii="Times New Roman" w:hAnsi="Times New Roman" w:cs="Times New Roman"/>
+        </w:rPr>
+        <w:t xml:space="preserve">a single vertex </w:t>
+      </w:r>
+      <w:r>
+        <w:rPr>
+          <w:rFonts w:ascii="Times New Roman" w:hAnsi="Times New Roman" w:cs="Times New Roman"/>
+        </w:rPr>
+        <w:t xml:space="preserve">serves as a strongly connected component. </w:t>
+      </w:r>
+    </w:p>
+    <w:p>
+      <w:pPr>
+        <w:rPr>
+          <w:rFonts w:ascii="Times New Roman" w:hAnsi="Times New Roman" w:cs="Times New Roman"/>
+        </w:rPr>
+      </w:pPr>
+    </w:p>
+    <w:p>
+      <w:pPr>
+        <w:rPr>
+          <w:rFonts w:ascii="Times New Roman" w:hAnsi="Times New Roman" w:cs="Times New Roman"/>
+        </w:rPr>
+      </w:pPr>
+      <w:r>
+        <w:rPr>
+          <w:rFonts w:ascii="Times New Roman" w:hAnsi="Times New Roman" w:cs="Times New Roman"/>
+        </w:rPr>
+        <w:t>In my implementation</w:t>
+      </w:r>
+      <w:r>
+        <w:rPr>
+          <w:rFonts w:ascii="Times New Roman" w:hAnsi="Times New Roman" w:cs="Times New Roman"/>
+        </w:rPr>
+        <w:t>, I have</w:t>
+      </w:r>
+      <w:r>
+        <w:rPr>
+          <w:rFonts w:ascii="Times New Roman" w:hAnsi="Times New Roman" w:cs="Times New Roman"/>
+        </w:rPr>
+        <w:t xml:space="preserve"> assumed </w:t>
+      </w:r>
+      <w:r>
+        <w:rPr>
+          <w:rFonts w:ascii="Times New Roman" w:hAnsi="Times New Roman" w:cs="Times New Roman"/>
+        </w:rPr>
+        <w:t>the transposed graph is prepared before</w:t>
+      </w:r>
+      <w:r>
+        <w:rPr>
+          <w:rFonts w:ascii="Times New Roman" w:hAnsi="Times New Roman" w:cs="Times New Roman"/>
+        </w:rPr>
+        <w:t xml:space="preserve"> the algorithm starts computation </w:t>
+      </w:r>
+      <w:r>
+        <w:rPr>
+          <w:rFonts w:ascii="Times New Roman" w:hAnsi="Times New Roman" w:cs="Times New Roman"/>
+        </w:rPr>
+        <w:t xml:space="preserve">since transposing an adjacency list is </w:t>
+      </w:r>
+      <w:r>
+        <w:rPr>
+          <w:rFonts w:ascii="Times New Roman" w:hAnsi="Times New Roman" w:cs="Times New Roman"/>
+        </w:rPr>
+        <w:t xml:space="preserve">a </w:t>
+      </w:r>
+      <w:r>
+        <w:rPr>
+          <w:rFonts w:ascii="Times New Roman" w:hAnsi="Times New Roman" w:cs="Times New Roman"/>
+        </w:rPr>
+        <w:t>computationally expensive task</w:t>
+      </w:r>
+      <w:r>
+        <w:rPr>
+          <w:rFonts w:ascii="Times New Roman" w:hAnsi="Times New Roman" w:cs="Times New Roman"/>
+        </w:rPr>
+        <w:t xml:space="preserve">; time-complexity of </w:t>
+      </w:r>
+      <m:oMath>
+        <m:r>
+          <w:rPr>
+            <w:rFonts w:ascii="Cambria Math" w:hAnsi="Cambria Math" w:cs="Times New Roman"/>
+          </w:rPr>
+          <m:t>O(</m:t>
+        </m:r>
+        <m:sSup>
+          <m:sSupPr>
+            <m:ctrlPr>
+              <w:rPr>
+                <w:rFonts w:ascii="Cambria Math" w:hAnsi="Cambria Math" w:cs="Times New Roman"/>
+                <w:i/>
+              </w:rPr>
+            </m:ctrlPr>
+          </m:sSupPr>
+          <m:e>
+            <m:r>
+              <w:rPr>
+                <w:rFonts w:ascii="Cambria Math" w:hAnsi="Cambria Math" w:cs="Times New Roman"/>
+              </w:rPr>
+              <m:t>n</m:t>
+            </m:r>
+          </m:e>
+          <m:sup>
+            <m:r>
+              <w:rPr>
+                <w:rFonts w:ascii="Cambria Math" w:hAnsi="Cambria Math" w:cs="Times New Roman"/>
+              </w:rPr>
+              <m:t>2</m:t>
+            </m:r>
+          </m:sup>
+        </m:sSup>
+        <m:r>
+          <w:rPr>
+            <w:rFonts w:ascii="Cambria Math" w:hAnsi="Cambria Math" w:cs="Times New Roman"/>
+          </w:rPr>
+          <m:t>)</m:t>
+        </m:r>
+      </m:oMath>
+      <w:r>
+        <w:rPr>
+          <w:rFonts w:ascii="Times New Roman" w:eastAsiaTheme="minorEastAsia" w:hAnsi="Times New Roman" w:cs="Times New Roman"/>
+        </w:rPr>
+        <w:t>.</w:t>
+      </w:r>
+      <w:r>
+        <w:rPr>
+          <w:rFonts w:ascii="Times New Roman" w:eastAsiaTheme="minorEastAsia" w:hAnsi="Times New Roman" w:cs="Times New Roman"/>
+        </w:rPr>
+        <w:t xml:space="preserve"> In the first DFS I have used a stack </w:t>
+      </w:r>
+      <w:r>
+        <w:rPr>
+          <w:rFonts w:ascii="Times New Roman" w:eastAsiaTheme="minorEastAsia" w:hAnsi="Times New Roman" w:cs="Times New Roman"/>
+        </w:rPr>
+        <w:t xml:space="preserve">to implement a non-recursive DFS </w:t>
+      </w:r>
+      <w:r>
+        <w:rPr>
+          <w:rFonts w:ascii="Times New Roman" w:eastAsiaTheme="minorEastAsia" w:hAnsi="Times New Roman" w:cs="Times New Roman"/>
+        </w:rPr>
+        <w:t>and a first-in first-out queue data structure to enqueu</w:t>
+      </w:r>
+      <w:r>
+        <w:rPr>
+          <w:rFonts w:ascii="Times New Roman" w:eastAsiaTheme="minorEastAsia" w:hAnsi="Times New Roman" w:cs="Times New Roman"/>
+        </w:rPr>
+        <w:t xml:space="preserve">e </w:t>
+      </w:r>
+      <w:r>
+        <w:rPr>
+          <w:rFonts w:ascii="Times New Roman" w:eastAsiaTheme="minorEastAsia" w:hAnsi="Times New Roman" w:cs="Times New Roman"/>
+        </w:rPr>
+        <w:t xml:space="preserve">vertices as they are seen. </w:t>
+      </w:r>
+      <w:r>
+        <w:rPr>
+          <w:rFonts w:ascii="Times New Roman" w:eastAsiaTheme="minorEastAsia" w:hAnsi="Times New Roman" w:cs="Times New Roman"/>
+        </w:rPr>
+        <w:t xml:space="preserve">The order at which the first DFS visits vertices is of great importance </w:t>
+      </w:r>
+      <w:r>
+        <w:rPr>
+          <w:rFonts w:ascii="Times New Roman" w:eastAsiaTheme="minorEastAsia" w:hAnsi="Times New Roman" w:cs="Times New Roman"/>
+        </w:rPr>
+        <w:t xml:space="preserve">and needs to be preserved </w:t>
+      </w:r>
+      <w:r>
+        <w:rPr>
+          <w:rFonts w:ascii="Times New Roman" w:eastAsiaTheme="minorEastAsia" w:hAnsi="Times New Roman" w:cs="Times New Roman"/>
+        </w:rPr>
+        <w:t xml:space="preserve">since </w:t>
+      </w:r>
+      <w:r>
+        <w:rPr>
+          <w:rFonts w:ascii="Times New Roman" w:eastAsiaTheme="minorEastAsia" w:hAnsi="Times New Roman" w:cs="Times New Roman"/>
+        </w:rPr>
+        <w:t>it will need</w:t>
+      </w:r>
+      <w:r>
+        <w:rPr>
+          <w:rFonts w:ascii="Times New Roman" w:eastAsiaTheme="minorEastAsia" w:hAnsi="Times New Roman" w:cs="Times New Roman"/>
+        </w:rPr>
+        <w:t xml:space="preserve"> to be replicated in the second DFS </w:t>
+      </w:r>
+      <w:r>
+        <w:rPr>
+          <w:rFonts w:ascii="Times New Roman" w:eastAsiaTheme="minorEastAsia" w:hAnsi="Times New Roman" w:cs="Times New Roman"/>
+        </w:rPr>
+        <w:t>performed</w:t>
+      </w:r>
+      <w:r>
+        <w:rPr>
+          <w:rFonts w:ascii="Times New Roman" w:eastAsiaTheme="minorEastAsia" w:hAnsi="Times New Roman" w:cs="Times New Roman"/>
+        </w:rPr>
+        <w:t xml:space="preserve">. </w:t>
+      </w:r>
+      <w:r>
+        <w:rPr>
+          <w:rFonts w:ascii="Times New Roman" w:eastAsiaTheme="minorEastAsia" w:hAnsi="Times New Roman" w:cs="Times New Roman"/>
+        </w:rPr>
+        <w:t xml:space="preserve">For the </w:t>
+      </w:r>
+      <w:r>
+        <w:rPr>
+          <w:rFonts w:ascii="Times New Roman" w:eastAsiaTheme="minorEastAsia" w:hAnsi="Times New Roman" w:cs="Times New Roman"/>
+        </w:rPr>
+        <w:t>transposed graph</w:t>
+      </w:r>
+      <w:r>
+        <w:rPr>
+          <w:rFonts w:ascii="Times New Roman" w:eastAsiaTheme="minorEastAsia" w:hAnsi="Times New Roman" w:cs="Times New Roman"/>
+        </w:rPr>
+        <w:t>,</w:t>
+      </w:r>
+      <w:r>
+        <w:rPr>
+          <w:rFonts w:ascii="Times New Roman" w:eastAsiaTheme="minorEastAsia" w:hAnsi="Times New Roman" w:cs="Times New Roman"/>
+        </w:rPr>
+        <w:t xml:space="preserve"> a recursive DFS </w:t>
+      </w:r>
+      <w:r>
+        <w:rPr>
+          <w:rFonts w:ascii="Times New Roman" w:eastAsiaTheme="minorEastAsia" w:hAnsi="Times New Roman" w:cs="Times New Roman"/>
+        </w:rPr>
+        <w:t>tra</w:t>
+      </w:r>
+      <w:r>
+        <w:rPr>
+          <w:rFonts w:ascii="Times New Roman" w:eastAsiaTheme="minorEastAsia" w:hAnsi="Times New Roman" w:cs="Times New Roman"/>
+        </w:rPr>
+        <w:t>ns</w:t>
+      </w:r>
+      <w:r>
+        <w:rPr>
+          <w:rFonts w:ascii="Times New Roman" w:eastAsiaTheme="minorEastAsia" w:hAnsi="Times New Roman" w:cs="Times New Roman"/>
+        </w:rPr>
+        <w:t>versal</w:t>
+      </w:r>
+      <w:r>
+        <w:rPr>
+          <w:rFonts w:ascii="Times New Roman" w:eastAsiaTheme="minorEastAsia" w:hAnsi="Times New Roman" w:cs="Times New Roman"/>
+        </w:rPr>
+        <w:t xml:space="preserve"> was implemented</w:t>
+      </w:r>
+      <w:r>
+        <w:rPr>
+          <w:rFonts w:ascii="Times New Roman" w:eastAsiaTheme="minorEastAsia" w:hAnsi="Times New Roman" w:cs="Times New Roman"/>
+        </w:rPr>
+        <w:t xml:space="preserve">. This second </w:t>
+      </w:r>
+      <w:r>
+        <w:rPr>
+          <w:rFonts w:ascii="Times New Roman" w:eastAsiaTheme="minorEastAsia" w:hAnsi="Times New Roman" w:cs="Times New Roman"/>
+        </w:rPr>
+        <w:t>traversal produces a fo</w:t>
+      </w:r>
+      <w:r>
+        <w:rPr>
+          <w:rFonts w:ascii="Times New Roman" w:eastAsiaTheme="minorEastAsia" w:hAnsi="Times New Roman" w:cs="Times New Roman"/>
+        </w:rPr>
+        <w:t>r</w:t>
+      </w:r>
+      <w:r>
+        <w:rPr>
+          <w:rFonts w:ascii="Times New Roman" w:eastAsiaTheme="minorEastAsia" w:hAnsi="Times New Roman" w:cs="Times New Roman"/>
+        </w:rPr>
+        <w:t>est</w:t>
+      </w:r>
+      <w:r>
+        <w:rPr>
+          <w:rFonts w:ascii="time" w:eastAsiaTheme="minorEastAsia" w:hAnsi="time" w:cs="Times New Roman"/>
+        </w:rPr>
+        <w:t>¹</w:t>
+      </w:r>
+      <w:r>
+        <w:rPr>
+          <w:rFonts w:ascii="Times New Roman" w:eastAsiaTheme="minorEastAsia" w:hAnsi="Times New Roman" w:cs="Times New Roman"/>
+        </w:rPr>
+        <w:t xml:space="preserve"> </w:t>
+      </w:r>
+      <w:r>
+        <w:rPr>
+          <w:rFonts w:ascii="Times New Roman" w:eastAsiaTheme="minorEastAsia" w:hAnsi="Times New Roman" w:cs="Times New Roman"/>
+        </w:rPr>
+        <w:t>consisting of all the strongly connected components or a single spanning tree</w:t>
+      </w:r>
+      <w:r>
+        <w:rPr>
+          <w:rFonts w:ascii="Times New Roman" w:eastAsiaTheme="minorEastAsia" w:hAnsi="Times New Roman" w:cs="Times New Roman"/>
+        </w:rPr>
+        <w:t>,</w:t>
+      </w:r>
+      <w:r>
+        <w:rPr>
+          <w:rFonts w:ascii="Times New Roman" w:eastAsiaTheme="minorEastAsia" w:hAnsi="Times New Roman" w:cs="Times New Roman"/>
+        </w:rPr>
+        <w:t xml:space="preserve"> if all vertices are </w:t>
+      </w:r>
+      <w:r>
+        <w:rPr>
+          <w:rFonts w:ascii="Times New Roman" w:eastAsiaTheme="minorEastAsia" w:hAnsi="Times New Roman" w:cs="Times New Roman"/>
+        </w:rPr>
+        <w:t xml:space="preserve">strongly connected within the graph. </w:t>
+      </w:r>
+      <w:r>
+        <w:rPr>
+          <w:rFonts w:ascii="Times New Roman" w:hAnsi="Times New Roman" w:cs="Times New Roman"/>
+        </w:rPr>
+        <w:t xml:space="preserve">In the run-time it can be shown that there </w:t>
+      </w:r>
+      <w:r>
+        <w:rPr>
+          <w:rFonts w:ascii="Times New Roman" w:hAnsi="Times New Roman" w:cs="Times New Roman"/>
+        </w:rPr>
+        <w:t xml:space="preserve">are no computational efficiencies gained by managing your own stack in the </w:t>
+      </w:r>
+      <w:r>
+        <w:rPr>
+          <w:rFonts w:ascii="Times New Roman" w:hAnsi="Times New Roman" w:cs="Times New Roman"/>
+        </w:rPr>
+        <w:t>iterative depth-first search when compared to the recursive method</w:t>
+      </w:r>
+      <w:r>
+        <w:rPr>
+          <w:rFonts w:ascii="Times New Roman" w:hAnsi="Times New Roman" w:cs="Times New Roman"/>
+        </w:rPr>
+        <w:t xml:space="preserve">. The pseudo code for each </w:t>
+      </w:r>
+      <w:r>
+        <w:rPr>
+          <w:rFonts w:ascii="Times New Roman" w:hAnsi="Times New Roman" w:cs="Times New Roman"/>
+        </w:rPr>
+        <w:t>implementation</w:t>
+      </w:r>
+      <w:r>
+        <w:rPr>
+          <w:rFonts w:ascii="Times New Roman" w:hAnsi="Times New Roman" w:cs="Times New Roman"/>
+        </w:rPr>
+        <w:t xml:space="preserve"> </w:t>
+      </w:r>
+      <w:r>
+        <w:rPr>
+          <w:rFonts w:ascii="Times New Roman" w:hAnsi="Times New Roman" w:cs="Times New Roman"/>
+        </w:rPr>
+        <w:t xml:space="preserve">is listed in figure 3 and 4 respectively. </w:t>
+      </w:r>
+    </w:p>
+    <w:p>
+      <w:pPr>
+        <w:rPr>
+          <w:rFonts w:ascii="Times New Roman" w:hAnsi="Times New Roman" w:cs="Times New Roman"/>
+        </w:rPr>
+      </w:pPr>
+    </w:p>
+    <w:p>
+      <w:pPr>
+        <w:rPr>
+          <w:rFonts w:ascii="Times New Roman" w:eastAsiaTheme="minorEastAsia" w:hAnsi="Times New Roman" w:cs="Times New Roman"/>
+          <w:iCs/>
+        </w:rPr>
+      </w:pPr>
+      <w:r>
+        <w:rPr>
+          <w:rFonts w:ascii="Times New Roman" w:hAnsi="Times New Roman" w:cs="Times New Roman"/>
+        </w:rPr>
+        <w:t>Kosaraju’s algorithm hence</w:t>
+      </w:r>
+      <w:r>
+        <w:rPr>
+          <w:rFonts w:ascii="Times New Roman" w:hAnsi="Times New Roman" w:cs="Times New Roman"/>
+        </w:rPr>
+        <w:t xml:space="preserve"> visits each vertex only twice and each edge</w:t>
+      </w:r>
+      <w:r>
+        <w:rPr>
+          <w:rFonts w:ascii="Times New Roman" w:hAnsi="Times New Roman" w:cs="Times New Roman"/>
+        </w:rPr>
+        <w:t xml:space="preserve"> </w:t>
+      </w:r>
+      <w:r>
+        <w:rPr>
+          <w:rFonts w:ascii="Times New Roman" w:hAnsi="Times New Roman" w:cs="Times New Roman"/>
+        </w:rPr>
+        <w:t>twice</w:t>
+      </w:r>
+      <w:r>
+        <w:rPr>
+          <w:rFonts w:ascii="Times New Roman" w:hAnsi="Times New Roman" w:cs="Times New Roman"/>
+        </w:rPr>
+        <w:t xml:space="preserve"> resulting in an overall computation time </w:t>
+      </w:r>
+      <w:r>
+        <w:rPr>
+          <w:rFonts w:ascii="Times New Roman" w:hAnsi="Times New Roman" w:cs="Times New Roman"/>
+        </w:rPr>
+        <w:t xml:space="preserve">relative to the number of vertices (V) and the number of edges (E) </w:t>
+      </w:r>
+      <w:r>
+        <w:rPr>
+          <w:rFonts w:ascii="Times New Roman" w:hAnsi="Times New Roman" w:cs="Times New Roman"/>
+        </w:rPr>
+        <w:t xml:space="preserve">of </w:t>
+      </w:r>
+      <m:oMath>
+        <m:r>
+          <w:rPr>
+            <w:rFonts w:ascii="Cambria Math" w:hAnsi="Cambria Math" w:cs="Times New Roman"/>
+          </w:rPr>
+          <m:t>2</m:t>
+        </m:r>
+        <m:r>
+          <w:rPr>
+            <w:rFonts w:ascii="Cambria Math" w:hAnsi="Cambria Math" w:cs="Times New Roman"/>
+          </w:rPr>
+          <m:t>∙</m:t>
+        </m:r>
+        <m:r>
+          <w:rPr>
+            <w:rFonts w:ascii="Cambria Math" w:hAnsi="Cambria Math" w:cs="Times New Roman"/>
+          </w:rPr>
+          <m:t>(V+E)</m:t>
+        </m:r>
+      </m:oMath>
+      <w:r>
+        <w:rPr>
+          <w:rFonts w:ascii="Times New Roman" w:eastAsiaTheme="minorEastAsia" w:hAnsi="Times New Roman" w:cs="Times New Roman"/>
+          <w:iCs/>
+        </w:rPr>
+        <w:t xml:space="preserve"> when using an adjacency list. This results in an asymptotically optimal time complexity of </w:t>
+      </w:r>
+      <m:oMath>
+        <m:r>
+          <w:rPr>
+            <w:rFonts w:ascii="Cambria Math" w:eastAsiaTheme="minorEastAsia" w:hAnsi="Cambria Math" w:cs="Times New Roman"/>
+          </w:rPr>
+          <m:t>O</m:t>
+        </m:r>
+        <m:d>
+          <m:dPr>
+            <m:ctrlPr>
+              <w:rPr>
+                <w:rFonts w:ascii="Cambria Math" w:eastAsiaTheme="minorEastAsia" w:hAnsi="Cambria Math" w:cs="Times New Roman"/>
+                <w:i/>
+                <w:iCs/>
+              </w:rPr>
+            </m:ctrlPr>
+          </m:dPr>
+          <m:e>
+            <m:r>
+              <w:rPr>
+                <w:rFonts w:ascii="Cambria Math" w:eastAsiaTheme="minorEastAsia" w:hAnsi="Cambria Math" w:cs="Times New Roman"/>
+              </w:rPr>
+              <m:t>V+E</m:t>
+            </m:r>
+          </m:e>
+        </m:d>
+      </m:oMath>
+      <w:r>
+        <w:rPr>
+          <w:rFonts w:ascii="Times New Roman" w:eastAsiaTheme="minorEastAsia" w:hAnsi="Times New Roman" w:cs="Times New Roman"/>
+          <w:iCs/>
+        </w:rPr>
+        <w:t xml:space="preserve"> </w:t>
+      </w:r>
+      <w:r>
+        <w:rPr>
+          <w:rFonts w:ascii="Times New Roman" w:eastAsiaTheme="minorEastAsia" w:hAnsi="Times New Roman" w:cs="Times New Roman"/>
+          <w:iCs/>
+        </w:rPr>
+        <w:t>(Wikipedia 2019)</w:t>
+      </w:r>
+      <w:r>
+        <w:rPr>
+          <w:rFonts w:ascii="Times New Roman" w:eastAsiaTheme="minorEastAsia" w:hAnsi="Times New Roman" w:cs="Times New Roman"/>
+          <w:iCs/>
+        </w:rPr>
+        <w:t xml:space="preserve">. </w:t>
+      </w:r>
+    </w:p>
+    <w:p>
+      <w:pPr>
+        <w:rPr>
+          <w:rFonts w:ascii="Times New Roman" w:eastAsiaTheme="minorEastAsia" w:hAnsi="Times New Roman" w:cs="Times New Roman"/>
+          <w:iCs/>
         </w:rPr>
       </w:pPr>
     </w:p>
@@ -2648,8 +3176,366 @@
         <w:rPr>
           <w:rFonts w:ascii="Times New Roman" w:hAnsi="Times New Roman" w:cs="Times New Roman"/>
         </w:rPr>
-        <w:t>Graph Centres</w:t>
-      </w:r>
+        <w:t>G</w:t>
+      </w:r>
+      <w:r>
+        <w:rPr>
+          <w:rFonts w:ascii="Times New Roman" w:hAnsi="Times New Roman" w:cs="Times New Roman"/>
+        </w:rPr>
+        <w:t>raph Centre</w:t>
+      </w:r>
+    </w:p>
+    <w:p>
+      <w:r>
+        <w:t xml:space="preserve">The centre of a graph </w:t>
+      </w:r>
+      <w:r>
+        <w:t xml:space="preserve">is the set of all vertices where the </w:t>
+      </w:r>
+      <w:r>
+        <w:t>greatest distance to other vertices is minimal</w:t>
+      </w:r>
+      <w:r>
+        <w:t xml:space="preserve"> (Wikipedia 2019). </w:t>
+      </w:r>
+      <w:r>
+        <w:t>Eccentricity</w:t>
+      </w:r>
+      <w:r>
+        <w:t xml:space="preserve"> </w:t>
+      </w:r>
+      <w:r>
+        <w:t xml:space="preserve">is a property </w:t>
+      </w:r>
+      <w:r>
+        <w:t xml:space="preserve">of </w:t>
+      </w:r>
+      <w:r>
+        <w:t>the</w:t>
+      </w:r>
+      <w:r>
+        <w:t xml:space="preserve"> </w:t>
+      </w:r>
+      <w:r>
+        <w:t xml:space="preserve">vertex </w:t>
+      </w:r>
+      <w:r>
+        <w:rPr>
+          <w:i/>
+          <w:iCs/>
+        </w:rPr>
+        <w:t xml:space="preserve">u </w:t>
+      </w:r>
+      <w:r>
+        <w:t xml:space="preserve">that is a member of the connected </w:t>
+      </w:r>
+      <w:r>
+        <w:t>graph</w:t>
+      </w:r>
+      <w:r>
+        <w:t xml:space="preserve"> </w:t>
+      </w:r>
+      <w:r>
+        <w:rPr>
+          <w:i/>
+          <w:iCs/>
+        </w:rPr>
+        <w:t>G</w:t>
+      </w:r>
+      <w:r>
+        <w:rPr>
+          <w:i/>
+          <w:iCs/>
+        </w:rPr>
+        <w:t>, that is</w:t>
+      </w:r>
+      <w:r>
+        <w:rPr>
+          <w:i/>
+          <w:iCs/>
+        </w:rPr>
+        <w:t xml:space="preserve"> </w:t>
+      </w:r>
+      <w:r>
+        <w:t xml:space="preserve">equivalent to </w:t>
+      </w:r>
+      <w:r>
+        <w:t>the max</w:t>
+      </w:r>
+      <w:r>
+        <w:t xml:space="preserve">imum path distance between </w:t>
+      </w:r>
+      <w:r>
+        <w:rPr>
+          <w:i/>
+          <w:iCs/>
+        </w:rPr>
+        <w:t xml:space="preserve">u </w:t>
+      </w:r>
+      <w:r>
+        <w:t xml:space="preserve">and all </w:t>
+      </w:r>
+      <w:r>
+        <w:lastRenderedPageBreak/>
+        <w:t>other vertices of G (</w:t>
+      </w:r>
+      <w:proofErr w:type="spellStart"/>
+      <w:r>
+        <w:t>Wolfam</w:t>
+      </w:r>
+      <w:proofErr w:type="spellEnd"/>
+      <w:r>
+        <w:t xml:space="preserve"> Alpha</w:t>
+      </w:r>
+      <w:r>
+        <w:t xml:space="preserve"> 2019). The centre of a graph can hence be more formally defined as </w:t>
+      </w:r>
+      <w:r>
+        <w:t>the set of all vertices with minimum eccentricity.</w:t>
+      </w:r>
+      <w:r>
+        <w:t xml:space="preserve"> Disconnected graphs are considered to have infinite </w:t>
+      </w:r>
+      <w:r>
+        <w:t>eccentricities</w:t>
+      </w:r>
+      <w:r>
+        <w:t xml:space="preserve">, thus within this implementation I have chosen </w:t>
+      </w:r>
+      <w:r>
+        <w:t>to only consider those vertices with defined edges</w:t>
+      </w:r>
+      <w:r>
+        <w:t xml:space="preserve">. </w:t>
+      </w:r>
+    </w:p>
+    <w:p/>
+    <w:p>
+      <w:r>
+        <w:t>A b</w:t>
+      </w:r>
+      <w:r>
+        <w:t xml:space="preserve">readth-first </w:t>
+      </w:r>
+      <w:r>
+        <w:t xml:space="preserve">search </w:t>
+      </w:r>
+      <w:r>
+        <w:t>provi</w:t>
+      </w:r>
+      <w:r>
+        <w:t>de</w:t>
+      </w:r>
+      <w:r>
+        <w:t>s</w:t>
+      </w:r>
+      <w:r>
+        <w:t xml:space="preserve"> a</w:t>
+      </w:r>
+      <w:r>
+        <w:t xml:space="preserve"> linear</w:t>
+      </w:r>
+      <w:r>
+        <w:t xml:space="preserve"> order traversal of</w:t>
+      </w:r>
+      <w:r>
+        <w:t xml:space="preserve"> a graph allowing for the calculation of the eccentricity of each vertex with a graph. </w:t>
+      </w:r>
+      <w:r>
+        <w:t xml:space="preserve">A single breadth first search </w:t>
+      </w:r>
+      <w:r>
+        <w:t>visits each vertex (</w:t>
+      </w:r>
+      <w:r>
+        <w:rPr>
+          <w:i/>
+          <w:iCs/>
+        </w:rPr>
+        <w:t xml:space="preserve">V) </w:t>
+      </w:r>
+      <w:r>
+        <w:t xml:space="preserve">and </w:t>
+      </w:r>
+      <w:r>
+        <w:t xml:space="preserve">each edge </w:t>
+      </w:r>
+      <w:r>
+        <w:rPr>
+          <w:i/>
+          <w:iCs/>
+        </w:rPr>
+        <w:t>(E)</w:t>
+      </w:r>
+      <w:r>
+        <w:t xml:space="preserve"> once resulting in a time complexity of </w:t>
+      </w:r>
+      <m:oMath>
+        <m:r>
+          <w:rPr>
+            <w:rFonts w:ascii="Cambria Math" w:hAnsi="Cambria Math"/>
+          </w:rPr>
+          <m:t>O(V+E)</m:t>
+        </m:r>
+      </m:oMath>
+      <w:r>
+        <w:rPr>
+          <w:rFonts w:eastAsiaTheme="minorEastAsia"/>
+        </w:rPr>
+        <w:t>.</w:t>
+      </w:r>
+      <w:r>
+        <w:rPr>
+          <w:rFonts w:eastAsiaTheme="minorEastAsia"/>
+        </w:rPr>
+        <w:t xml:space="preserve"> In order to calculate the set of minimum eccentricities </w:t>
+      </w:r>
+      <w:r>
+        <w:rPr>
+          <w:rFonts w:eastAsiaTheme="minorEastAsia"/>
+        </w:rPr>
+        <w:t xml:space="preserve">the eccentricities of each vertex need to be computed. </w:t>
+      </w:r>
+      <w:proofErr w:type="gramStart"/>
+      <w:r>
+        <w:rPr>
+          <w:rFonts w:eastAsiaTheme="minorEastAsia"/>
+        </w:rPr>
+        <w:t>Thus</w:t>
+      </w:r>
+      <w:proofErr w:type="gramEnd"/>
+      <w:r>
+        <w:rPr>
+          <w:rFonts w:eastAsiaTheme="minorEastAsia"/>
+        </w:rPr>
+        <w:t xml:space="preserve"> the BFS is performed order-V times (</w:t>
+      </w:r>
+      <m:oMath>
+        <m:r>
+          <w:rPr>
+            <w:rFonts w:ascii="Cambria Math" w:eastAsiaTheme="minorEastAsia" w:hAnsi="Cambria Math"/>
+          </w:rPr>
+          <m:t>O(V)</m:t>
+        </m:r>
+      </m:oMath>
+      <w:r>
+        <w:rPr>
+          <w:rFonts w:eastAsiaTheme="minorEastAsia"/>
+        </w:rPr>
+        <w:t>)</w:t>
+      </w:r>
+      <w:r>
+        <w:rPr>
+          <w:rFonts w:eastAsiaTheme="minorEastAsia"/>
+        </w:rPr>
+        <w:t xml:space="preserve"> resulting in an overall algorithm complexity of </w:t>
+      </w:r>
+      <m:oMath>
+        <m:r>
+          <w:rPr>
+            <w:rFonts w:ascii="Cambria Math" w:eastAsiaTheme="minorEastAsia" w:hAnsi="Cambria Math"/>
+          </w:rPr>
+          <m:t>O(V*</m:t>
+        </m:r>
+        <m:d>
+          <m:dPr>
+            <m:ctrlPr>
+              <w:rPr>
+                <w:rFonts w:ascii="Cambria Math" w:eastAsiaTheme="minorEastAsia" w:hAnsi="Cambria Math"/>
+                <w:i/>
+              </w:rPr>
+            </m:ctrlPr>
+          </m:dPr>
+          <m:e>
+            <m:r>
+              <w:rPr>
+                <w:rFonts w:ascii="Cambria Math" w:eastAsiaTheme="minorEastAsia" w:hAnsi="Cambria Math"/>
+              </w:rPr>
+              <m:t>V+E</m:t>
+            </m:r>
+          </m:e>
+        </m:d>
+        <m:r>
+          <w:rPr>
+            <w:rFonts w:ascii="Cambria Math" w:eastAsiaTheme="minorEastAsia" w:hAnsi="Cambria Math"/>
+          </w:rPr>
+          <m:t>)</m:t>
+        </m:r>
+      </m:oMath>
+      <w:r>
+        <w:rPr>
+          <w:rFonts w:eastAsiaTheme="minorEastAsia"/>
+        </w:rPr>
+        <w:t xml:space="preserve">; simplified further to </w:t>
+      </w:r>
+      <m:oMath>
+        <m:r>
+          <w:rPr>
+            <w:rFonts w:ascii="Cambria Math" w:eastAsiaTheme="minorEastAsia" w:hAnsi="Cambria Math"/>
+          </w:rPr>
+          <m:t>O(</m:t>
+        </m:r>
+        <m:sSup>
+          <m:sSupPr>
+            <m:ctrlPr>
+              <w:rPr>
+                <w:rFonts w:ascii="Cambria Math" w:eastAsiaTheme="minorEastAsia" w:hAnsi="Cambria Math"/>
+                <w:i/>
+              </w:rPr>
+            </m:ctrlPr>
+          </m:sSupPr>
+          <m:e>
+            <m:r>
+              <w:rPr>
+                <w:rFonts w:ascii="Cambria Math" w:eastAsiaTheme="minorEastAsia" w:hAnsi="Cambria Math"/>
+              </w:rPr>
+              <m:t>V</m:t>
+            </m:r>
+          </m:e>
+          <m:sup>
+            <m:r>
+              <w:rPr>
+                <w:rFonts w:ascii="Cambria Math" w:eastAsiaTheme="minorEastAsia" w:hAnsi="Cambria Math"/>
+              </w:rPr>
+              <m:t>2</m:t>
+            </m:r>
+          </m:sup>
+        </m:sSup>
+        <m:r>
+          <w:rPr>
+            <w:rFonts w:ascii="Cambria Math" w:eastAsiaTheme="minorEastAsia" w:hAnsi="Cambria Math"/>
+          </w:rPr>
+          <m:t>+V∙E)</m:t>
+        </m:r>
+      </m:oMath>
+      <w:r>
+        <w:rPr>
+          <w:rFonts w:eastAsiaTheme="minorEastAsia"/>
+        </w:rPr>
+        <w:t>.</w:t>
+      </w:r>
+      <w:bookmarkStart w:id="0" w:name="_GoBack"/>
+      <w:bookmarkEnd w:id="0"/>
+    </w:p>
+    <w:p/>
+    <w:p/>
+    <w:p/>
+    <w:p/>
+    <w:p/>
+    <w:p/>
+    <w:p/>
+    <w:p/>
+    <w:p/>
+    <w:p/>
+    <w:p/>
+    <w:p/>
+    <w:p/>
+    <w:p/>
+    <w:p/>
+    <w:p>
+      <w:pPr>
+        <w:pStyle w:val="Heading2"/>
+      </w:pPr>
     </w:p>
     <w:p>
       <w:pPr>
@@ -2660,10 +3546,6 @@
       </w:r>
       <w:r>
         <w:lastRenderedPageBreak/>
-        <w:br w:type="column"/>
-      </w:r>
-      <w:r>
-        <w:lastRenderedPageBreak/>
         <w:t>References</w:t>
       </w:r>
     </w:p>
@@ -2671,7 +3553,7 @@
       <w:r>
         <w:t xml:space="preserve">Graph definition: </w:t>
       </w:r>
-      <w:hyperlink r:id="rId9" w:history="1">
+      <w:hyperlink r:id="rId12" w:history="1">
         <w:r>
           <w:rPr>
             <w:rStyle w:val="Hyperlink"/>
@@ -2684,7 +3566,7 @@
       <w:r>
         <w:t xml:space="preserve">Shortest Path: </w:t>
       </w:r>
-      <w:hyperlink r:id="rId10" w:anchor="Unweighted_graphs" w:history="1">
+      <w:hyperlink r:id="rId13" w:anchor="Unweighted_graphs" w:history="1">
         <w:r>
           <w:rPr>
             <w:rStyle w:val="Hyperlink"/>
@@ -2697,7 +3579,7 @@
       <w:r>
         <w:t xml:space="preserve">Hamiltonian Path: </w:t>
       </w:r>
-      <w:hyperlink r:id="rId11" w:history="1">
+      <w:hyperlink r:id="rId14" w:history="1">
         <w:r>
           <w:rPr>
             <w:rStyle w:val="Hyperlink"/>
@@ -2710,7 +3592,7 @@
       <w:r>
         <w:t xml:space="preserve">Hamiltonian Path: </w:t>
       </w:r>
-      <w:hyperlink r:id="rId12" w:history="1">
+      <w:hyperlink r:id="rId15" w:history="1">
         <w:r>
           <w:rPr>
             <w:rStyle w:val="Hyperlink"/>
@@ -2723,7 +3605,7 @@
       <w:r>
         <w:t xml:space="preserve">Dynamic Programming: </w:t>
       </w:r>
-      <w:hyperlink r:id="rId13" w:history="1">
+      <w:hyperlink r:id="rId16" w:history="1">
         <w:r>
           <w:rPr>
             <w:rStyle w:val="Hyperlink"/>
@@ -2736,7 +3618,7 @@
       <w:r>
         <w:t xml:space="preserve">Keld-Karp Bottom-up Approach: </w:t>
       </w:r>
-      <w:hyperlink r:id="rId14" w:history="1">
+      <w:hyperlink r:id="rId17" w:history="1">
         <w:r>
           <w:rPr>
             <w:rStyle w:val="Hyperlink"/>
@@ -2745,8 +3627,63 @@
         </w:r>
       </w:hyperlink>
     </w:p>
+    <w:p>
+      <w:r>
+        <w:t xml:space="preserve">Strongly connected components: </w:t>
+      </w:r>
+      <w:hyperlink r:id="rId18" w:history="1">
+        <w:r>
+          <w:rPr>
+            <w:rStyle w:val="Hyperlink"/>
+          </w:rPr>
+          <w:t>https://www.geeksforgeeks.org/strongly-connected-components/</w:t>
+        </w:r>
+      </w:hyperlink>
+    </w:p>
+    <w:p>
+      <w:r>
+        <w:t xml:space="preserve">Kosaraju’s Algorithm: </w:t>
+      </w:r>
+      <w:hyperlink r:id="rId19" w:history="1">
+        <w:r>
+          <w:rPr>
+            <w:rStyle w:val="Hyperlink"/>
+          </w:rPr>
+          <w:t>https://en.wikipedia.org/wiki/Kosaraju%27s_algorithm</w:t>
+        </w:r>
+      </w:hyperlink>
+    </w:p>
+    <w:p>
+      <w:r>
+        <w:t xml:space="preserve">Graph Centre: </w:t>
+      </w:r>
+      <w:hyperlink r:id="rId20" w:history="1">
+        <w:r>
+          <w:rPr>
+            <w:rStyle w:val="Hyperlink"/>
+          </w:rPr>
+          <w:t>https://en.wikipedia.org/wiki/Graph_center</w:t>
+        </w:r>
+      </w:hyperlink>
+    </w:p>
+    <w:p>
+      <w:r>
+        <w:t xml:space="preserve">Eccentricity: </w:t>
+      </w:r>
+      <w:hyperlink r:id="rId21" w:history="1">
+        <w:r>
+          <w:rPr>
+            <w:rStyle w:val="Hyperlink"/>
+          </w:rPr>
+          <w:t>http://mathworld.wolfram.com/GraphEccentricity.html</w:t>
+        </w:r>
+      </w:hyperlink>
+    </w:p>
+    <w:p/>
+    <w:p/>
     <w:p/>
     <w:sectPr>
+      <w:footerReference w:type="default" r:id="rId22"/>
       <w:pgSz w:w="11900" w:h="16840"/>
       <w:pgMar w:top="1440" w:right="1440" w:bottom="1440" w:left="1440" w:header="708" w:footer="708" w:gutter="0"/>
       <w:cols w:space="708"/>
@@ -2773,6 +3710,30 @@
     </w:p>
   </w:endnote>
 </w:endnotes>
+</file>
+
+<file path=word/footer1.xml><?xml version="1.0" encoding="utf-8"?>
+<w:ftr xmlns:wpc="http://schemas.microsoft.com/office/word/2010/wordprocessingCanvas" xmlns:cx="http://schemas.microsoft.com/office/drawing/2014/chartex" xmlns:cx1="http://schemas.microsoft.com/office/drawing/2015/9/8/chartex" xmlns:cx2="http://schemas.microsoft.com/office/drawing/2015/10/21/chartex" xmlns:cx3="http://schemas.microsoft.com/office/drawing/2016/5/9/chartex" xmlns:cx4="http://schemas.microsoft.com/office/drawing/2016/5/10/chartex" xmlns:cx5="http://schemas.microsoft.com/office/drawing/2016/5/11/chartex" xmlns:cx6="http://schemas.microsoft.com/office/drawing/2016/5/12/chartex" xmlns:cx7="http://schemas.microsoft.com/office/drawing/2016/5/13/chartex" xmlns:cx8="http://schemas.microsoft.com/office/drawing/2016/5/14/chartex" xmlns:mc="http://schemas.openxmlformats.org/markup-compatibility/2006" xmlns:aink="http://schemas.microsoft.com/office/drawing/2016/ink" xmlns:am3d="http://schemas.microsoft.com/office/drawing/2017/model3d" xmlns:o="urn:schemas-microsoft-com:office:office" xmlns:r="http://schemas.openxmlformats.org/officeDocument/2006/relationships" xmlns:m="http://schemas.openxmlformats.org/officeDocument/2006/math" xmlns:v="urn:schemas-microsoft-com:vml" xmlns:wp14="http://schemas.microsoft.com/office/word/2010/wordprocessingDrawing" xmlns:wp="http://schemas.openxmlformats.org/drawingml/2006/wordprocessingDrawing" xmlns:w10="urn:schemas-microsoft-com:office:word" xmlns:w="http://schemas.openxmlformats.org/wordprocessingml/2006/main" xmlns:w14="http://schemas.microsoft.com/office/word/2010/wordml" xmlns:w15="http://schemas.microsoft.com/office/word/2012/wordml" xmlns:w16cid="http://schemas.microsoft.com/office/word/2016/wordml/cid" xmlns:w16se="http://schemas.microsoft.com/office/word/2015/wordml/symex" xmlns:wpg="http://schemas.microsoft.com/office/word/2010/wordprocessingGroup" xmlns:wpi="http://schemas.microsoft.com/office/word/2010/wordprocessingInk" xmlns:wne="http://schemas.microsoft.com/office/word/2006/wordml" xmlns:wps="http://schemas.microsoft.com/office/word/2010/wordprocessingShape" mc:Ignorable="w14 w15 w16se w16cid wp14">
+  <w:p>
+    <w:pPr>
+      <w:pStyle w:val="Footer"/>
+      <w:ind w:right="360"/>
+      <w:rPr>
+        <w:rFonts w:ascii="Times New Roman" w:hAnsi="Times New Roman" w:cs="Times New Roman"/>
+        <w:sz w:val="15"/>
+        <w:szCs w:val="15"/>
+      </w:rPr>
+    </w:pPr>
+    <w:r>
+      <w:rPr>
+        <w:rFonts w:ascii="Times New Roman" w:hAnsi="Times New Roman" w:cs="Times New Roman"/>
+        <w:sz w:val="15"/>
+        <w:szCs w:val="15"/>
+      </w:rPr>
+      <w:t>¹ Forest is an undirected graph in which any two vertices are connected by at most one path (Wikipedia 2019)</w:t>
+    </w:r>
+  </w:p>
+</w:ftr>
 </file>
 
 <file path=word/footnotes.xml><?xml version="1.0" encoding="utf-8"?>
@@ -3475,6 +4436,21 @@
       </w:tblBorders>
     </w:tblPr>
   </w:style>
+  <w:style w:type="character" w:styleId="PageNumber">
+    <w:name w:val="page number"/>
+    <w:basedOn w:val="DefaultParagraphFont"/>
+    <w:uiPriority w:val="99"/>
+    <w:semiHidden/>
+    <w:unhideWhenUsed/>
+    <w:rsid w:val="00786533"/>
+  </w:style>
+  <w:style w:type="paragraph" w:styleId="Revision">
+    <w:name w:val="Revision"/>
+    <w:hidden/>
+    <w:uiPriority w:val="99"/>
+    <w:semiHidden/>
+    <w:rsid w:val="008D4995"/>
+  </w:style>
 </w:styles>
 </file>
 
@@ -3771,4 +4747,16 @@
     </a:ext>
   </a:extLst>
 </a:theme>
+</file>
+
+<file path=customXml/item1.xml><?xml version="1.0" encoding="utf-8"?>
+<b:Sources xmlns:b="http://schemas.openxmlformats.org/officeDocument/2006/bibliography" xmlns="http://schemas.openxmlformats.org/officeDocument/2006/bibliography" SelectedStyle="/APASixthEditionOfficeOnline.xsl" StyleName="APA" Version="6"/>
+</file>
+
+<file path=customXml/itemProps1.xml><?xml version="1.0" encoding="utf-8"?>
+<ds:datastoreItem xmlns:ds="http://schemas.openxmlformats.org/officeDocument/2006/customXml" ds:itemID="{623197C0-DB74-F943-9DF1-0FDDC7C7EE46}">
+  <ds:schemaRefs>
+    <ds:schemaRef ds:uri="http://schemas.openxmlformats.org/officeDocument/2006/bibliography"/>
+  </ds:schemaRefs>
+</ds:datastoreItem>
 </file>
</xml_diff>

<commit_message>
code functioning and optimised
</commit_message>
<xml_diff>
--- a/project/Wikipedia Page Graph Report.docx
+++ b/project/Wikipedia Page Graph Report.docx
@@ -26,7 +26,7 @@
                     <pic:cNvPicPr/>
                   </pic:nvPicPr>
                   <pic:blipFill rotWithShape="1">
-                    <a:blip r:embed="rId7" cstate="print">
+                    <a:blip r:embed="rId8" cstate="print">
                       <a:extLst>
                         <a:ext uri="{28A0092B-C50C-407E-A947-70E740481C1C}">
                           <a14:useLocalDpi xmlns:a14="http://schemas.microsoft.com/office/drawing/2010/main" val="0"/>
@@ -78,7 +78,7 @@
           <w:sz w:val="36"/>
           <w:szCs w:val="36"/>
         </w:rPr>
-        <w:t>Analysing Properties of a Graph</w:t>
+        <w:t>Analysing Graph</w:t>
       </w:r>
       <w:r>
         <w:rPr>
@@ -87,7 +87,25 @@
           <w:sz w:val="36"/>
           <w:szCs w:val="36"/>
         </w:rPr>
-        <w:t xml:space="preserve"> of Wikipedia Pages</w:t>
+        <w:t xml:space="preserve"> </w:t>
+      </w:r>
+      <w:r>
+        <w:rPr>
+          <w:rFonts w:ascii="Times New Roman" w:hAnsi="Times New Roman" w:cs="Times New Roman"/>
+          <w:color w:val="002060"/>
+          <w:sz w:val="36"/>
+          <w:szCs w:val="36"/>
+        </w:rPr>
+        <w:t>Properties Within</w:t>
+      </w:r>
+      <w:r>
+        <w:rPr>
+          <w:rFonts w:ascii="Times New Roman" w:hAnsi="Times New Roman" w:cs="Times New Roman"/>
+          <w:color w:val="002060"/>
+          <w:sz w:val="36"/>
+          <w:szCs w:val="36"/>
+        </w:rPr>
+        <w:t xml:space="preserve"> Wikipedia Pages</w:t>
       </w:r>
     </w:p>
     <w:p>
@@ -260,7 +278,7 @@
         <mc:AlternateContent>
           <mc:Choice Requires="wpg">
             <w:drawing>
-              <wp:anchor distT="0" distB="0" distL="114300" distR="114300" simplePos="0" relativeHeight="251662336" behindDoc="0" locked="0" layoutInCell="1" allowOverlap="1" wp14:anchorId="473789AC" wp14:editId="29FE3A06">
+              <wp:anchor distT="0" distB="0" distL="114300" distR="114300" simplePos="0" relativeHeight="251658241" behindDoc="0" locked="0" layoutInCell="1" allowOverlap="1" wp14:anchorId="473789AC" wp14:editId="29FE3A06">
                 <wp:simplePos x="0" y="0"/>
                 <wp:positionH relativeFrom="column">
                   <wp:posOffset>3730625</wp:posOffset>
@@ -293,7 +311,7 @@
                           </pic:cNvPicPr>
                         </pic:nvPicPr>
                         <pic:blipFill>
-                          <a:blip r:embed="rId8" cstate="print">
+                          <a:blip r:embed="rId9" cstate="print">
                             <a:extLst>
                               <a:ext uri="{28A0092B-C50C-407E-A947-70E740481C1C}">
                                 <a14:useLocalDpi xmlns:a14="http://schemas.microsoft.com/office/drawing/2010/main" val="0"/>
@@ -379,7 +397,7 @@
           </mc:Choice>
           <mc:Fallback>
             <w:pict>
-              <v:group w14:anchorId="473789AC" id="Group 7" o:spid="_x0000_s1026" style="position:absolute;left:0;text-align:left;margin-left:293.75pt;margin-top:71.8pt;width:187.45pt;height:173.75pt;z-index:251662336;mso-width-relative:margin;mso-height-relative:margin" coordsize="20974,19233" o:gfxdata="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">
+              <v:group w14:anchorId="473789AC" id="Group 7" o:spid="_x0000_s1026" style="position:absolute;left:0;text-align:left;margin-left:293.75pt;margin-top:71.8pt;width:187.45pt;height:173.75pt;z-index:251658241;mso-width-relative:margin;mso-height-relative:margin" coordsize="20974,19233" o:gfxdata="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">
                 <v:shapetype id="_x0000_t75" coordsize="21600,21600" o:spt="75" o:preferrelative="t" path="m@4@5l@4@11@9@11@9@5xe" filled="f" stroked="f">
                   <v:stroke joinstyle="miter"/>
                   <v:formulas>
@@ -400,7 +418,7 @@
                   <o:lock v:ext="edit" aspectratio="t"/>
                 </v:shapetype>
                 <v:shape id="Picture 1" o:spid="_x0000_s1027" type="#_x0000_t75" style="position:absolute;width:20974;height:16948;visibility:visible;mso-wrap-style:square" o:gfxdata="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">
-                  <v:imagedata r:id="rId9" o:title=""/>
+                  <v:imagedata r:id="rId10" o:title=""/>
                 </v:shape>
                 <v:shapetype id="_x0000_t202" coordsize="21600,21600" o:spt="202" path="m,l,21600r21600,l21600,xe">
                   <v:stroke joinstyle="miter"/>
@@ -1181,6 +1199,14 @@
           <w:sz w:val="22"/>
           <w:szCs w:val="22"/>
         </w:rPr>
+        <w:t>s</w:t>
+      </w:r>
+      <w:r>
+        <w:rPr>
+          <w:rFonts w:ascii="Times New Roman" w:hAnsi="Times New Roman" w:cs="Times New Roman"/>
+          <w:sz w:val="22"/>
+          <w:szCs w:val="22"/>
+        </w:rPr>
         <w:t xml:space="preserve">. </w:t>
       </w:r>
     </w:p>
@@ -1550,39 +1576,7 @@
           <w:sz w:val="22"/>
           <w:szCs w:val="22"/>
         </w:rPr>
-        <w:t xml:space="preserve"> approach directly implements the underlying assumption of the Bellman-Held-Karp algorithm.</w:t>
-      </w:r>
-      <w:r>
-        <w:rPr>
-          <w:rFonts w:ascii="Times New Roman" w:hAnsi="Times New Roman" w:cs="Times New Roman"/>
-          <w:sz w:val="22"/>
-          <w:szCs w:val="22"/>
-        </w:rPr>
-        <w:t xml:space="preserve"> The resulting </w:t>
-      </w:r>
-      <w:r>
-        <w:rPr>
-          <w:rFonts w:ascii="Times New Roman" w:hAnsi="Times New Roman" w:cs="Times New Roman"/>
-          <w:sz w:val="22"/>
-          <w:szCs w:val="22"/>
-        </w:rPr>
-        <w:t>worst-case</w:t>
-      </w:r>
-      <w:r>
-        <w:rPr>
-          <w:rFonts w:ascii="Times New Roman" w:hAnsi="Times New Roman" w:cs="Times New Roman"/>
-          <w:sz w:val="22"/>
-          <w:szCs w:val="22"/>
-        </w:rPr>
-        <w:t xml:space="preserve"> </w:t>
-      </w:r>
-      <w:r>
-        <w:rPr>
-          <w:rFonts w:ascii="Times New Roman" w:hAnsi="Times New Roman" w:cs="Times New Roman"/>
-          <w:sz w:val="22"/>
-          <w:szCs w:val="22"/>
-        </w:rPr>
-        <w:t xml:space="preserve">time </w:t>
+        <w:t xml:space="preserve"> approach directly implements the </w:t>
       </w:r>
       <w:r>
         <w:rPr>
@@ -1594,16 +1588,16 @@
         <mc:AlternateContent>
           <mc:Choice Requires="wpg">
             <w:drawing>
-              <wp:anchor distT="107950" distB="107950" distL="180340" distR="180340" simplePos="0" relativeHeight="251659264" behindDoc="1" locked="0" layoutInCell="1" allowOverlap="1" wp14:anchorId="3D4CB629" wp14:editId="6C95A157">
+              <wp:anchor distT="107950" distB="107950" distL="180340" distR="180340" simplePos="0" relativeHeight="251658240" behindDoc="1" locked="0" layoutInCell="1" allowOverlap="1" wp14:anchorId="3D4CB629" wp14:editId="67AB7194">
                 <wp:simplePos x="0" y="0"/>
                 <wp:positionH relativeFrom="column">
-                  <wp:posOffset>2565312</wp:posOffset>
+                  <wp:posOffset>2837180</wp:posOffset>
                 </wp:positionH>
                 <wp:positionV relativeFrom="paragraph">
-                  <wp:posOffset>377825</wp:posOffset>
+                  <wp:posOffset>168012</wp:posOffset>
                 </wp:positionV>
-                <wp:extent cx="3687445" cy="2007235"/>
-                <wp:effectExtent l="0" t="0" r="0" b="0"/>
+                <wp:extent cx="3517900" cy="2205355"/>
+                <wp:effectExtent l="0" t="0" r="0" b="4445"/>
                 <wp:wrapSquare wrapText="bothSides"/>
                 <wp:docPr id="5" name="Group 5"/>
                 <wp:cNvGraphicFramePr/>
@@ -1614,7 +1608,7 @@
                       <wpg:grpSpPr>
                         <a:xfrm>
                           <a:off x="0" y="0"/>
-                          <a:ext cx="3687445" cy="2007235"/>
+                          <a:ext cx="3517900" cy="2205355"/>
                           <a:chOff x="-147367" y="-1"/>
                           <a:chExt cx="3867832" cy="2874348"/>
                         </a:xfrm>
@@ -1712,7 +1706,7 @@
                           </pic:cNvPicPr>
                         </pic:nvPicPr>
                         <pic:blipFill>
-                          <a:blip r:embed="rId10">
+                          <a:blip r:embed="rId11">
                             <a:extLst>
                               <a:ext uri="{28A0092B-C50C-407E-A947-70E740481C1C}">
                                 <a14:useLocalDpi xmlns:a14="http://schemas.microsoft.com/office/drawing/2010/main" val="0"/>
@@ -1747,7 +1741,7 @@
           </mc:Choice>
           <mc:Fallback>
             <w:pict>
-              <v:group w14:anchorId="3D4CB629" id="Group 5" o:spid="_x0000_s1029" style="position:absolute;left:0;text-align:left;margin-left:202pt;margin-top:29.75pt;width:290.35pt;height:158.05pt;z-index:-251657216;mso-wrap-distance-left:14.2pt;mso-wrap-distance-top:8.5pt;mso-wrap-distance-right:14.2pt;mso-wrap-distance-bottom:8.5pt;mso-width-relative:margin;mso-height-relative:margin" coordorigin="-1473" coordsize="38678,28743" o:gfxdata="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">
+              <v:group w14:anchorId="3D4CB629" id="Group 5" o:spid="_x0000_s1029" style="position:absolute;left:0;text-align:left;margin-left:223.4pt;margin-top:13.25pt;width:277pt;height:173.65pt;z-index:-251658240;mso-wrap-distance-left:14.2pt;mso-wrap-distance-top:8.5pt;mso-wrap-distance-right:14.2pt;mso-wrap-distance-bottom:8.5pt;mso-width-relative:margin;mso-height-relative:margin" coordorigin="-1473" coordsize="38678,28743" o:gfxdata="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">
                 <v:shape id="Text Box 4" o:spid="_x0000_s1030" type="#_x0000_t202" style="position:absolute;left:1653;top:24507;width:32813;height:4236;visibility:visible;mso-wrap-style:square;v-text-anchor:top" o:gfxdata="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" fillcolor="white [3201]" stroked="f" strokeweight=".5pt">
                   <v:textbox>
                     <w:txbxContent>
@@ -1811,13 +1805,53 @@
                   </v:textbox>
                 </v:shape>
                 <v:shape id="Picture 3" o:spid="_x0000_s1031" type="#_x0000_t75" alt="Time complexity comparison between the backtracking DFS algorithm and dynamic programming approach." style="position:absolute;left:-1473;width:38677;height:24507;visibility:visible;mso-wrap-style:square" o:gfxdata="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">
-                  <v:imagedata r:id="rId11" o:title="Time complexity comparison between the backtracking DFS algorithm and dynamic programming approach"/>
+                  <v:imagedata r:id="rId12" o:title="Time complexity comparison between the backtracking DFS algorithm and dynamic programming approach"/>
                 </v:shape>
                 <w10:wrap type="square"/>
               </v:group>
             </w:pict>
           </mc:Fallback>
         </mc:AlternateContent>
+      </w:r>
+      <w:r>
+        <w:rPr>
+          <w:rFonts w:ascii="Times New Roman" w:hAnsi="Times New Roman" w:cs="Times New Roman"/>
+          <w:sz w:val="22"/>
+          <w:szCs w:val="22"/>
+        </w:rPr>
+        <w:t>underlying assumption of the Bellman-Held-Karp algorithm.</w:t>
+      </w:r>
+      <w:r>
+        <w:rPr>
+          <w:rFonts w:ascii="Times New Roman" w:hAnsi="Times New Roman" w:cs="Times New Roman"/>
+          <w:sz w:val="22"/>
+          <w:szCs w:val="22"/>
+        </w:rPr>
+        <w:t xml:space="preserve"> The resulting </w:t>
+      </w:r>
+      <w:r>
+        <w:rPr>
+          <w:rFonts w:ascii="Times New Roman" w:hAnsi="Times New Roman" w:cs="Times New Roman"/>
+          <w:sz w:val="22"/>
+          <w:szCs w:val="22"/>
+        </w:rPr>
+        <w:t>worst-case</w:t>
+      </w:r>
+      <w:r>
+        <w:rPr>
+          <w:rFonts w:ascii="Times New Roman" w:hAnsi="Times New Roman" w:cs="Times New Roman"/>
+          <w:sz w:val="22"/>
+          <w:szCs w:val="22"/>
+        </w:rPr>
+        <w:t xml:space="preserve"> </w:t>
+      </w:r>
+      <w:r>
+        <w:rPr>
+          <w:rFonts w:ascii="Times New Roman" w:hAnsi="Times New Roman" w:cs="Times New Roman"/>
+          <w:sz w:val="22"/>
+          <w:szCs w:val="22"/>
+        </w:rPr>
+        <w:t xml:space="preserve">time </w:t>
       </w:r>
       <w:r>
         <w:rPr>
@@ -3086,19 +3120,7 @@
           <w:rPr>
             <w:rFonts w:ascii="Cambria Math" w:hAnsi="Cambria Math" w:cs="Times New Roman"/>
           </w:rPr>
-          <m:t>2</m:t>
-        </m:r>
-        <m:r>
-          <w:rPr>
-            <w:rFonts w:ascii="Cambria Math" w:hAnsi="Cambria Math" w:cs="Times New Roman"/>
-          </w:rPr>
-          <m:t>∙</m:t>
-        </m:r>
-        <m:r>
-          <w:rPr>
-            <w:rFonts w:ascii="Cambria Math" w:hAnsi="Cambria Math" w:cs="Times New Roman"/>
-          </w:rPr>
-          <m:t>(V+E)</m:t>
+          <m:t>2∙(V+E)</m:t>
         </m:r>
       </m:oMath>
       <w:r>
@@ -3140,14 +3162,7 @@
           <w:rFonts w:ascii="Times New Roman" w:eastAsiaTheme="minorEastAsia" w:hAnsi="Times New Roman" w:cs="Times New Roman"/>
           <w:iCs/>
         </w:rPr>
-        <w:t xml:space="preserve"> </w:t>
-      </w:r>
-      <w:r>
-        <w:rPr>
-          <w:rFonts w:ascii="Times New Roman" w:eastAsiaTheme="minorEastAsia" w:hAnsi="Times New Roman" w:cs="Times New Roman"/>
-          <w:iCs/>
-        </w:rPr>
-        <w:t>(Wikipedia 2019)</w:t>
+        <w:t xml:space="preserve"> (Wikipedia 2019)</w:t>
       </w:r>
       <w:r>
         <w:rPr>
@@ -3396,14 +3411,14 @@
         </w:rPr>
         <w:t xml:space="preserve">the eccentricities of each vertex need to be computed. </w:t>
       </w:r>
-      <w:proofErr w:type="gramStart"/>
+      <w:bookmarkStart w:id="0" w:name="_GoBack"/>
+      <w:bookmarkEnd w:id="0"/>
       <w:r>
         <w:rPr>
           <w:rFonts w:eastAsiaTheme="minorEastAsia"/>
         </w:rPr>
-        <w:t>Thus</w:t>
-      </w:r>
-      <w:proofErr w:type="gramEnd"/>
+        <w:t>Thus,</w:t>
+      </w:r>
       <w:r>
         <w:rPr>
           <w:rFonts w:eastAsiaTheme="minorEastAsia"/>
@@ -3514,8 +3529,6 @@
         </w:rPr>
         <w:t>.</w:t>
       </w:r>
-      <w:bookmarkStart w:id="0" w:name="_GoBack"/>
-      <w:bookmarkEnd w:id="0"/>
     </w:p>
     <w:p/>
     <w:p/>
@@ -3553,7 +3566,7 @@
       <w:r>
         <w:t xml:space="preserve">Graph definition: </w:t>
       </w:r>
-      <w:hyperlink r:id="rId12" w:history="1">
+      <w:hyperlink r:id="rId13" w:history="1">
         <w:r>
           <w:rPr>
             <w:rStyle w:val="Hyperlink"/>
@@ -3566,7 +3579,7 @@
       <w:r>
         <w:t xml:space="preserve">Shortest Path: </w:t>
       </w:r>
-      <w:hyperlink r:id="rId13" w:anchor="Unweighted_graphs" w:history="1">
+      <w:hyperlink r:id="rId14" w:anchor="Unweighted_graphs" w:history="1">
         <w:r>
           <w:rPr>
             <w:rStyle w:val="Hyperlink"/>
@@ -3579,7 +3592,7 @@
       <w:r>
         <w:t xml:space="preserve">Hamiltonian Path: </w:t>
       </w:r>
-      <w:hyperlink r:id="rId14" w:history="1">
+      <w:hyperlink r:id="rId15" w:history="1">
         <w:r>
           <w:rPr>
             <w:rStyle w:val="Hyperlink"/>
@@ -3592,7 +3605,7 @@
       <w:r>
         <w:t xml:space="preserve">Hamiltonian Path: </w:t>
       </w:r>
-      <w:hyperlink r:id="rId15" w:history="1">
+      <w:hyperlink r:id="rId16" w:history="1">
         <w:r>
           <w:rPr>
             <w:rStyle w:val="Hyperlink"/>
@@ -3605,7 +3618,7 @@
       <w:r>
         <w:t xml:space="preserve">Dynamic Programming: </w:t>
       </w:r>
-      <w:hyperlink r:id="rId16" w:history="1">
+      <w:hyperlink r:id="rId17" w:history="1">
         <w:r>
           <w:rPr>
             <w:rStyle w:val="Hyperlink"/>
@@ -3618,7 +3631,7 @@
       <w:r>
         <w:t xml:space="preserve">Keld-Karp Bottom-up Approach: </w:t>
       </w:r>
-      <w:hyperlink r:id="rId17" w:history="1">
+      <w:hyperlink r:id="rId18" w:history="1">
         <w:r>
           <w:rPr>
             <w:rStyle w:val="Hyperlink"/>
@@ -3631,7 +3644,7 @@
       <w:r>
         <w:t xml:space="preserve">Strongly connected components: </w:t>
       </w:r>
-      <w:hyperlink r:id="rId18" w:history="1">
+      <w:hyperlink r:id="rId19" w:history="1">
         <w:r>
           <w:rPr>
             <w:rStyle w:val="Hyperlink"/>
@@ -3644,7 +3657,7 @@
       <w:r>
         <w:t xml:space="preserve">Kosaraju’s Algorithm: </w:t>
       </w:r>
-      <w:hyperlink r:id="rId19" w:history="1">
+      <w:hyperlink r:id="rId20" w:history="1">
         <w:r>
           <w:rPr>
             <w:rStyle w:val="Hyperlink"/>
@@ -3657,7 +3670,7 @@
       <w:r>
         <w:t xml:space="preserve">Graph Centre: </w:t>
       </w:r>
-      <w:hyperlink r:id="rId20" w:history="1">
+      <w:hyperlink r:id="rId21" w:history="1">
         <w:r>
           <w:rPr>
             <w:rStyle w:val="Hyperlink"/>
@@ -3670,7 +3683,7 @@
       <w:r>
         <w:t xml:space="preserve">Eccentricity: </w:t>
       </w:r>
-      <w:hyperlink r:id="rId21" w:history="1">
+      <w:hyperlink r:id="rId22" w:history="1">
         <w:r>
           <w:rPr>
             <w:rStyle w:val="Hyperlink"/>
@@ -3683,7 +3696,7 @@
     <w:p/>
     <w:p/>
     <w:sectPr>
-      <w:footerReference w:type="default" r:id="rId22"/>
+      <w:footerReference w:type="default" r:id="rId23"/>
       <w:pgSz w:w="11900" w:h="16840"/>
       <w:pgMar w:top="1440" w:right="1440" w:bottom="1440" w:left="1440" w:header="708" w:footer="708" w:gutter="0"/>
       <w:cols w:space="708"/>
@@ -3708,6 +3721,9 @@
         <w:continuationSeparator/>
       </w:r>
     </w:p>
+  </w:endnote>
+  <w:endnote w:type="continuationNotice" w:id="1">
+    <w:p/>
   </w:endnote>
 </w:endnotes>
 </file>
@@ -3752,7 +3768,14 @@
       </w:r>
     </w:p>
   </w:footnote>
+  <w:footnote w:type="continuationNotice" w:id="1">
+    <w:p/>
+  </w:footnote>
 </w:footnotes>
+</file>
+
+<file path=word/numbering.xml><?xml version="1.0" encoding="utf-8"?>
+<w:numbering xmlns:wpc="http://schemas.microsoft.com/office/word/2010/wordprocessingCanvas" xmlns:cx="http://schemas.microsoft.com/office/drawing/2014/chartex" xmlns:cx1="http://schemas.microsoft.com/office/drawing/2015/9/8/chartex" xmlns:cx2="http://schemas.microsoft.com/office/drawing/2015/10/21/chartex" xmlns:cx3="http://schemas.microsoft.com/office/drawing/2016/5/9/chartex" xmlns:cx4="http://schemas.microsoft.com/office/drawing/2016/5/10/chartex" xmlns:cx5="http://schemas.microsoft.com/office/drawing/2016/5/11/chartex" xmlns:cx6="http://schemas.microsoft.com/office/drawing/2016/5/12/chartex" xmlns:cx7="http://schemas.microsoft.com/office/drawing/2016/5/13/chartex" xmlns:cx8="http://schemas.microsoft.com/office/drawing/2016/5/14/chartex" xmlns:mc="http://schemas.openxmlformats.org/markup-compatibility/2006" xmlns:aink="http://schemas.microsoft.com/office/drawing/2016/ink" xmlns:am3d="http://schemas.microsoft.com/office/drawing/2017/model3d" xmlns:o="urn:schemas-microsoft-com:office:office" xmlns:r="http://schemas.openxmlformats.org/officeDocument/2006/relationships" xmlns:m="http://schemas.openxmlformats.org/officeDocument/2006/math" xmlns:v="urn:schemas-microsoft-com:vml" xmlns:wp14="http://schemas.microsoft.com/office/word/2010/wordprocessingDrawing" xmlns:wp="http://schemas.openxmlformats.org/drawingml/2006/wordprocessingDrawing" xmlns:w10="urn:schemas-microsoft-com:office:word" xmlns:w="http://schemas.openxmlformats.org/wordprocessingml/2006/main" xmlns:w14="http://schemas.microsoft.com/office/word/2010/wordml" xmlns:w15="http://schemas.microsoft.com/office/word/2012/wordml" xmlns:w16cid="http://schemas.microsoft.com/office/word/2016/wordml/cid" xmlns:w16se="http://schemas.microsoft.com/office/word/2015/wordml/symex" xmlns:wpg="http://schemas.microsoft.com/office/word/2010/wordprocessingGroup" xmlns:wpi="http://schemas.microsoft.com/office/word/2010/wordprocessingInk" xmlns:wne="http://schemas.microsoft.com/office/word/2006/wordml" xmlns:wps="http://schemas.microsoft.com/office/word/2010/wordprocessingShape" mc:Ignorable="w14 w15 w16se w16cid wp14"/>
 </file>
 
 <file path=word/styles.xml><?xml version="1.0" encoding="utf-8"?>
@@ -4754,7 +4777,7 @@
 </file>
 
 <file path=customXml/itemProps1.xml><?xml version="1.0" encoding="utf-8"?>
-<ds:datastoreItem xmlns:ds="http://schemas.openxmlformats.org/officeDocument/2006/customXml" ds:itemID="{623197C0-DB74-F943-9DF1-0FDDC7C7EE46}">
+<ds:datastoreItem xmlns:ds="http://schemas.openxmlformats.org/officeDocument/2006/customXml" ds:itemID="{CEB4EDE8-AAEC-E449-B5F6-C1A5DD33D817}">
   <ds:schemaRefs>
     <ds:schemaRef ds:uri="http://schemas.openxmlformats.org/officeDocument/2006/bibliography"/>
   </ds:schemaRefs>

</xml_diff>

<commit_message>
Referencing and report editing to be completed
</commit_message>
<xml_diff>
--- a/project/Wikipedia Page Graph Report.docx
+++ b/project/Wikipedia Page Graph Report.docx
@@ -26,7 +26,7 @@
                     <pic:cNvPicPr/>
                   </pic:nvPicPr>
                   <pic:blipFill rotWithShape="1">
-                    <a:blip r:embed="rId8" cstate="print">
+                    <a:blip r:embed="rId7" cstate="print">
                       <a:extLst>
                         <a:ext uri="{28A0092B-C50C-407E-A947-70E740481C1C}">
                           <a14:useLocalDpi xmlns:a14="http://schemas.microsoft.com/office/drawing/2010/main" val="0"/>
@@ -278,18 +278,18 @@
         <mc:AlternateContent>
           <mc:Choice Requires="wpg">
             <w:drawing>
-              <wp:anchor distT="0" distB="0" distL="114300" distR="114300" simplePos="0" relativeHeight="251658241" behindDoc="0" locked="0" layoutInCell="1" allowOverlap="1" wp14:anchorId="473789AC" wp14:editId="29FE3A06">
+              <wp:anchor distT="0" distB="0" distL="114300" distR="114300" simplePos="0" relativeHeight="251659265" behindDoc="0" locked="0" layoutInCell="1" allowOverlap="1" wp14:anchorId="508C4049" wp14:editId="55AAD819">
                 <wp:simplePos x="0" y="0"/>
                 <wp:positionH relativeFrom="column">
-                  <wp:posOffset>3730625</wp:posOffset>
+                  <wp:posOffset>3751580</wp:posOffset>
                 </wp:positionH>
                 <wp:positionV relativeFrom="paragraph">
-                  <wp:posOffset>911816</wp:posOffset>
+                  <wp:posOffset>890905</wp:posOffset>
                 </wp:positionV>
-                <wp:extent cx="2380615" cy="2206625"/>
-                <wp:effectExtent l="0" t="0" r="0" b="3175"/>
+                <wp:extent cx="2425700" cy="2089785"/>
+                <wp:effectExtent l="0" t="0" r="0" b="0"/>
                 <wp:wrapSquare wrapText="bothSides"/>
-                <wp:docPr id="7" name="Group 7"/>
+                <wp:docPr id="9" name="Group 9"/>
                 <wp:cNvGraphicFramePr/>
                 <a:graphic xmlns:a="http://schemas.openxmlformats.org/drawingml/2006/main">
                   <a:graphicData uri="http://schemas.microsoft.com/office/word/2010/wordprocessingGroup">
@@ -298,20 +298,20 @@
                       <wpg:grpSpPr>
                         <a:xfrm>
                           <a:off x="0" y="0"/>
-                          <a:ext cx="2380615" cy="2206625"/>
+                          <a:ext cx="2425700" cy="2089785"/>
                           <a:chOff x="0" y="0"/>
-                          <a:chExt cx="2097405" cy="1923392"/>
+                          <a:chExt cx="2425700" cy="2090051"/>
                         </a:xfrm>
                       </wpg:grpSpPr>
                       <pic:pic xmlns:pic="http://schemas.openxmlformats.org/drawingml/2006/picture">
                         <pic:nvPicPr>
-                          <pic:cNvPr id="1" name="Picture 1"/>
+                          <pic:cNvPr id="8" name="Picture 8" descr="A picture containing text&#10;&#10;Description automatically generated"/>
                           <pic:cNvPicPr>
                             <a:picLocks noChangeAspect="1"/>
                           </pic:cNvPicPr>
                         </pic:nvPicPr>
                         <pic:blipFill>
-                          <a:blip r:embed="rId9" cstate="print">
+                          <a:blip r:embed="rId8" cstate="print">
                             <a:extLst>
                               <a:ext uri="{28A0092B-C50C-407E-A947-70E740481C1C}">
                                 <a14:useLocalDpi xmlns:a14="http://schemas.microsoft.com/office/drawing/2010/main" val="0"/>
@@ -325,7 +325,7 @@
                         <pic:spPr>
                           <a:xfrm>
                             <a:off x="0" y="0"/>
-                            <a:ext cx="2097405" cy="1694815"/>
+                            <a:ext cx="2425700" cy="1930400"/>
                           </a:xfrm>
                           <a:prstGeom prst="rect">
                             <a:avLst/>
@@ -337,15 +337,13 @@
                         <wps:cNvSpPr txBox="1"/>
                         <wps:spPr>
                           <a:xfrm>
-                            <a:off x="420414" y="1692165"/>
-                            <a:ext cx="1319640" cy="231227"/>
+                            <a:off x="451945" y="1824774"/>
+                            <a:ext cx="1497829" cy="265277"/>
                           </a:xfrm>
                           <a:prstGeom prst="rect">
                             <a:avLst/>
                           </a:prstGeom>
-                          <a:solidFill>
-                            <a:schemeClr val="lt1"/>
-                          </a:solidFill>
+                          <a:noFill/>
                           <a:ln w="6350">
                             <a:noFill/>
                           </a:ln>
@@ -386,9 +384,6 @@
                     </wpg:wgp>
                   </a:graphicData>
                 </a:graphic>
-                <wp14:sizeRelH relativeFrom="margin">
-                  <wp14:pctWidth>0</wp14:pctWidth>
-                </wp14:sizeRelH>
                 <wp14:sizeRelV relativeFrom="margin">
                   <wp14:pctHeight>0</wp14:pctHeight>
                 </wp14:sizeRelV>
@@ -397,7 +392,7 @@
           </mc:Choice>
           <mc:Fallback>
             <w:pict>
-              <v:group w14:anchorId="473789AC" id="Group 7" o:spid="_x0000_s1026" style="position:absolute;left:0;text-align:left;margin-left:293.75pt;margin-top:71.8pt;width:187.45pt;height:173.75pt;z-index:251658241;mso-width-relative:margin;mso-height-relative:margin" coordsize="20974,19233" o:gfxdata="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">
+              <v:group w14:anchorId="508C4049" id="Group 9" o:spid="_x0000_s1026" style="position:absolute;left:0;text-align:left;margin-left:295.4pt;margin-top:70.15pt;width:191pt;height:164.55pt;z-index:251659265;mso-height-relative:margin" coordsize="24257,20900" o:gfxdata="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">
                 <v:shapetype id="_x0000_t75" coordsize="21600,21600" o:spt="75" o:preferrelative="t" path="m@4@5l@4@11@9@11@9@5xe" filled="f" stroked="f">
                   <v:stroke joinstyle="miter"/>
                   <v:formulas>
@@ -417,14 +412,14 @@
                   <v:path o:extrusionok="f" gradientshapeok="t" o:connecttype="rect"/>
                   <o:lock v:ext="edit" aspectratio="t"/>
                 </v:shapetype>
-                <v:shape id="Picture 1" o:spid="_x0000_s1027" type="#_x0000_t75" style="position:absolute;width:20974;height:16948;visibility:visible;mso-wrap-style:square" o:gfxdata="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">
-                  <v:imagedata r:id="rId10" o:title=""/>
+                <v:shape id="Picture 8" o:spid="_x0000_s1027" type="#_x0000_t75" alt="A picture containing text&#10;&#10;Description automatically generated" style="position:absolute;width:24257;height:19304;visibility:visible;mso-wrap-style:square" o:gfxdata="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">
+                  <v:imagedata r:id="rId9" o:title="A picture containing text&#10;&#10;Description automatically generated"/>
                 </v:shape>
                 <v:shapetype id="_x0000_t202" coordsize="21600,21600" o:spt="202" path="m,l,21600r21600,l21600,xe">
                   <v:stroke joinstyle="miter"/>
                   <v:path gradientshapeok="t" o:connecttype="rect"/>
                 </v:shapetype>
-                <v:shape id="Text Box 6" o:spid="_x0000_s1028" type="#_x0000_t202" style="position:absolute;left:4204;top:16921;width:13196;height:2312;visibility:visible;mso-wrap-style:square;v-text-anchor:top" o:gfxdata="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" fillcolor="white [3201]" stroked="f" strokeweight=".5pt">
+                <v:shape id="Text Box 6" o:spid="_x0000_s1028" type="#_x0000_t202" style="position:absolute;left:4519;top:18247;width:14978;height:2653;visibility:visible;mso-wrap-style:square;v-text-anchor:top" o:gfxdata="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" filled="f" stroked="f" strokeweight=".5pt">
                   <v:textbox>
                     <w:txbxContent>
                       <w:p>
@@ -1588,13 +1583,13 @@
         <mc:AlternateContent>
           <mc:Choice Requires="wpg">
             <w:drawing>
-              <wp:anchor distT="107950" distB="107950" distL="180340" distR="180340" simplePos="0" relativeHeight="251658240" behindDoc="1" locked="0" layoutInCell="1" allowOverlap="1" wp14:anchorId="3D4CB629" wp14:editId="67AB7194">
+              <wp:anchor distT="107950" distB="107950" distL="180340" distR="180340" simplePos="0" relativeHeight="251655168" behindDoc="1" locked="0" layoutInCell="1" allowOverlap="1" wp14:anchorId="3D4CB629" wp14:editId="31D65732">
                 <wp:simplePos x="0" y="0"/>
                 <wp:positionH relativeFrom="column">
                   <wp:posOffset>2837180</wp:posOffset>
                 </wp:positionH>
                 <wp:positionV relativeFrom="paragraph">
-                  <wp:posOffset>168012</wp:posOffset>
+                  <wp:posOffset>167640</wp:posOffset>
                 </wp:positionV>
                 <wp:extent cx="3517900" cy="2205355"/>
                 <wp:effectExtent l="0" t="0" r="0" b="4445"/>
@@ -1619,7 +1614,7 @@
                         <wps:spPr>
                           <a:xfrm>
                             <a:off x="165361" y="2450788"/>
-                            <a:ext cx="3281260" cy="423559"/>
+                            <a:ext cx="3555104" cy="423559"/>
                           </a:xfrm>
                           <a:prstGeom prst="rect">
                             <a:avLst/>
@@ -1652,7 +1647,17 @@
                                   <w:sz w:val="15"/>
                                   <w:szCs w:val="15"/>
                                 </w:rPr>
-                                <w:t>Figure 1</w:t>
+                                <w:t xml:space="preserve">Figure </w:t>
+                              </w:r>
+                              <w:r>
+                                <w:rPr>
+                                  <w:rFonts w:ascii="Times New Roman" w:hAnsi="Times New Roman" w:cs="Times New Roman"/>
+                                  <w:b/>
+                                  <w:bCs/>
+                                  <w:sz w:val="15"/>
+                                  <w:szCs w:val="15"/>
+                                </w:rPr>
+                                <w:t>2</w:t>
                               </w:r>
                             </w:p>
                             <w:p>
@@ -1706,7 +1711,7 @@
                           </pic:cNvPicPr>
                         </pic:nvPicPr>
                         <pic:blipFill>
-                          <a:blip r:embed="rId11">
+                          <a:blip r:embed="rId10">
                             <a:extLst>
                               <a:ext uri="{28A0092B-C50C-407E-A947-70E740481C1C}">
                                 <a14:useLocalDpi xmlns:a14="http://schemas.microsoft.com/office/drawing/2010/main" val="0"/>
@@ -1741,8 +1746,8 @@
           </mc:Choice>
           <mc:Fallback>
             <w:pict>
-              <v:group w14:anchorId="3D4CB629" id="Group 5" o:spid="_x0000_s1029" style="position:absolute;left:0;text-align:left;margin-left:223.4pt;margin-top:13.25pt;width:277pt;height:173.65pt;z-index:-251658240;mso-wrap-distance-left:14.2pt;mso-wrap-distance-top:8.5pt;mso-wrap-distance-right:14.2pt;mso-wrap-distance-bottom:8.5pt;mso-width-relative:margin;mso-height-relative:margin" coordorigin="-1473" coordsize="38678,28743" o:gfxdata="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">
-                <v:shape id="Text Box 4" o:spid="_x0000_s1030" type="#_x0000_t202" style="position:absolute;left:1653;top:24507;width:32813;height:4236;visibility:visible;mso-wrap-style:square;v-text-anchor:top" o:gfxdata="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" fillcolor="white [3201]" stroked="f" strokeweight=".5pt">
+              <v:group w14:anchorId="3D4CB629" id="Group 5" o:spid="_x0000_s1029" style="position:absolute;left:0;text-align:left;margin-left:223.4pt;margin-top:13.2pt;width:277pt;height:173.65pt;z-index:-251661312;mso-wrap-distance-left:14.2pt;mso-wrap-distance-top:8.5pt;mso-wrap-distance-right:14.2pt;mso-wrap-distance-bottom:8.5pt;mso-width-relative:margin;mso-height-relative:margin" coordorigin="-1473" coordsize="38678,28743" o:gfxdata="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">
+                <v:shape id="Text Box 4" o:spid="_x0000_s1030" type="#_x0000_t202" style="position:absolute;left:1653;top:24507;width:35551;height:4236;visibility:visible;mso-wrap-style:square;v-text-anchor:top" o:gfxdata="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" fillcolor="white [3201]" stroked="f" strokeweight=".5pt">
                   <v:textbox>
                     <w:txbxContent>
                       <w:p>
@@ -1764,7 +1769,17 @@
                             <w:sz w:val="15"/>
                             <w:szCs w:val="15"/>
                           </w:rPr>
-                          <w:t>Figure 1</w:t>
+                          <w:t xml:space="preserve">Figure </w:t>
+                        </w:r>
+                        <w:r>
+                          <w:rPr>
+                            <w:rFonts w:ascii="Times New Roman" w:hAnsi="Times New Roman" w:cs="Times New Roman"/>
+                            <w:b/>
+                            <w:bCs/>
+                            <w:sz w:val="15"/>
+                            <w:szCs w:val="15"/>
+                          </w:rPr>
+                          <w:t>2</w:t>
                         </w:r>
                       </w:p>
                       <w:p>
@@ -1805,7 +1820,7 @@
                   </v:textbox>
                 </v:shape>
                 <v:shape id="Picture 3" o:spid="_x0000_s1031" type="#_x0000_t75" alt="Time complexity comparison between the backtracking DFS algorithm and dynamic programming approach." style="position:absolute;left:-1473;width:38677;height:24507;visibility:visible;mso-wrap-style:square" o:gfxdata="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">
-                  <v:imagedata r:id="rId12" o:title="Time complexity comparison between the backtracking DFS algorithm and dynamic programming approach"/>
+                  <v:imagedata r:id="rId11" o:title="Time complexity comparison between the backtracking DFS algorithm and dynamic programming approach"/>
                 </v:shape>
                 <w10:wrap type="square"/>
               </v:group>
@@ -2382,73 +2397,98 @@
     </w:p>
     <w:p>
       <w:pPr>
-        <w:rPr>
-          <w:rFonts w:ascii="Times New Roman" w:hAnsi="Times New Roman" w:cs="Times New Roman"/>
+        <w:jc w:val="both"/>
+        <w:rPr>
+          <w:rFonts w:ascii="Times New Roman" w:hAnsi="Times New Roman" w:cs="Times New Roman"/>
+          <w:sz w:val="22"/>
+          <w:szCs w:val="22"/>
         </w:rPr>
       </w:pPr>
       <w:r>
         <w:rPr>
           <w:rFonts w:ascii="Times New Roman" w:hAnsi="Times New Roman" w:cs="Times New Roman"/>
+          <w:sz w:val="22"/>
+          <w:szCs w:val="22"/>
         </w:rPr>
         <w:t xml:space="preserve">A subgraph </w:t>
       </w:r>
       <w:r>
         <w:rPr>
           <w:rFonts w:ascii="Times New Roman" w:hAnsi="Times New Roman" w:cs="Times New Roman"/>
+          <w:sz w:val="22"/>
+          <w:szCs w:val="22"/>
         </w:rPr>
         <w:t>containing</w:t>
       </w:r>
       <w:r>
         <w:rPr>
           <w:rFonts w:ascii="Times New Roman" w:hAnsi="Times New Roman" w:cs="Times New Roman"/>
+          <w:sz w:val="22"/>
+          <w:szCs w:val="22"/>
         </w:rPr>
         <w:t xml:space="preserve"> vertices </w:t>
       </w:r>
       <w:r>
         <w:rPr>
           <w:rFonts w:ascii="Times New Roman" w:hAnsi="Times New Roman" w:cs="Times New Roman"/>
+          <w:sz w:val="22"/>
+          <w:szCs w:val="22"/>
         </w:rPr>
         <w:t xml:space="preserve">that are proper subsets of a graph’s vertices </w:t>
       </w:r>
       <w:r>
         <w:rPr>
           <w:rFonts w:ascii="Times New Roman" w:hAnsi="Times New Roman" w:cs="Times New Roman"/>
+          <w:sz w:val="22"/>
+          <w:szCs w:val="22"/>
         </w:rPr>
         <w:t>can be considered</w:t>
       </w:r>
       <w:r>
         <w:rPr>
           <w:rFonts w:ascii="Times New Roman" w:hAnsi="Times New Roman" w:cs="Times New Roman"/>
+          <w:sz w:val="22"/>
+          <w:szCs w:val="22"/>
         </w:rPr>
         <w:t xml:space="preserve"> a </w:t>
       </w:r>
       <w:r>
         <w:rPr>
           <w:rFonts w:ascii="Times New Roman" w:hAnsi="Times New Roman" w:cs="Times New Roman"/>
+          <w:sz w:val="22"/>
+          <w:szCs w:val="22"/>
         </w:rPr>
         <w:t xml:space="preserve">strongly connected </w:t>
       </w:r>
       <w:r>
         <w:rPr>
           <w:rFonts w:ascii="Times New Roman" w:hAnsi="Times New Roman" w:cs="Times New Roman"/>
+          <w:sz w:val="22"/>
+          <w:szCs w:val="22"/>
         </w:rPr>
         <w:t xml:space="preserve">component </w:t>
       </w:r>
       <w:r>
         <w:rPr>
           <w:rFonts w:ascii="Times New Roman" w:hAnsi="Times New Roman" w:cs="Times New Roman"/>
+          <w:sz w:val="22"/>
+          <w:szCs w:val="22"/>
         </w:rPr>
         <w:t>if the</w:t>
       </w:r>
       <w:r>
         <w:rPr>
           <w:rFonts w:ascii="Times New Roman" w:hAnsi="Times New Roman" w:cs="Times New Roman"/>
+          <w:sz w:val="22"/>
+          <w:szCs w:val="22"/>
         </w:rPr>
         <w:t>re is a path between all pairs of vertices and this path is maximised</w:t>
       </w:r>
       <w:r>
         <w:rPr>
           <w:rFonts w:ascii="Times New Roman" w:hAnsi="Times New Roman" w:cs="Times New Roman"/>
+          <w:sz w:val="22"/>
+          <w:szCs w:val="22"/>
         </w:rPr>
         <w:t xml:space="preserve"> (</w:t>
       </w:r>
@@ -2456,6 +2496,8 @@
       <w:r>
         <w:rPr>
           <w:rFonts w:ascii="Times New Roman" w:hAnsi="Times New Roman" w:cs="Times New Roman"/>
+          <w:sz w:val="22"/>
+          <w:szCs w:val="22"/>
         </w:rPr>
         <w:t>GeeksforGeeks</w:t>
       </w:r>
@@ -2463,6 +2505,8 @@
       <w:r>
         <w:rPr>
           <w:rFonts w:ascii="Times New Roman" w:hAnsi="Times New Roman" w:cs="Times New Roman"/>
+          <w:sz w:val="22"/>
+          <w:szCs w:val="22"/>
         </w:rPr>
         <w:t xml:space="preserve"> </w:t>
       </w:r>
@@ -2470,6 +2514,8 @@
       <w:r>
         <w:rPr>
           <w:rFonts w:ascii="Times New Roman" w:hAnsi="Times New Roman" w:cs="Times New Roman"/>
+          <w:sz w:val="22"/>
+          <w:szCs w:val="22"/>
         </w:rPr>
         <w:t>n.d</w:t>
       </w:r>
@@ -2477,36 +2523,48 @@
       <w:r>
         <w:rPr>
           <w:rFonts w:ascii="Times New Roman" w:hAnsi="Times New Roman" w:cs="Times New Roman"/>
+          <w:sz w:val="22"/>
+          <w:szCs w:val="22"/>
         </w:rPr>
         <w:t>).</w:t>
       </w:r>
       <w:r>
         <w:rPr>
           <w:rFonts w:ascii="Times New Roman" w:hAnsi="Times New Roman" w:cs="Times New Roman"/>
+          <w:sz w:val="22"/>
+          <w:szCs w:val="22"/>
         </w:rPr>
         <w:t xml:space="preserve"> I have chosen to implement Kosaraju’s algorithm </w:t>
       </w:r>
       <w:r>
         <w:rPr>
           <w:rFonts w:ascii="Times New Roman" w:hAnsi="Times New Roman" w:cs="Times New Roman"/>
+          <w:sz w:val="22"/>
+          <w:szCs w:val="22"/>
         </w:rPr>
         <w:t xml:space="preserve">in order to find </w:t>
       </w:r>
       <w:r>
         <w:rPr>
           <w:rFonts w:ascii="Times New Roman" w:hAnsi="Times New Roman" w:cs="Times New Roman"/>
+          <w:sz w:val="22"/>
+          <w:szCs w:val="22"/>
         </w:rPr>
         <w:t>these strongly connected components</w:t>
       </w:r>
       <w:r>
         <w:rPr>
           <w:rFonts w:ascii="Times New Roman" w:hAnsi="Times New Roman" w:cs="Times New Roman"/>
+          <w:sz w:val="22"/>
+          <w:szCs w:val="22"/>
         </w:rPr>
         <w:t xml:space="preserve"> by </w:t>
       </w:r>
       <w:r>
         <w:rPr>
           <w:rFonts w:ascii="Times New Roman" w:hAnsi="Times New Roman" w:cs="Times New Roman"/>
+          <w:sz w:val="22"/>
+          <w:szCs w:val="22"/>
         </w:rPr>
         <w:t>using a depth-first search to traverse the Wikipedia graph once and then another time on the transposed graph (</w:t>
       </w:r>
@@ -2514,6 +2572,8 @@
       <w:r>
         <w:rPr>
           <w:rFonts w:ascii="Times New Roman" w:hAnsi="Times New Roman" w:cs="Times New Roman"/>
+          <w:sz w:val="22"/>
+          <w:szCs w:val="22"/>
         </w:rPr>
         <w:t>i.e</w:t>
       </w:r>
@@ -2521,30 +2581,40 @@
       <w:r>
         <w:rPr>
           <w:rFonts w:ascii="Times New Roman" w:hAnsi="Times New Roman" w:cs="Times New Roman"/>
+          <w:sz w:val="22"/>
+          <w:szCs w:val="22"/>
         </w:rPr>
         <w:t xml:space="preserve"> the edges are reversed). </w:t>
       </w:r>
       <w:r>
         <w:rPr>
           <w:rFonts w:ascii="Times New Roman" w:hAnsi="Times New Roman" w:cs="Times New Roman"/>
+          <w:sz w:val="22"/>
+          <w:szCs w:val="22"/>
         </w:rPr>
         <w:t xml:space="preserve">The reasoning behind </w:t>
       </w:r>
       <w:r>
         <w:rPr>
           <w:rFonts w:ascii="Times New Roman" w:hAnsi="Times New Roman" w:cs="Times New Roman"/>
+          <w:sz w:val="22"/>
+          <w:szCs w:val="22"/>
         </w:rPr>
         <w:t xml:space="preserve">Kosaraju’s algorithm is that the transposed graph will have </w:t>
       </w:r>
       <w:r>
         <w:rPr>
           <w:rFonts w:ascii="Times New Roman" w:hAnsi="Times New Roman" w:cs="Times New Roman"/>
+          <w:sz w:val="22"/>
+          <w:szCs w:val="22"/>
         </w:rPr>
         <w:t>exactly the same strongly connected components as the original graph (Wikipedia 2019).</w:t>
       </w:r>
       <w:r>
         <w:rPr>
           <w:rFonts w:ascii="Times New Roman" w:hAnsi="Times New Roman" w:cs="Times New Roman"/>
+          <w:sz w:val="22"/>
+          <w:szCs w:val="22"/>
         </w:rPr>
         <w:t xml:space="preserve"> Hence if vertices </w:t>
       </w:r>
@@ -2554,6 +2624,8 @@
           <w:rFonts w:ascii="Times New Roman" w:hAnsi="Times New Roman" w:cs="Times New Roman"/>
           <w:i/>
           <w:iCs/>
+          <w:sz w:val="22"/>
+          <w:szCs w:val="22"/>
         </w:rPr>
         <w:t>i</w:t>
       </w:r>
@@ -2563,12 +2635,16 @@
           <w:rFonts w:ascii="Times New Roman" w:hAnsi="Times New Roman" w:cs="Times New Roman"/>
           <w:i/>
           <w:iCs/>
+          <w:sz w:val="22"/>
+          <w:szCs w:val="22"/>
         </w:rPr>
         <w:t xml:space="preserve"> </w:t>
       </w:r>
       <w:r>
         <w:rPr>
           <w:rFonts w:ascii="Times New Roman" w:hAnsi="Times New Roman" w:cs="Times New Roman"/>
+          <w:sz w:val="22"/>
+          <w:szCs w:val="22"/>
         </w:rPr>
         <w:t xml:space="preserve">and </w:t>
       </w:r>
@@ -2577,30 +2653,40 @@
           <w:rFonts w:ascii="Times New Roman" w:hAnsi="Times New Roman" w:cs="Times New Roman"/>
           <w:i/>
           <w:iCs/>
+          <w:sz w:val="22"/>
+          <w:szCs w:val="22"/>
         </w:rPr>
         <w:t xml:space="preserve">j </w:t>
       </w:r>
       <w:r>
         <w:rPr>
           <w:rFonts w:ascii="Times New Roman" w:hAnsi="Times New Roman" w:cs="Times New Roman"/>
+          <w:sz w:val="22"/>
+          <w:szCs w:val="22"/>
         </w:rPr>
         <w:t xml:space="preserve">are </w:t>
       </w:r>
       <w:r>
         <w:rPr>
           <w:rFonts w:ascii="Times New Roman" w:hAnsi="Times New Roman" w:cs="Times New Roman"/>
+          <w:sz w:val="22"/>
+          <w:szCs w:val="22"/>
         </w:rPr>
         <w:t xml:space="preserve">to form strongly connected component, there must be </w:t>
       </w:r>
       <w:r>
         <w:rPr>
           <w:rFonts w:ascii="Times New Roman" w:hAnsi="Times New Roman" w:cs="Times New Roman"/>
+          <w:sz w:val="22"/>
+          <w:szCs w:val="22"/>
         </w:rPr>
         <w:t xml:space="preserve">a </w:t>
       </w:r>
       <w:r>
         <w:rPr>
           <w:rFonts w:ascii="Times New Roman" w:hAnsi="Times New Roman" w:cs="Times New Roman"/>
+          <w:sz w:val="22"/>
+          <w:szCs w:val="22"/>
         </w:rPr>
         <w:t xml:space="preserve">directed edge from </w:t>
       </w:r>
@@ -2610,6 +2696,8 @@
           <w:rFonts w:ascii="Times New Roman" w:hAnsi="Times New Roman" w:cs="Times New Roman"/>
           <w:i/>
           <w:iCs/>
+          <w:sz w:val="22"/>
+          <w:szCs w:val="22"/>
         </w:rPr>
         <w:t>i</w:t>
       </w:r>
@@ -2619,12 +2707,16 @@
           <w:rFonts w:ascii="Times New Roman" w:hAnsi="Times New Roman" w:cs="Times New Roman"/>
           <w:i/>
           <w:iCs/>
+          <w:sz w:val="22"/>
+          <w:szCs w:val="22"/>
         </w:rPr>
         <w:t xml:space="preserve"> </w:t>
       </w:r>
       <w:r>
         <w:rPr>
           <w:rFonts w:ascii="Times New Roman" w:hAnsi="Times New Roman" w:cs="Times New Roman"/>
+          <w:sz w:val="22"/>
+          <w:szCs w:val="22"/>
         </w:rPr>
         <w:t xml:space="preserve">to </w:t>
       </w:r>
@@ -2633,30 +2725,40 @@
           <w:rFonts w:ascii="Times New Roman" w:hAnsi="Times New Roman" w:cs="Times New Roman"/>
           <w:i/>
           <w:iCs/>
+          <w:sz w:val="22"/>
+          <w:szCs w:val="22"/>
         </w:rPr>
         <w:t xml:space="preserve">j </w:t>
       </w:r>
       <w:r>
         <w:rPr>
           <w:rFonts w:ascii="Times New Roman" w:hAnsi="Times New Roman" w:cs="Times New Roman"/>
+          <w:sz w:val="22"/>
+          <w:szCs w:val="22"/>
         </w:rPr>
         <w:t xml:space="preserve">in the original graph </w:t>
       </w:r>
       <w:r>
         <w:rPr>
           <w:rFonts w:ascii="Times New Roman" w:hAnsi="Times New Roman" w:cs="Times New Roman"/>
+          <w:sz w:val="22"/>
+          <w:szCs w:val="22"/>
         </w:rPr>
         <w:t>and</w:t>
       </w:r>
       <w:r>
         <w:rPr>
           <w:rFonts w:ascii="Times New Roman" w:hAnsi="Times New Roman" w:cs="Times New Roman"/>
+          <w:sz w:val="22"/>
+          <w:szCs w:val="22"/>
         </w:rPr>
         <w:t xml:space="preserve"> a directed edge from</w:t>
       </w:r>
       <w:r>
         <w:rPr>
           <w:rFonts w:ascii="Times New Roman" w:hAnsi="Times New Roman" w:cs="Times New Roman"/>
+          <w:sz w:val="22"/>
+          <w:szCs w:val="22"/>
         </w:rPr>
         <w:t xml:space="preserve"> </w:t>
       </w:r>
@@ -2665,12 +2767,16 @@
           <w:rFonts w:ascii="Times New Roman" w:hAnsi="Times New Roman" w:cs="Times New Roman"/>
           <w:i/>
           <w:iCs/>
+          <w:sz w:val="22"/>
+          <w:szCs w:val="22"/>
         </w:rPr>
         <w:t xml:space="preserve">j </w:t>
       </w:r>
       <w:r>
         <w:rPr>
           <w:rFonts w:ascii="Times New Roman" w:hAnsi="Times New Roman" w:cs="Times New Roman"/>
+          <w:sz w:val="22"/>
+          <w:szCs w:val="22"/>
         </w:rPr>
         <w:t xml:space="preserve">to </w:t>
       </w:r>
@@ -2680,6 +2786,8 @@
           <w:rFonts w:ascii="Times New Roman" w:hAnsi="Times New Roman" w:cs="Times New Roman"/>
           <w:i/>
           <w:iCs/>
+          <w:sz w:val="22"/>
+          <w:szCs w:val="22"/>
         </w:rPr>
         <w:t>i</w:t>
       </w:r>
@@ -2689,104 +2797,140 @@
           <w:rFonts w:ascii="Times New Roman" w:hAnsi="Times New Roman" w:cs="Times New Roman"/>
           <w:i/>
           <w:iCs/>
+          <w:sz w:val="22"/>
+          <w:szCs w:val="22"/>
         </w:rPr>
         <w:t xml:space="preserve"> </w:t>
       </w:r>
       <w:r>
         <w:rPr>
           <w:rFonts w:ascii="Times New Roman" w:hAnsi="Times New Roman" w:cs="Times New Roman"/>
+          <w:sz w:val="22"/>
+          <w:szCs w:val="22"/>
         </w:rPr>
         <w:t>in the transposed graph</w:t>
       </w:r>
       <w:r>
         <w:rPr>
           <w:rFonts w:ascii="Times New Roman" w:hAnsi="Times New Roman" w:cs="Times New Roman"/>
+          <w:sz w:val="22"/>
+          <w:szCs w:val="22"/>
         </w:rPr>
         <w:t xml:space="preserve"> (Assessment Editorial 2019). </w:t>
       </w:r>
       <w:r>
         <w:rPr>
           <w:rFonts w:ascii="Times New Roman" w:hAnsi="Times New Roman" w:cs="Times New Roman"/>
+          <w:sz w:val="22"/>
+          <w:szCs w:val="22"/>
         </w:rPr>
         <w:t xml:space="preserve">If this condition is not satisfied </w:t>
       </w:r>
       <w:r>
         <w:rPr>
           <w:rFonts w:ascii="Times New Roman" w:hAnsi="Times New Roman" w:cs="Times New Roman"/>
+          <w:sz w:val="22"/>
+          <w:szCs w:val="22"/>
         </w:rPr>
         <w:t xml:space="preserve">a single vertex </w:t>
       </w:r>
       <w:r>
         <w:rPr>
           <w:rFonts w:ascii="Times New Roman" w:hAnsi="Times New Roman" w:cs="Times New Roman"/>
+          <w:sz w:val="22"/>
+          <w:szCs w:val="22"/>
         </w:rPr>
         <w:t xml:space="preserve">serves as a strongly connected component. </w:t>
       </w:r>
     </w:p>
     <w:p>
       <w:pPr>
-        <w:rPr>
-          <w:rFonts w:ascii="Times New Roman" w:hAnsi="Times New Roman" w:cs="Times New Roman"/>
+        <w:jc w:val="both"/>
+        <w:rPr>
+          <w:rFonts w:ascii="Times New Roman" w:hAnsi="Times New Roman" w:cs="Times New Roman"/>
+          <w:sz w:val="22"/>
+          <w:szCs w:val="22"/>
         </w:rPr>
       </w:pPr>
     </w:p>
     <w:p>
       <w:pPr>
-        <w:rPr>
-          <w:rFonts w:ascii="Times New Roman" w:hAnsi="Times New Roman" w:cs="Times New Roman"/>
+        <w:jc w:val="both"/>
+        <w:rPr>
+          <w:rFonts w:ascii="Times New Roman" w:hAnsi="Times New Roman" w:cs="Times New Roman"/>
+          <w:sz w:val="22"/>
+          <w:szCs w:val="22"/>
         </w:rPr>
       </w:pPr>
       <w:r>
         <w:rPr>
           <w:rFonts w:ascii="Times New Roman" w:hAnsi="Times New Roman" w:cs="Times New Roman"/>
+          <w:sz w:val="22"/>
+          <w:szCs w:val="22"/>
         </w:rPr>
         <w:t>In my implementation</w:t>
       </w:r>
       <w:r>
         <w:rPr>
           <w:rFonts w:ascii="Times New Roman" w:hAnsi="Times New Roman" w:cs="Times New Roman"/>
+          <w:sz w:val="22"/>
+          <w:szCs w:val="22"/>
         </w:rPr>
         <w:t>, I have</w:t>
       </w:r>
       <w:r>
         <w:rPr>
           <w:rFonts w:ascii="Times New Roman" w:hAnsi="Times New Roman" w:cs="Times New Roman"/>
+          <w:sz w:val="22"/>
+          <w:szCs w:val="22"/>
         </w:rPr>
         <w:t xml:space="preserve"> assumed </w:t>
       </w:r>
       <w:r>
         <w:rPr>
           <w:rFonts w:ascii="Times New Roman" w:hAnsi="Times New Roman" w:cs="Times New Roman"/>
+          <w:sz w:val="22"/>
+          <w:szCs w:val="22"/>
         </w:rPr>
         <w:t>the transposed graph is prepared before</w:t>
       </w:r>
       <w:r>
         <w:rPr>
           <w:rFonts w:ascii="Times New Roman" w:hAnsi="Times New Roman" w:cs="Times New Roman"/>
+          <w:sz w:val="22"/>
+          <w:szCs w:val="22"/>
         </w:rPr>
         <w:t xml:space="preserve"> the algorithm starts computation </w:t>
       </w:r>
       <w:r>
         <w:rPr>
           <w:rFonts w:ascii="Times New Roman" w:hAnsi="Times New Roman" w:cs="Times New Roman"/>
+          <w:sz w:val="22"/>
+          <w:szCs w:val="22"/>
         </w:rPr>
         <w:t xml:space="preserve">since transposing an adjacency list is </w:t>
       </w:r>
       <w:r>
         <w:rPr>
           <w:rFonts w:ascii="Times New Roman" w:hAnsi="Times New Roman" w:cs="Times New Roman"/>
+          <w:sz w:val="22"/>
+          <w:szCs w:val="22"/>
         </w:rPr>
         <w:t xml:space="preserve">a </w:t>
       </w:r>
       <w:r>
         <w:rPr>
           <w:rFonts w:ascii="Times New Roman" w:hAnsi="Times New Roman" w:cs="Times New Roman"/>
+          <w:sz w:val="22"/>
+          <w:szCs w:val="22"/>
         </w:rPr>
         <w:t>computationally expensive task</w:t>
       </w:r>
       <w:r>
         <w:rPr>
           <w:rFonts w:ascii="Times New Roman" w:hAnsi="Times New Roman" w:cs="Times New Roman"/>
+          <w:sz w:val="22"/>
+          <w:szCs w:val="22"/>
         </w:rPr>
         <w:t xml:space="preserve">; time-complexity of </w:t>
       </w:r>
@@ -2794,6 +2938,8 @@
         <m:r>
           <w:rPr>
             <w:rFonts w:ascii="Cambria Math" w:hAnsi="Cambria Math" w:cs="Times New Roman"/>
+            <w:sz w:val="22"/>
+            <w:szCs w:val="22"/>
           </w:rPr>
           <m:t>O(</m:t>
         </m:r>
@@ -2803,6 +2949,8 @@
               <w:rPr>
                 <w:rFonts w:ascii="Cambria Math" w:hAnsi="Cambria Math" w:cs="Times New Roman"/>
                 <w:i/>
+                <w:sz w:val="22"/>
+                <w:szCs w:val="22"/>
               </w:rPr>
             </m:ctrlPr>
           </m:sSupPr>
@@ -2810,6 +2958,8 @@
             <m:r>
               <w:rPr>
                 <w:rFonts w:ascii="Cambria Math" w:hAnsi="Cambria Math" w:cs="Times New Roman"/>
+                <w:sz w:val="22"/>
+                <w:szCs w:val="22"/>
               </w:rPr>
               <m:t>n</m:t>
             </m:r>
@@ -2818,6 +2968,8 @@
             <m:r>
               <w:rPr>
                 <w:rFonts w:ascii="Cambria Math" w:hAnsi="Cambria Math" w:cs="Times New Roman"/>
+                <w:sz w:val="22"/>
+                <w:szCs w:val="22"/>
               </w:rPr>
               <m:t>2</m:t>
             </m:r>
@@ -2826,6 +2978,8 @@
         <m:r>
           <w:rPr>
             <w:rFonts w:ascii="Cambria Math" w:hAnsi="Cambria Math" w:cs="Times New Roman"/>
+            <w:sz w:val="22"/>
+            <w:szCs w:val="22"/>
           </w:rPr>
           <m:t>)</m:t>
         </m:r>
@@ -2833,234 +2987,581 @@
       <w:r>
         <w:rPr>
           <w:rFonts w:ascii="Times New Roman" w:eastAsiaTheme="minorEastAsia" w:hAnsi="Times New Roman" w:cs="Times New Roman"/>
+          <w:sz w:val="22"/>
+          <w:szCs w:val="22"/>
         </w:rPr>
         <w:t>.</w:t>
       </w:r>
       <w:r>
         <w:rPr>
           <w:rFonts w:ascii="Times New Roman" w:eastAsiaTheme="minorEastAsia" w:hAnsi="Times New Roman" w:cs="Times New Roman"/>
+          <w:sz w:val="22"/>
+          <w:szCs w:val="22"/>
         </w:rPr>
         <w:t xml:space="preserve"> In the first DFS I have used a stack </w:t>
       </w:r>
       <w:r>
         <w:rPr>
           <w:rFonts w:ascii="Times New Roman" w:eastAsiaTheme="minorEastAsia" w:hAnsi="Times New Roman" w:cs="Times New Roman"/>
+          <w:sz w:val="22"/>
+          <w:szCs w:val="22"/>
         </w:rPr>
         <w:t xml:space="preserve">to implement a non-recursive DFS </w:t>
       </w:r>
       <w:r>
         <w:rPr>
           <w:rFonts w:ascii="Times New Roman" w:eastAsiaTheme="minorEastAsia" w:hAnsi="Times New Roman" w:cs="Times New Roman"/>
+          <w:sz w:val="22"/>
+          <w:szCs w:val="22"/>
         </w:rPr>
         <w:t>and a first-in first-out queue data structure to enqueu</w:t>
       </w:r>
       <w:r>
         <w:rPr>
           <w:rFonts w:ascii="Times New Roman" w:eastAsiaTheme="minorEastAsia" w:hAnsi="Times New Roman" w:cs="Times New Roman"/>
+          <w:sz w:val="22"/>
+          <w:szCs w:val="22"/>
         </w:rPr>
         <w:t xml:space="preserve">e </w:t>
       </w:r>
       <w:r>
         <w:rPr>
           <w:rFonts w:ascii="Times New Roman" w:eastAsiaTheme="minorEastAsia" w:hAnsi="Times New Roman" w:cs="Times New Roman"/>
+          <w:sz w:val="22"/>
+          <w:szCs w:val="22"/>
         </w:rPr>
         <w:t xml:space="preserve">vertices as they are seen. </w:t>
       </w:r>
       <w:r>
         <w:rPr>
           <w:rFonts w:ascii="Times New Roman" w:eastAsiaTheme="minorEastAsia" w:hAnsi="Times New Roman" w:cs="Times New Roman"/>
+          <w:sz w:val="22"/>
+          <w:szCs w:val="22"/>
         </w:rPr>
         <w:t xml:space="preserve">The order at which the first DFS visits vertices is of great importance </w:t>
       </w:r>
       <w:r>
         <w:rPr>
           <w:rFonts w:ascii="Times New Roman" w:eastAsiaTheme="minorEastAsia" w:hAnsi="Times New Roman" w:cs="Times New Roman"/>
+          <w:sz w:val="22"/>
+          <w:szCs w:val="22"/>
         </w:rPr>
         <w:t xml:space="preserve">and needs to be preserved </w:t>
       </w:r>
       <w:r>
         <w:rPr>
           <w:rFonts w:ascii="Times New Roman" w:eastAsiaTheme="minorEastAsia" w:hAnsi="Times New Roman" w:cs="Times New Roman"/>
+          <w:sz w:val="22"/>
+          <w:szCs w:val="22"/>
         </w:rPr>
         <w:t xml:space="preserve">since </w:t>
       </w:r>
       <w:r>
         <w:rPr>
           <w:rFonts w:ascii="Times New Roman" w:eastAsiaTheme="minorEastAsia" w:hAnsi="Times New Roman" w:cs="Times New Roman"/>
+          <w:sz w:val="22"/>
+          <w:szCs w:val="22"/>
         </w:rPr>
         <w:t>it will need</w:t>
       </w:r>
       <w:r>
         <w:rPr>
           <w:rFonts w:ascii="Times New Roman" w:eastAsiaTheme="minorEastAsia" w:hAnsi="Times New Roman" w:cs="Times New Roman"/>
+          <w:sz w:val="22"/>
+          <w:szCs w:val="22"/>
         </w:rPr>
         <w:t xml:space="preserve"> to be replicated in the second DFS </w:t>
       </w:r>
       <w:r>
         <w:rPr>
           <w:rFonts w:ascii="Times New Roman" w:eastAsiaTheme="minorEastAsia" w:hAnsi="Times New Roman" w:cs="Times New Roman"/>
+          <w:sz w:val="22"/>
+          <w:szCs w:val="22"/>
         </w:rPr>
         <w:t>performed</w:t>
       </w:r>
       <w:r>
         <w:rPr>
           <w:rFonts w:ascii="Times New Roman" w:eastAsiaTheme="minorEastAsia" w:hAnsi="Times New Roman" w:cs="Times New Roman"/>
+          <w:sz w:val="22"/>
+          <w:szCs w:val="22"/>
         </w:rPr>
         <w:t xml:space="preserve">. </w:t>
       </w:r>
       <w:r>
         <w:rPr>
           <w:rFonts w:ascii="Times New Roman" w:eastAsiaTheme="minorEastAsia" w:hAnsi="Times New Roman" w:cs="Times New Roman"/>
+          <w:sz w:val="22"/>
+          <w:szCs w:val="22"/>
         </w:rPr>
         <w:t xml:space="preserve">For the </w:t>
       </w:r>
       <w:r>
         <w:rPr>
           <w:rFonts w:ascii="Times New Roman" w:eastAsiaTheme="minorEastAsia" w:hAnsi="Times New Roman" w:cs="Times New Roman"/>
+          <w:sz w:val="22"/>
+          <w:szCs w:val="22"/>
         </w:rPr>
         <w:t>transposed graph</w:t>
       </w:r>
       <w:r>
         <w:rPr>
           <w:rFonts w:ascii="Times New Roman" w:eastAsiaTheme="minorEastAsia" w:hAnsi="Times New Roman" w:cs="Times New Roman"/>
+          <w:sz w:val="22"/>
+          <w:szCs w:val="22"/>
         </w:rPr>
         <w:t>,</w:t>
       </w:r>
       <w:r>
         <w:rPr>
           <w:rFonts w:ascii="Times New Roman" w:eastAsiaTheme="minorEastAsia" w:hAnsi="Times New Roman" w:cs="Times New Roman"/>
+          <w:sz w:val="22"/>
+          <w:szCs w:val="22"/>
         </w:rPr>
         <w:t xml:space="preserve"> a recursive DFS </w:t>
       </w:r>
       <w:r>
         <w:rPr>
           <w:rFonts w:ascii="Times New Roman" w:eastAsiaTheme="minorEastAsia" w:hAnsi="Times New Roman" w:cs="Times New Roman"/>
+          <w:sz w:val="22"/>
+          <w:szCs w:val="22"/>
         </w:rPr>
         <w:t>tra</w:t>
       </w:r>
       <w:r>
         <w:rPr>
           <w:rFonts w:ascii="Times New Roman" w:eastAsiaTheme="minorEastAsia" w:hAnsi="Times New Roman" w:cs="Times New Roman"/>
+          <w:sz w:val="22"/>
+          <w:szCs w:val="22"/>
         </w:rPr>
         <w:t>ns</w:t>
       </w:r>
       <w:r>
         <w:rPr>
           <w:rFonts w:ascii="Times New Roman" w:eastAsiaTheme="minorEastAsia" w:hAnsi="Times New Roman" w:cs="Times New Roman"/>
+          <w:sz w:val="22"/>
+          <w:szCs w:val="22"/>
         </w:rPr>
         <w:t>versal</w:t>
       </w:r>
       <w:r>
         <w:rPr>
           <w:rFonts w:ascii="Times New Roman" w:eastAsiaTheme="minorEastAsia" w:hAnsi="Times New Roman" w:cs="Times New Roman"/>
+          <w:sz w:val="22"/>
+          <w:szCs w:val="22"/>
         </w:rPr>
         <w:t xml:space="preserve"> was implemented</w:t>
       </w:r>
       <w:r>
         <w:rPr>
           <w:rFonts w:ascii="Times New Roman" w:eastAsiaTheme="minorEastAsia" w:hAnsi="Times New Roman" w:cs="Times New Roman"/>
+          <w:sz w:val="22"/>
+          <w:szCs w:val="22"/>
         </w:rPr>
         <w:t xml:space="preserve">. This second </w:t>
       </w:r>
       <w:r>
         <w:rPr>
           <w:rFonts w:ascii="Times New Roman" w:eastAsiaTheme="minorEastAsia" w:hAnsi="Times New Roman" w:cs="Times New Roman"/>
+          <w:sz w:val="22"/>
+          <w:szCs w:val="22"/>
         </w:rPr>
         <w:t>traversal produces a fo</w:t>
       </w:r>
       <w:r>
         <w:rPr>
           <w:rFonts w:ascii="Times New Roman" w:eastAsiaTheme="minorEastAsia" w:hAnsi="Times New Roman" w:cs="Times New Roman"/>
+          <w:sz w:val="22"/>
+          <w:szCs w:val="22"/>
         </w:rPr>
         <w:t>r</w:t>
       </w:r>
       <w:r>
         <w:rPr>
           <w:rFonts w:ascii="Times New Roman" w:eastAsiaTheme="minorEastAsia" w:hAnsi="Times New Roman" w:cs="Times New Roman"/>
+          <w:sz w:val="22"/>
+          <w:szCs w:val="22"/>
         </w:rPr>
         <w:t>est</w:t>
       </w:r>
       <w:r>
         <w:rPr>
-          <w:rFonts w:ascii="time" w:eastAsiaTheme="minorEastAsia" w:hAnsi="time" w:cs="Times New Roman"/>
+          <w:rFonts w:ascii="Times New Roman" w:eastAsiaTheme="minorEastAsia" w:hAnsi="Times New Roman" w:cs="Times New Roman"/>
+          <w:sz w:val="22"/>
+          <w:szCs w:val="22"/>
         </w:rPr>
         <w:t>¹</w:t>
       </w:r>
       <w:r>
         <w:rPr>
           <w:rFonts w:ascii="Times New Roman" w:eastAsiaTheme="minorEastAsia" w:hAnsi="Times New Roman" w:cs="Times New Roman"/>
+          <w:sz w:val="22"/>
+          <w:szCs w:val="22"/>
         </w:rPr>
         <w:t xml:space="preserve"> </w:t>
       </w:r>
       <w:r>
         <w:rPr>
           <w:rFonts w:ascii="Times New Roman" w:eastAsiaTheme="minorEastAsia" w:hAnsi="Times New Roman" w:cs="Times New Roman"/>
+          <w:sz w:val="22"/>
+          <w:szCs w:val="22"/>
         </w:rPr>
         <w:t>consisting of all the strongly connected components or a single spanning tree</w:t>
       </w:r>
       <w:r>
         <w:rPr>
           <w:rFonts w:ascii="Times New Roman" w:eastAsiaTheme="minorEastAsia" w:hAnsi="Times New Roman" w:cs="Times New Roman"/>
+          <w:sz w:val="22"/>
+          <w:szCs w:val="22"/>
         </w:rPr>
         <w:t>,</w:t>
       </w:r>
       <w:r>
         <w:rPr>
           <w:rFonts w:ascii="Times New Roman" w:eastAsiaTheme="minorEastAsia" w:hAnsi="Times New Roman" w:cs="Times New Roman"/>
+          <w:sz w:val="22"/>
+          <w:szCs w:val="22"/>
         </w:rPr>
         <w:t xml:space="preserve"> if all vertices are </w:t>
       </w:r>
       <w:r>
         <w:rPr>
           <w:rFonts w:ascii="Times New Roman" w:eastAsiaTheme="minorEastAsia" w:hAnsi="Times New Roman" w:cs="Times New Roman"/>
+          <w:sz w:val="22"/>
+          <w:szCs w:val="22"/>
         </w:rPr>
         <w:t xml:space="preserve">strongly connected within the graph. </w:t>
       </w:r>
       <w:r>
         <w:rPr>
           <w:rFonts w:ascii="Times New Roman" w:hAnsi="Times New Roman" w:cs="Times New Roman"/>
+          <w:sz w:val="22"/>
+          <w:szCs w:val="22"/>
         </w:rPr>
         <w:t xml:space="preserve">In the run-time it can be shown that there </w:t>
       </w:r>
       <w:r>
         <w:rPr>
           <w:rFonts w:ascii="Times New Roman" w:hAnsi="Times New Roman" w:cs="Times New Roman"/>
+          <w:sz w:val="22"/>
+          <w:szCs w:val="22"/>
         </w:rPr>
         <w:t xml:space="preserve">are no computational efficiencies gained by managing your own stack in the </w:t>
       </w:r>
       <w:r>
         <w:rPr>
           <w:rFonts w:ascii="Times New Roman" w:hAnsi="Times New Roman" w:cs="Times New Roman"/>
+          <w:sz w:val="22"/>
+          <w:szCs w:val="22"/>
         </w:rPr>
         <w:t>iterative depth-first search when compared to the recursive method</w:t>
       </w:r>
       <w:r>
         <w:rPr>
           <w:rFonts w:ascii="Times New Roman" w:hAnsi="Times New Roman" w:cs="Times New Roman"/>
+          <w:sz w:val="22"/>
+          <w:szCs w:val="22"/>
         </w:rPr>
         <w:t xml:space="preserve">. The pseudo code for each </w:t>
       </w:r>
       <w:r>
         <w:rPr>
           <w:rFonts w:ascii="Times New Roman" w:hAnsi="Times New Roman" w:cs="Times New Roman"/>
+          <w:sz w:val="22"/>
+          <w:szCs w:val="22"/>
         </w:rPr>
         <w:t>implementation</w:t>
       </w:r>
       <w:r>
         <w:rPr>
           <w:rFonts w:ascii="Times New Roman" w:hAnsi="Times New Roman" w:cs="Times New Roman"/>
+          <w:sz w:val="22"/>
+          <w:szCs w:val="22"/>
         </w:rPr>
         <w:t xml:space="preserve"> </w:t>
       </w:r>
       <w:r>
         <w:rPr>
           <w:rFonts w:ascii="Times New Roman" w:hAnsi="Times New Roman" w:cs="Times New Roman"/>
+          <w:sz w:val="22"/>
+          <w:szCs w:val="22"/>
         </w:rPr>
         <w:t xml:space="preserve">is listed in figure 3 and 4 respectively. </w:t>
       </w:r>
     </w:p>
+    <w:tbl>
+      <w:tblPr>
+        <w:tblStyle w:val="TableGrid"/>
+        <w:tblW w:w="0" w:type="auto"/>
+        <w:tblBorders>
+          <w:top w:val="none" w:sz="0" w:space="0" w:color="auto"/>
+          <w:left w:val="none" w:sz="0" w:space="0" w:color="auto"/>
+          <w:bottom w:val="none" w:sz="0" w:space="0" w:color="auto"/>
+          <w:right w:val="none" w:sz="0" w:space="0" w:color="auto"/>
+          <w:insideH w:val="none" w:sz="0" w:space="0" w:color="auto"/>
+          <w:insideV w:val="none" w:sz="0" w:space="0" w:color="auto"/>
+        </w:tblBorders>
+        <w:tblLook w:val="04A0" w:firstRow="1" w:lastRow="0" w:firstColumn="1" w:lastColumn="0" w:noHBand="0" w:noVBand="1"/>
+      </w:tblPr>
+      <w:tblGrid>
+        <w:gridCol w:w="4248"/>
+        <w:gridCol w:w="4394"/>
+      </w:tblGrid>
+      <w:tr>
+        <w:tc>
+          <w:tcPr>
+            <w:tcW w:w="4248" w:type="dxa"/>
+            <w:vAlign w:val="center"/>
+          </w:tcPr>
+          <w:p>
+            <w:pPr>
+              <w:jc w:val="center"/>
+              <w:rPr>
+                <w:rFonts w:ascii="Times New Roman" w:hAnsi="Times New Roman" w:cs="Times New Roman"/>
+                <w:sz w:val="15"/>
+                <w:szCs w:val="15"/>
+              </w:rPr>
+            </w:pPr>
+            <w:r>
+              <w:rPr>
+                <w:rFonts w:ascii="Times New Roman" w:hAnsi="Times New Roman" w:cs="Times New Roman"/>
+                <w:noProof/>
+                <w:sz w:val="15"/>
+                <w:szCs w:val="15"/>
+              </w:rPr>
+              <w:drawing>
+                <wp:inline distT="0" distB="0" distL="0" distR="0" wp14:anchorId="08D584F0" wp14:editId="5236AA56">
+                  <wp:extent cx="1631950" cy="956396"/>
+                  <wp:effectExtent l="0" t="0" r="0" b="0"/>
+                  <wp:docPr id="10" name="Picture 10"/>
+                  <wp:cNvGraphicFramePr>
+                    <a:graphicFrameLocks xmlns:a="http://schemas.openxmlformats.org/drawingml/2006/main" noChangeAspect="1"/>
+                  </wp:cNvGraphicFramePr>
+                  <a:graphic xmlns:a="http://schemas.openxmlformats.org/drawingml/2006/main">
+                    <a:graphicData uri="http://schemas.openxmlformats.org/drawingml/2006/picture">
+                      <pic:pic xmlns:pic="http://schemas.openxmlformats.org/drawingml/2006/picture">
+                        <pic:nvPicPr>
+                          <pic:cNvPr id="10" name="Screen Shot 2019-05-31 at 5.03.01 pm.png"/>
+                          <pic:cNvPicPr/>
+                        </pic:nvPicPr>
+                        <pic:blipFill>
+                          <a:blip r:embed="rId12" cstate="print">
+                            <a:extLst>
+                              <a:ext uri="{28A0092B-C50C-407E-A947-70E740481C1C}">
+                                <a14:useLocalDpi xmlns:a14="http://schemas.microsoft.com/office/drawing/2010/main" val="0"/>
+                              </a:ext>
+                            </a:extLst>
+                          </a:blip>
+                          <a:stretch>
+                            <a:fillRect/>
+                          </a:stretch>
+                        </pic:blipFill>
+                        <pic:spPr>
+                          <a:xfrm>
+                            <a:off x="0" y="0"/>
+                            <a:ext cx="1690159" cy="990509"/>
+                          </a:xfrm>
+                          <a:prstGeom prst="rect">
+                            <a:avLst/>
+                          </a:prstGeom>
+                        </pic:spPr>
+                      </pic:pic>
+                    </a:graphicData>
+                  </a:graphic>
+                </wp:inline>
+              </w:drawing>
+            </w:r>
+          </w:p>
+          <w:p>
+            <w:pPr>
+              <w:rPr>
+                <w:rFonts w:ascii="Times New Roman" w:hAnsi="Times New Roman" w:cs="Times New Roman"/>
+                <w:b/>
+                <w:bCs/>
+                <w:sz w:val="15"/>
+                <w:szCs w:val="15"/>
+              </w:rPr>
+            </w:pPr>
+          </w:p>
+          <w:p>
+            <w:pPr>
+              <w:jc w:val="center"/>
+              <w:rPr>
+                <w:rFonts w:ascii="Times New Roman" w:hAnsi="Times New Roman" w:cs="Times New Roman"/>
+                <w:b/>
+                <w:bCs/>
+                <w:sz w:val="15"/>
+                <w:szCs w:val="15"/>
+              </w:rPr>
+            </w:pPr>
+            <w:r>
+              <w:rPr>
+                <w:rFonts w:ascii="Times New Roman" w:hAnsi="Times New Roman" w:cs="Times New Roman"/>
+                <w:b/>
+                <w:bCs/>
+                <w:sz w:val="15"/>
+                <w:szCs w:val="15"/>
+              </w:rPr>
+              <w:t xml:space="preserve">Figure </w:t>
+            </w:r>
+            <w:r>
+              <w:rPr>
+                <w:rFonts w:ascii="Times New Roman" w:hAnsi="Times New Roman" w:cs="Times New Roman"/>
+                <w:b/>
+                <w:bCs/>
+                <w:sz w:val="15"/>
+                <w:szCs w:val="15"/>
+              </w:rPr>
+              <w:t>3</w:t>
+            </w:r>
+          </w:p>
+          <w:p>
+            <w:pPr>
+              <w:jc w:val="center"/>
+              <w:rPr>
+                <w:rFonts w:ascii="Times New Roman" w:hAnsi="Times New Roman" w:cs="Times New Roman"/>
+                <w:sz w:val="15"/>
+                <w:szCs w:val="15"/>
+              </w:rPr>
+            </w:pPr>
+            <w:r>
+              <w:rPr>
+                <w:rFonts w:ascii="Times New Roman" w:hAnsi="Times New Roman" w:cs="Times New Roman"/>
+                <w:sz w:val="15"/>
+                <w:szCs w:val="15"/>
+              </w:rPr>
+              <w:t>Recursive Depth-First Search</w:t>
+            </w:r>
+          </w:p>
+          <w:p>
+            <w:pPr>
+              <w:jc w:val="center"/>
+              <w:rPr>
+                <w:rFonts w:ascii="Times New Roman" w:hAnsi="Times New Roman" w:cs="Times New Roman"/>
+                <w:sz w:val="15"/>
+                <w:szCs w:val="15"/>
+              </w:rPr>
+            </w:pPr>
+            <w:bookmarkStart w:id="0" w:name="_GoBack"/>
+            <w:bookmarkEnd w:id="0"/>
+          </w:p>
+        </w:tc>
+        <w:tc>
+          <w:tcPr>
+            <w:tcW w:w="4394" w:type="dxa"/>
+            <w:vAlign w:val="center"/>
+          </w:tcPr>
+          <w:p>
+            <w:pPr>
+              <w:jc w:val="center"/>
+              <w:rPr>
+                <w:rFonts w:ascii="Times New Roman" w:hAnsi="Times New Roman" w:cs="Times New Roman"/>
+              </w:rPr>
+            </w:pPr>
+            <w:r>
+              <w:rPr>
+                <w:rFonts w:ascii="Times New Roman" w:hAnsi="Times New Roman" w:cs="Times New Roman"/>
+                <w:noProof/>
+              </w:rPr>
+              <w:drawing>
+                <wp:inline distT="0" distB="0" distL="0" distR="0" wp14:anchorId="748396E2" wp14:editId="0611309A">
+                  <wp:extent cx="2435038" cy="1839311"/>
+                  <wp:effectExtent l="0" t="0" r="3810" b="2540"/>
+                  <wp:docPr id="11" name="Picture 11"/>
+                  <wp:cNvGraphicFramePr>
+                    <a:graphicFrameLocks xmlns:a="http://schemas.openxmlformats.org/drawingml/2006/main" noChangeAspect="1"/>
+                  </wp:cNvGraphicFramePr>
+                  <a:graphic xmlns:a="http://schemas.openxmlformats.org/drawingml/2006/main">
+                    <a:graphicData uri="http://schemas.openxmlformats.org/drawingml/2006/picture">
+                      <pic:pic xmlns:pic="http://schemas.openxmlformats.org/drawingml/2006/picture">
+                        <pic:nvPicPr>
+                          <pic:cNvPr id="11" name="Screen Shot 2019-05-31 at 5.03.39 pm.png"/>
+                          <pic:cNvPicPr/>
+                        </pic:nvPicPr>
+                        <pic:blipFill>
+                          <a:blip r:embed="rId13" cstate="print">
+                            <a:extLst>
+                              <a:ext uri="{28A0092B-C50C-407E-A947-70E740481C1C}">
+                                <a14:useLocalDpi xmlns:a14="http://schemas.microsoft.com/office/drawing/2010/main" val="0"/>
+                              </a:ext>
+                            </a:extLst>
+                          </a:blip>
+                          <a:stretch>
+                            <a:fillRect/>
+                          </a:stretch>
+                        </pic:blipFill>
+                        <pic:spPr>
+                          <a:xfrm>
+                            <a:off x="0" y="0"/>
+                            <a:ext cx="2510626" cy="1896407"/>
+                          </a:xfrm>
+                          <a:prstGeom prst="rect">
+                            <a:avLst/>
+                          </a:prstGeom>
+                        </pic:spPr>
+                      </pic:pic>
+                    </a:graphicData>
+                  </a:graphic>
+                </wp:inline>
+              </w:drawing>
+            </w:r>
+          </w:p>
+          <w:p>
+            <w:pPr>
+              <w:jc w:val="center"/>
+              <w:rPr>
+                <w:rFonts w:ascii="Times New Roman" w:hAnsi="Times New Roman" w:cs="Times New Roman"/>
+                <w:b/>
+                <w:bCs/>
+                <w:sz w:val="15"/>
+                <w:szCs w:val="15"/>
+              </w:rPr>
+            </w:pPr>
+            <w:r>
+              <w:rPr>
+                <w:rFonts w:ascii="Times New Roman" w:hAnsi="Times New Roman" w:cs="Times New Roman"/>
+                <w:b/>
+                <w:bCs/>
+                <w:sz w:val="15"/>
+                <w:szCs w:val="15"/>
+              </w:rPr>
+              <w:t xml:space="preserve">Figure </w:t>
+            </w:r>
+            <w:r>
+              <w:rPr>
+                <w:rFonts w:ascii="Times New Roman" w:hAnsi="Times New Roman" w:cs="Times New Roman"/>
+                <w:b/>
+                <w:bCs/>
+                <w:sz w:val="15"/>
+                <w:szCs w:val="15"/>
+              </w:rPr>
+              <w:t>4</w:t>
+            </w:r>
+          </w:p>
+          <w:p>
+            <w:pPr>
+              <w:jc w:val="center"/>
+              <w:rPr>
+                <w:rFonts w:ascii="Times New Roman" w:hAnsi="Times New Roman" w:cs="Times New Roman"/>
+                <w:sz w:val="15"/>
+                <w:szCs w:val="15"/>
+              </w:rPr>
+            </w:pPr>
+            <w:r>
+              <w:rPr>
+                <w:rFonts w:ascii="Times New Roman" w:hAnsi="Times New Roman" w:cs="Times New Roman"/>
+                <w:sz w:val="15"/>
+                <w:szCs w:val="15"/>
+              </w:rPr>
+              <w:t>Iterative Depth-First Search</w:t>
+            </w:r>
+          </w:p>
+        </w:tc>
+      </w:tr>
+    </w:tbl>
     <w:p>
       <w:pPr>
+        <w:jc w:val="both"/>
         <w:rPr>
           <w:rFonts w:ascii="Times New Roman" w:hAnsi="Times New Roman" w:cs="Times New Roman"/>
         </w:rPr>
@@ -3068,50 +3569,92 @@
     </w:p>
     <w:p>
       <w:pPr>
+        <w:jc w:val="both"/>
         <w:rPr>
           <w:rFonts w:ascii="Times New Roman" w:eastAsiaTheme="minorEastAsia" w:hAnsi="Times New Roman" w:cs="Times New Roman"/>
           <w:iCs/>
+          <w:sz w:val="22"/>
+          <w:szCs w:val="22"/>
         </w:rPr>
       </w:pPr>
       <w:r>
         <w:rPr>
           <w:rFonts w:ascii="Times New Roman" w:hAnsi="Times New Roman" w:cs="Times New Roman"/>
-        </w:rPr>
+          <w:sz w:val="22"/>
+          <w:szCs w:val="22"/>
+        </w:rPr>
+        <w:lastRenderedPageBreak/>
         <w:t>Kosaraju’s algorithm hence</w:t>
       </w:r>
       <w:r>
         <w:rPr>
           <w:rFonts w:ascii="Times New Roman" w:hAnsi="Times New Roman" w:cs="Times New Roman"/>
+          <w:sz w:val="22"/>
+          <w:szCs w:val="22"/>
         </w:rPr>
         <w:t xml:space="preserve"> visits each vertex only twice and each edge</w:t>
       </w:r>
       <w:r>
         <w:rPr>
           <w:rFonts w:ascii="Times New Roman" w:hAnsi="Times New Roman" w:cs="Times New Roman"/>
+          <w:sz w:val="22"/>
+          <w:szCs w:val="22"/>
         </w:rPr>
         <w:t xml:space="preserve"> </w:t>
       </w:r>
       <w:r>
         <w:rPr>
           <w:rFonts w:ascii="Times New Roman" w:hAnsi="Times New Roman" w:cs="Times New Roman"/>
+          <w:sz w:val="22"/>
+          <w:szCs w:val="22"/>
         </w:rPr>
         <w:t>twice</w:t>
       </w:r>
       <w:r>
         <w:rPr>
           <w:rFonts w:ascii="Times New Roman" w:hAnsi="Times New Roman" w:cs="Times New Roman"/>
-        </w:rPr>
-        <w:t xml:space="preserve"> resulting in an overall computation time </w:t>
-      </w:r>
-      <w:r>
-        <w:rPr>
-          <w:rFonts w:ascii="Times New Roman" w:hAnsi="Times New Roman" w:cs="Times New Roman"/>
+          <w:sz w:val="22"/>
+          <w:szCs w:val="22"/>
+        </w:rPr>
+        <w:t xml:space="preserve">. This </w:t>
+      </w:r>
+      <w:r>
+        <w:rPr>
+          <w:rFonts w:ascii="Times New Roman" w:hAnsi="Times New Roman" w:cs="Times New Roman"/>
+          <w:sz w:val="22"/>
+          <w:szCs w:val="22"/>
+        </w:rPr>
+        <w:t>result</w:t>
+      </w:r>
+      <w:r>
+        <w:rPr>
+          <w:rFonts w:ascii="Times New Roman" w:hAnsi="Times New Roman" w:cs="Times New Roman"/>
+          <w:sz w:val="22"/>
+          <w:szCs w:val="22"/>
+        </w:rPr>
+        <w:t xml:space="preserve">s </w:t>
+      </w:r>
+      <w:r>
+        <w:rPr>
+          <w:rFonts w:ascii="Times New Roman" w:hAnsi="Times New Roman" w:cs="Times New Roman"/>
+          <w:sz w:val="22"/>
+          <w:szCs w:val="22"/>
+        </w:rPr>
+        <w:t xml:space="preserve">in an overall computation time </w:t>
+      </w:r>
+      <w:r>
+        <w:rPr>
+          <w:rFonts w:ascii="Times New Roman" w:hAnsi="Times New Roman" w:cs="Times New Roman"/>
+          <w:sz w:val="22"/>
+          <w:szCs w:val="22"/>
         </w:rPr>
         <w:t xml:space="preserve">relative to the number of vertices (V) and the number of edges (E) </w:t>
       </w:r>
       <w:r>
         <w:rPr>
           <w:rFonts w:ascii="Times New Roman" w:hAnsi="Times New Roman" w:cs="Times New Roman"/>
+          <w:sz w:val="22"/>
+          <w:szCs w:val="22"/>
         </w:rPr>
         <w:t xml:space="preserve">of </w:t>
       </w:r>
@@ -3119,6 +3662,8 @@
         <m:r>
           <w:rPr>
             <w:rFonts w:ascii="Cambria Math" w:hAnsi="Cambria Math" w:cs="Times New Roman"/>
+            <w:sz w:val="22"/>
+            <w:szCs w:val="22"/>
           </w:rPr>
           <m:t>2∙(V+E)</m:t>
         </m:r>
@@ -3126,14 +3671,26 @@
       <w:r>
         <w:rPr>
           <w:rFonts w:ascii="Times New Roman" w:eastAsiaTheme="minorEastAsia" w:hAnsi="Times New Roman" w:cs="Times New Roman"/>
+          <w:sz w:val="22"/>
+          <w:szCs w:val="22"/>
+        </w:rPr>
+        <w:t>,</w:t>
+      </w:r>
+      <w:r>
+        <w:rPr>
+          <w:rFonts w:ascii="Times New Roman" w:eastAsiaTheme="minorEastAsia" w:hAnsi="Times New Roman" w:cs="Times New Roman"/>
           <w:iCs/>
-        </w:rPr>
-        <w:t xml:space="preserve"> when using an adjacency list. This results in an asymptotically optimal time complexity of </w:t>
+          <w:sz w:val="22"/>
+          <w:szCs w:val="22"/>
+        </w:rPr>
+        <w:t xml:space="preserve"> when using an adjacency list. </w:t>
       </w:r>
       <m:oMath>
         <m:r>
           <w:rPr>
             <w:rFonts w:ascii="Cambria Math" w:eastAsiaTheme="minorEastAsia" w:hAnsi="Cambria Math" w:cs="Times New Roman"/>
+            <w:sz w:val="22"/>
+            <w:szCs w:val="22"/>
           </w:rPr>
           <m:t>O</m:t>
         </m:r>
@@ -3144,6 +3701,8 @@
                 <w:rFonts w:ascii="Cambria Math" w:eastAsiaTheme="minorEastAsia" w:hAnsi="Cambria Math" w:cs="Times New Roman"/>
                 <w:i/>
                 <w:iCs/>
+                <w:sz w:val="22"/>
+                <w:szCs w:val="22"/>
               </w:rPr>
             </m:ctrlPr>
           </m:dPr>
@@ -3151,6 +3710,8 @@
             <m:r>
               <w:rPr>
                 <w:rFonts w:ascii="Cambria Math" w:eastAsiaTheme="minorEastAsia" w:hAnsi="Cambria Math" w:cs="Times New Roman"/>
+                <w:sz w:val="22"/>
+                <w:szCs w:val="22"/>
               </w:rPr>
               <m:t>V+E</m:t>
             </m:r>
@@ -3161,22 +3722,74 @@
         <w:rPr>
           <w:rFonts w:ascii="Times New Roman" w:eastAsiaTheme="minorEastAsia" w:hAnsi="Times New Roman" w:cs="Times New Roman"/>
           <w:iCs/>
-        </w:rPr>
-        <w:t xml:space="preserve"> (Wikipedia 2019)</w:t>
+          <w:sz w:val="22"/>
+          <w:szCs w:val="22"/>
+        </w:rPr>
+        <w:t xml:space="preserve"> </w:t>
       </w:r>
       <w:r>
         <w:rPr>
           <w:rFonts w:ascii="Times New Roman" w:eastAsiaTheme="minorEastAsia" w:hAnsi="Times New Roman" w:cs="Times New Roman"/>
           <w:iCs/>
+          <w:sz w:val="22"/>
+          <w:szCs w:val="22"/>
+        </w:rPr>
+        <w:t>is</w:t>
+      </w:r>
+      <w:r>
+        <w:rPr>
+          <w:rFonts w:ascii="Times New Roman" w:eastAsiaTheme="minorEastAsia" w:hAnsi="Times New Roman" w:cs="Times New Roman"/>
+          <w:iCs/>
+          <w:sz w:val="22"/>
+          <w:szCs w:val="22"/>
+        </w:rPr>
+        <w:t xml:space="preserve"> an asymptotically optimal time complexity </w:t>
+      </w:r>
+      <w:r>
+        <w:rPr>
+          <w:rFonts w:ascii="Times New Roman" w:eastAsiaTheme="minorEastAsia" w:hAnsi="Times New Roman" w:cs="Times New Roman"/>
+          <w:iCs/>
+          <w:sz w:val="22"/>
+          <w:szCs w:val="22"/>
+        </w:rPr>
+        <w:t>in finding strongly connected components</w:t>
+      </w:r>
+      <w:r>
+        <w:rPr>
+          <w:rFonts w:ascii="Times New Roman" w:eastAsiaTheme="minorEastAsia" w:hAnsi="Times New Roman" w:cs="Times New Roman"/>
+          <w:iCs/>
+          <w:sz w:val="22"/>
+          <w:szCs w:val="22"/>
+        </w:rPr>
+        <w:t xml:space="preserve"> </w:t>
+      </w:r>
+      <w:r>
+        <w:rPr>
+          <w:rFonts w:ascii="Times New Roman" w:eastAsiaTheme="minorEastAsia" w:hAnsi="Times New Roman" w:cs="Times New Roman"/>
+          <w:iCs/>
+          <w:sz w:val="22"/>
+          <w:szCs w:val="22"/>
+        </w:rPr>
+        <w:t>(Wikipedia 2019)</w:t>
+      </w:r>
+      <w:r>
+        <w:rPr>
+          <w:rFonts w:ascii="Times New Roman" w:eastAsiaTheme="minorEastAsia" w:hAnsi="Times New Roman" w:cs="Times New Roman"/>
+          <w:iCs/>
+          <w:sz w:val="22"/>
+          <w:szCs w:val="22"/>
         </w:rPr>
         <w:t xml:space="preserve">. </w:t>
       </w:r>
     </w:p>
     <w:p>
       <w:pPr>
+        <w:jc w:val="both"/>
         <w:rPr>
           <w:rFonts w:ascii="Times New Roman" w:eastAsiaTheme="minorEastAsia" w:hAnsi="Times New Roman" w:cs="Times New Roman"/>
           <w:iCs/>
+          <w:sz w:val="22"/>
+          <w:szCs w:val="22"/>
         </w:rPr>
       </w:pPr>
     </w:p>
@@ -3201,59 +3814,140 @@
       </w:r>
     </w:p>
     <w:p>
-      <w:r>
+      <w:pPr>
+        <w:jc w:val="both"/>
+        <w:rPr>
+          <w:sz w:val="22"/>
+          <w:szCs w:val="22"/>
+        </w:rPr>
+      </w:pPr>
+      <w:r>
+        <w:rPr>
+          <w:sz w:val="22"/>
+          <w:szCs w:val="22"/>
+        </w:rPr>
         <w:t xml:space="preserve">The centre of a graph </w:t>
       </w:r>
       <w:r>
+        <w:rPr>
+          <w:sz w:val="22"/>
+          <w:szCs w:val="22"/>
+        </w:rPr>
         <w:t xml:space="preserve">is the set of all vertices where the </w:t>
       </w:r>
       <w:r>
-        <w:t>greatest distance to other vertices is minimal</w:t>
-      </w:r>
-      <w:r>
+        <w:rPr>
+          <w:sz w:val="22"/>
+          <w:szCs w:val="22"/>
+        </w:rPr>
+        <w:t xml:space="preserve">greatest distance to </w:t>
+      </w:r>
+      <w:r>
+        <w:rPr>
+          <w:sz w:val="22"/>
+          <w:szCs w:val="22"/>
+        </w:rPr>
+        <w:t xml:space="preserve">all </w:t>
+      </w:r>
+      <w:r>
+        <w:rPr>
+          <w:sz w:val="22"/>
+          <w:szCs w:val="22"/>
+        </w:rPr>
+        <w:t>other vertices is minimal</w:t>
+      </w:r>
+      <w:r>
+        <w:rPr>
+          <w:sz w:val="22"/>
+          <w:szCs w:val="22"/>
+        </w:rPr>
         <w:t xml:space="preserve"> (Wikipedia 2019). </w:t>
       </w:r>
       <w:r>
+        <w:rPr>
+          <w:sz w:val="22"/>
+          <w:szCs w:val="22"/>
+        </w:rPr>
         <w:t>Eccentricity</w:t>
       </w:r>
       <w:r>
+        <w:rPr>
+          <w:sz w:val="22"/>
+          <w:szCs w:val="22"/>
+        </w:rPr>
         <w:t xml:space="preserve"> </w:t>
       </w:r>
       <w:r>
+        <w:rPr>
+          <w:sz w:val="22"/>
+          <w:szCs w:val="22"/>
+        </w:rPr>
         <w:t xml:space="preserve">is a property </w:t>
       </w:r>
       <w:r>
-        <w:t xml:space="preserve">of </w:t>
-      </w:r>
-      <w:r>
-        <w:t>the</w:t>
-      </w:r>
-      <w:r>
+        <w:rPr>
+          <w:sz w:val="22"/>
+          <w:szCs w:val="22"/>
+        </w:rPr>
+        <w:t>of</w:t>
+      </w:r>
+      <w:r>
+        <w:rPr>
+          <w:sz w:val="22"/>
+          <w:szCs w:val="22"/>
+        </w:rPr>
+        <w:t xml:space="preserve"> a</w:t>
+      </w:r>
+      <w:r>
+        <w:rPr>
+          <w:sz w:val="22"/>
+          <w:szCs w:val="22"/>
+        </w:rPr>
         <w:t xml:space="preserve"> </w:t>
       </w:r>
       <w:r>
+        <w:rPr>
+          <w:sz w:val="22"/>
+          <w:szCs w:val="22"/>
+        </w:rPr>
         <w:t xml:space="preserve">vertex </w:t>
       </w:r>
       <w:r>
         <w:rPr>
           <w:i/>
           <w:iCs/>
+          <w:sz w:val="22"/>
+          <w:szCs w:val="22"/>
         </w:rPr>
         <w:t xml:space="preserve">u </w:t>
       </w:r>
       <w:r>
+        <w:rPr>
+          <w:sz w:val="22"/>
+          <w:szCs w:val="22"/>
+        </w:rPr>
         <w:t xml:space="preserve">that is a member of the connected </w:t>
       </w:r>
       <w:r>
+        <w:rPr>
+          <w:sz w:val="22"/>
+          <w:szCs w:val="22"/>
+        </w:rPr>
         <w:t>graph</w:t>
       </w:r>
       <w:r>
+        <w:rPr>
+          <w:sz w:val="22"/>
+          <w:szCs w:val="22"/>
+        </w:rPr>
         <w:t xml:space="preserve"> </w:t>
       </w:r>
       <w:r>
         <w:rPr>
           <w:i/>
           <w:iCs/>
+          <w:sz w:val="22"/>
+          <w:szCs w:val="22"/>
         </w:rPr>
         <w:t>G</w:t>
       </w:r>
@@ -3261,6 +3955,8 @@
         <w:rPr>
           <w:i/>
           <w:iCs/>
+          <w:sz w:val="22"/>
+          <w:szCs w:val="22"/>
         </w:rPr>
         <w:t>, that is</w:t>
       </w:r>
@@ -3268,127 +3964,282 @@
         <w:rPr>
           <w:i/>
           <w:iCs/>
+          <w:sz w:val="22"/>
+          <w:szCs w:val="22"/>
         </w:rPr>
         <w:t xml:space="preserve"> </w:t>
       </w:r>
       <w:r>
+        <w:rPr>
+          <w:sz w:val="22"/>
+          <w:szCs w:val="22"/>
+        </w:rPr>
         <w:t xml:space="preserve">equivalent to </w:t>
       </w:r>
       <w:r>
+        <w:rPr>
+          <w:sz w:val="22"/>
+          <w:szCs w:val="22"/>
+        </w:rPr>
         <w:t>the max</w:t>
       </w:r>
       <w:r>
+        <w:rPr>
+          <w:sz w:val="22"/>
+          <w:szCs w:val="22"/>
+        </w:rPr>
         <w:t xml:space="preserve">imum path distance between </w:t>
       </w:r>
       <w:r>
         <w:rPr>
           <w:i/>
           <w:iCs/>
+          <w:sz w:val="22"/>
+          <w:szCs w:val="22"/>
         </w:rPr>
         <w:t xml:space="preserve">u </w:t>
       </w:r>
       <w:r>
-        <w:t xml:space="preserve">and all </w:t>
-      </w:r>
-      <w:r>
-        <w:lastRenderedPageBreak/>
-        <w:t>other vertices of G (</w:t>
+        <w:rPr>
+          <w:sz w:val="22"/>
+          <w:szCs w:val="22"/>
+        </w:rPr>
+        <w:t>and all other vertices of G (</w:t>
       </w:r>
       <w:proofErr w:type="spellStart"/>
       <w:r>
+        <w:rPr>
+          <w:sz w:val="22"/>
+          <w:szCs w:val="22"/>
+        </w:rPr>
         <w:t>Wolfam</w:t>
       </w:r>
       <w:proofErr w:type="spellEnd"/>
       <w:r>
+        <w:rPr>
+          <w:sz w:val="22"/>
+          <w:szCs w:val="22"/>
+        </w:rPr>
         <w:t xml:space="preserve"> Alpha</w:t>
       </w:r>
       <w:r>
+        <w:rPr>
+          <w:sz w:val="22"/>
+          <w:szCs w:val="22"/>
+        </w:rPr>
         <w:t xml:space="preserve"> 2019). The centre of a graph can hence be more formally defined as </w:t>
       </w:r>
       <w:r>
+        <w:rPr>
+          <w:sz w:val="22"/>
+          <w:szCs w:val="22"/>
+        </w:rPr>
         <w:t>the set of all vertices with minimum eccentricity.</w:t>
       </w:r>
       <w:r>
+        <w:rPr>
+          <w:sz w:val="22"/>
+          <w:szCs w:val="22"/>
+        </w:rPr>
         <w:t xml:space="preserve"> Disconnected graphs are considered to have infinite </w:t>
       </w:r>
       <w:r>
+        <w:rPr>
+          <w:sz w:val="22"/>
+          <w:szCs w:val="22"/>
+        </w:rPr>
         <w:t>eccentricities</w:t>
       </w:r>
       <w:r>
+        <w:rPr>
+          <w:sz w:val="22"/>
+          <w:szCs w:val="22"/>
+        </w:rPr>
         <w:t xml:space="preserve">, thus within this implementation I have chosen </w:t>
       </w:r>
       <w:r>
+        <w:rPr>
+          <w:sz w:val="22"/>
+          <w:szCs w:val="22"/>
+        </w:rPr>
         <w:t>to only consider those vertices with defined edges</w:t>
       </w:r>
       <w:r>
-        <w:t xml:space="preserve">. </w:t>
+        <w:rPr>
+          <w:sz w:val="22"/>
+          <w:szCs w:val="22"/>
+        </w:rPr>
+        <w:t>.</w:t>
       </w:r>
     </w:p>
-    <w:p/>
     <w:p>
-      <w:r>
+      <w:pPr>
+        <w:jc w:val="both"/>
+        <w:rPr>
+          <w:sz w:val="22"/>
+          <w:szCs w:val="22"/>
+        </w:rPr>
+      </w:pPr>
+    </w:p>
+    <w:p>
+      <w:pPr>
+        <w:jc w:val="both"/>
+        <w:rPr>
+          <w:rFonts w:eastAsiaTheme="minorEastAsia"/>
+          <w:sz w:val="22"/>
+          <w:szCs w:val="22"/>
+        </w:rPr>
+        <w:sectPr>
+          <w:footerReference w:type="default" r:id="rId14"/>
+          <w:pgSz w:w="11900" w:h="16840"/>
+          <w:pgMar w:top="1440" w:right="1440" w:bottom="1440" w:left="1440" w:header="708" w:footer="708" w:gutter="0"/>
+          <w:cols w:space="708"/>
+          <w:docGrid w:linePitch="360"/>
+        </w:sectPr>
+      </w:pPr>
+      <w:r>
+        <w:rPr>
+          <w:sz w:val="22"/>
+          <w:szCs w:val="22"/>
+        </w:rPr>
         <w:t>A b</w:t>
       </w:r>
       <w:r>
+        <w:rPr>
+          <w:sz w:val="22"/>
+          <w:szCs w:val="22"/>
+        </w:rPr>
         <w:t xml:space="preserve">readth-first </w:t>
       </w:r>
       <w:r>
+        <w:rPr>
+          <w:sz w:val="22"/>
+          <w:szCs w:val="22"/>
+        </w:rPr>
         <w:t xml:space="preserve">search </w:t>
       </w:r>
       <w:r>
+        <w:rPr>
+          <w:sz w:val="22"/>
+          <w:szCs w:val="22"/>
+        </w:rPr>
         <w:t>provi</w:t>
       </w:r>
       <w:r>
+        <w:rPr>
+          <w:sz w:val="22"/>
+          <w:szCs w:val="22"/>
+        </w:rPr>
         <w:t>de</w:t>
       </w:r>
       <w:r>
+        <w:rPr>
+          <w:sz w:val="22"/>
+          <w:szCs w:val="22"/>
+        </w:rPr>
         <w:t>s</w:t>
       </w:r>
       <w:r>
+        <w:rPr>
+          <w:sz w:val="22"/>
+          <w:szCs w:val="22"/>
+        </w:rPr>
         <w:t xml:space="preserve"> a</w:t>
       </w:r>
       <w:r>
+        <w:rPr>
+          <w:sz w:val="22"/>
+          <w:szCs w:val="22"/>
+        </w:rPr>
         <w:t xml:space="preserve"> linear</w:t>
       </w:r>
       <w:r>
+        <w:rPr>
+          <w:sz w:val="22"/>
+          <w:szCs w:val="22"/>
+        </w:rPr>
         <w:t xml:space="preserve"> order traversal of</w:t>
       </w:r>
       <w:r>
+        <w:rPr>
+          <w:sz w:val="22"/>
+          <w:szCs w:val="22"/>
+        </w:rPr>
         <w:t xml:space="preserve"> a graph allowing for the calculation of the eccentricity of each vertex with a graph. </w:t>
       </w:r>
       <w:r>
+        <w:rPr>
+          <w:sz w:val="22"/>
+          <w:szCs w:val="22"/>
+        </w:rPr>
+        <w:t xml:space="preserve">I have chosen to implement </w:t>
+      </w:r>
+      <w:r>
+        <w:rPr>
+          <w:sz w:val="22"/>
+          <w:szCs w:val="22"/>
+        </w:rPr>
+        <w:t xml:space="preserve">a BFS traversal of the Wikipedia graph. </w:t>
+      </w:r>
+      <w:r>
+        <w:rPr>
+          <w:sz w:val="22"/>
+          <w:szCs w:val="22"/>
+        </w:rPr>
         <w:t xml:space="preserve">A single breadth first search </w:t>
       </w:r>
       <w:r>
+        <w:rPr>
+          <w:sz w:val="22"/>
+          <w:szCs w:val="22"/>
+        </w:rPr>
         <w:t>visits each vertex (</w:t>
       </w:r>
       <w:r>
         <w:rPr>
           <w:i/>
           <w:iCs/>
+          <w:sz w:val="22"/>
+          <w:szCs w:val="22"/>
         </w:rPr>
         <w:t xml:space="preserve">V) </w:t>
       </w:r>
       <w:r>
+        <w:rPr>
+          <w:sz w:val="22"/>
+          <w:szCs w:val="22"/>
+        </w:rPr>
         <w:t xml:space="preserve">and </w:t>
       </w:r>
       <w:r>
+        <w:rPr>
+          <w:sz w:val="22"/>
+          <w:szCs w:val="22"/>
+        </w:rPr>
         <w:t xml:space="preserve">each edge </w:t>
       </w:r>
       <w:r>
         <w:rPr>
           <w:i/>
           <w:iCs/>
+          <w:sz w:val="22"/>
+          <w:szCs w:val="22"/>
         </w:rPr>
         <w:t>(E)</w:t>
       </w:r>
       <w:r>
+        <w:rPr>
+          <w:sz w:val="22"/>
+          <w:szCs w:val="22"/>
+        </w:rPr>
         <w:t xml:space="preserve"> once resulting in a time complexity of </w:t>
       </w:r>
       <m:oMath>
         <m:r>
           <w:rPr>
             <w:rFonts w:ascii="Cambria Math" w:hAnsi="Cambria Math"/>
+            <w:sz w:val="22"/>
+            <w:szCs w:val="22"/>
           </w:rPr>
           <m:t>O(V+E)</m:t>
         </m:r>
@@ -3396,39 +4247,81 @@
       <w:r>
         <w:rPr>
           <w:rFonts w:eastAsiaTheme="minorEastAsia"/>
+          <w:sz w:val="22"/>
+          <w:szCs w:val="22"/>
         </w:rPr>
         <w:t>.</w:t>
       </w:r>
       <w:r>
         <w:rPr>
           <w:rFonts w:eastAsiaTheme="minorEastAsia"/>
-        </w:rPr>
-        <w:t xml:space="preserve"> In order to calculate the set of minimum eccentricities </w:t>
+          <w:sz w:val="22"/>
+          <w:szCs w:val="22"/>
+        </w:rPr>
+        <w:t xml:space="preserve"> </w:t>
       </w:r>
       <w:r>
         <w:rPr>
           <w:rFonts w:eastAsiaTheme="minorEastAsia"/>
-        </w:rPr>
-        <w:t xml:space="preserve">the eccentricities of each vertex need to be computed. </w:t>
-      </w:r>
-      <w:bookmarkStart w:id="0" w:name="_GoBack"/>
-      <w:bookmarkEnd w:id="0"/>
+          <w:sz w:val="22"/>
+          <w:szCs w:val="22"/>
+        </w:rPr>
+        <w:t>Each vertex needs to be re-visited to</w:t>
+      </w:r>
       <w:r>
         <w:rPr>
           <w:rFonts w:eastAsiaTheme="minorEastAsia"/>
+          <w:sz w:val="22"/>
+          <w:szCs w:val="22"/>
+        </w:rPr>
+        <w:t xml:space="preserve"> calculate the set of minimum eccentricities</w:t>
+      </w:r>
+      <w:r>
+        <w:rPr>
+          <w:rFonts w:eastAsiaTheme="minorEastAsia"/>
+          <w:sz w:val="22"/>
+          <w:szCs w:val="22"/>
+        </w:rPr>
+        <w:t xml:space="preserve"> for each starting vertex</w:t>
+      </w:r>
+      <w:r>
+        <w:rPr>
+          <w:rFonts w:eastAsiaTheme="minorEastAsia"/>
+          <w:sz w:val="22"/>
+          <w:szCs w:val="22"/>
+        </w:rPr>
+        <w:t xml:space="preserve">. </w:t>
+      </w:r>
+      <w:r>
+        <w:rPr>
+          <w:rFonts w:eastAsiaTheme="minorEastAsia"/>
+          <w:sz w:val="22"/>
+          <w:szCs w:val="22"/>
         </w:rPr>
         <w:t>Thus,</w:t>
       </w:r>
       <w:r>
         <w:rPr>
           <w:rFonts w:eastAsiaTheme="minorEastAsia"/>
-        </w:rPr>
-        <w:t xml:space="preserve"> the BFS is performed order-V times (</w:t>
+          <w:sz w:val="22"/>
+          <w:szCs w:val="22"/>
+        </w:rPr>
+        <w:t xml:space="preserve"> the BFS is performed order-V times</w:t>
+      </w:r>
+      <w:r>
+        <w:rPr>
+          <w:rFonts w:eastAsiaTheme="minorEastAsia"/>
+          <w:sz w:val="22"/>
+          <w:szCs w:val="22"/>
+        </w:rPr>
+        <w:t xml:space="preserve">, </w:t>
       </w:r>
       <m:oMath>
         <m:r>
           <w:rPr>
             <w:rFonts w:ascii="Cambria Math" w:eastAsiaTheme="minorEastAsia" w:hAnsi="Cambria Math"/>
+            <w:sz w:val="22"/>
+            <w:szCs w:val="22"/>
           </w:rPr>
           <m:t>O(V)</m:t>
         </m:r>
@@ -3436,12 +4329,16 @@
       <w:r>
         <w:rPr>
           <w:rFonts w:eastAsiaTheme="minorEastAsia"/>
-        </w:rPr>
-        <w:t>)</w:t>
+          <w:sz w:val="22"/>
+          <w:szCs w:val="22"/>
+        </w:rPr>
+        <w:t>,</w:t>
       </w:r>
       <w:r>
         <w:rPr>
           <w:rFonts w:eastAsiaTheme="minorEastAsia"/>
+          <w:sz w:val="22"/>
+          <w:szCs w:val="22"/>
         </w:rPr>
         <w:t xml:space="preserve"> resulting in an overall algorithm complexity of </w:t>
       </w:r>
@@ -3449,6 +4346,8 @@
         <m:r>
           <w:rPr>
             <w:rFonts w:ascii="Cambria Math" w:eastAsiaTheme="minorEastAsia" w:hAnsi="Cambria Math"/>
+            <w:sz w:val="22"/>
+            <w:szCs w:val="22"/>
           </w:rPr>
           <m:t>O(V*</m:t>
         </m:r>
@@ -3458,6 +4357,8 @@
               <w:rPr>
                 <w:rFonts w:ascii="Cambria Math" w:eastAsiaTheme="minorEastAsia" w:hAnsi="Cambria Math"/>
                 <w:i/>
+                <w:sz w:val="22"/>
+                <w:szCs w:val="22"/>
               </w:rPr>
             </m:ctrlPr>
           </m:dPr>
@@ -3465,6 +4366,8 @@
             <m:r>
               <w:rPr>
                 <w:rFonts w:ascii="Cambria Math" w:eastAsiaTheme="minorEastAsia" w:hAnsi="Cambria Math"/>
+                <w:sz w:val="22"/>
+                <w:szCs w:val="22"/>
               </w:rPr>
               <m:t>V+E</m:t>
             </m:r>
@@ -3473,6 +4376,8 @@
         <m:r>
           <w:rPr>
             <w:rFonts w:ascii="Cambria Math" w:eastAsiaTheme="minorEastAsia" w:hAnsi="Cambria Math"/>
+            <w:sz w:val="22"/>
+            <w:szCs w:val="22"/>
           </w:rPr>
           <m:t>)</m:t>
         </m:r>
@@ -3480,13 +4385,25 @@
       <w:r>
         <w:rPr>
           <w:rFonts w:eastAsiaTheme="minorEastAsia"/>
-        </w:rPr>
-        <w:t xml:space="preserve">; simplified further to </w:t>
+          <w:sz w:val="22"/>
+          <w:szCs w:val="22"/>
+        </w:rPr>
+        <w:t xml:space="preserve">, </w:t>
+      </w:r>
+      <w:r>
+        <w:rPr>
+          <w:rFonts w:eastAsiaTheme="minorEastAsia"/>
+          <w:sz w:val="22"/>
+          <w:szCs w:val="22"/>
+        </w:rPr>
+        <w:t xml:space="preserve"> simplified further to </w:t>
       </w:r>
       <m:oMath>
         <m:r>
           <w:rPr>
             <w:rFonts w:ascii="Cambria Math" w:eastAsiaTheme="minorEastAsia" w:hAnsi="Cambria Math"/>
+            <w:sz w:val="22"/>
+            <w:szCs w:val="22"/>
           </w:rPr>
           <m:t>O(</m:t>
         </m:r>
@@ -3496,6 +4413,8 @@
               <w:rPr>
                 <w:rFonts w:ascii="Cambria Math" w:eastAsiaTheme="minorEastAsia" w:hAnsi="Cambria Math"/>
                 <w:i/>
+                <w:sz w:val="22"/>
+                <w:szCs w:val="22"/>
               </w:rPr>
             </m:ctrlPr>
           </m:sSupPr>
@@ -3503,6 +4422,8 @@
             <m:r>
               <w:rPr>
                 <w:rFonts w:ascii="Cambria Math" w:eastAsiaTheme="minorEastAsia" w:hAnsi="Cambria Math"/>
+                <w:sz w:val="22"/>
+                <w:szCs w:val="22"/>
               </w:rPr>
               <m:t>V</m:t>
             </m:r>
@@ -3511,6 +4432,8 @@
             <m:r>
               <w:rPr>
                 <w:rFonts w:ascii="Cambria Math" w:eastAsiaTheme="minorEastAsia" w:hAnsi="Cambria Math"/>
+                <w:sz w:val="22"/>
+                <w:szCs w:val="22"/>
               </w:rPr>
               <m:t>2</m:t>
             </m:r>
@@ -3519,6 +4442,8 @@
         <m:r>
           <w:rPr>
             <w:rFonts w:ascii="Cambria Math" w:eastAsiaTheme="minorEastAsia" w:hAnsi="Cambria Math"/>
+            <w:sz w:val="22"/>
+            <w:szCs w:val="22"/>
           </w:rPr>
           <m:t>+V∙E)</m:t>
         </m:r>
@@ -3526,37 +4451,21 @@
       <w:r>
         <w:rPr>
           <w:rFonts w:eastAsiaTheme="minorEastAsia"/>
+          <w:sz w:val="22"/>
+          <w:szCs w:val="22"/>
         </w:rPr>
         <w:t>.</w:t>
       </w:r>
-    </w:p>
-    <w:p/>
-    <w:p/>
-    <w:p/>
-    <w:p/>
-    <w:p/>
-    <w:p/>
-    <w:p/>
-    <w:p/>
-    <w:p/>
-    <w:p/>
-    <w:p/>
-    <w:p/>
-    <w:p/>
-    <w:p/>
-    <w:p/>
-    <w:p>
-      <w:pPr>
-        <w:pStyle w:val="Heading2"/>
-      </w:pPr>
     </w:p>
     <w:p>
       <w:pPr>
-        <w:pStyle w:val="Heading2"/>
+        <w:jc w:val="both"/>
+        <w:rPr>
+          <w:rFonts w:eastAsiaTheme="minorEastAsia"/>
+          <w:sz w:val="22"/>
+          <w:szCs w:val="22"/>
+        </w:rPr>
       </w:pPr>
-      <w:r>
-        <w:br w:type="column"/>
-      </w:r>
       <w:r>
         <w:lastRenderedPageBreak/>
         <w:t>References</w:t>
@@ -3566,7 +4475,7 @@
       <w:r>
         <w:t xml:space="preserve">Graph definition: </w:t>
       </w:r>
-      <w:hyperlink r:id="rId13" w:history="1">
+      <w:hyperlink r:id="rId15" w:history="1">
         <w:r>
           <w:rPr>
             <w:rStyle w:val="Hyperlink"/>
@@ -3579,7 +4488,7 @@
       <w:r>
         <w:t xml:space="preserve">Shortest Path: </w:t>
       </w:r>
-      <w:hyperlink r:id="rId14" w:anchor="Unweighted_graphs" w:history="1">
+      <w:hyperlink r:id="rId16" w:anchor="Unweighted_graphs" w:history="1">
         <w:r>
           <w:rPr>
             <w:rStyle w:val="Hyperlink"/>
@@ -3592,7 +4501,7 @@
       <w:r>
         <w:t xml:space="preserve">Hamiltonian Path: </w:t>
       </w:r>
-      <w:hyperlink r:id="rId15" w:history="1">
+      <w:hyperlink r:id="rId17" w:history="1">
         <w:r>
           <w:rPr>
             <w:rStyle w:val="Hyperlink"/>
@@ -3605,7 +4514,7 @@
       <w:r>
         <w:t xml:space="preserve">Hamiltonian Path: </w:t>
       </w:r>
-      <w:hyperlink r:id="rId16" w:history="1">
+      <w:hyperlink r:id="rId18" w:history="1">
         <w:r>
           <w:rPr>
             <w:rStyle w:val="Hyperlink"/>
@@ -3618,7 +4527,7 @@
       <w:r>
         <w:t xml:space="preserve">Dynamic Programming: </w:t>
       </w:r>
-      <w:hyperlink r:id="rId17" w:history="1">
+      <w:hyperlink r:id="rId19" w:history="1">
         <w:r>
           <w:rPr>
             <w:rStyle w:val="Hyperlink"/>
@@ -3631,7 +4540,7 @@
       <w:r>
         <w:t xml:space="preserve">Keld-Karp Bottom-up Approach: </w:t>
       </w:r>
-      <w:hyperlink r:id="rId18" w:history="1">
+      <w:hyperlink r:id="rId20" w:history="1">
         <w:r>
           <w:rPr>
             <w:rStyle w:val="Hyperlink"/>
@@ -3644,7 +4553,7 @@
       <w:r>
         <w:t xml:space="preserve">Strongly connected components: </w:t>
       </w:r>
-      <w:hyperlink r:id="rId19" w:history="1">
+      <w:hyperlink r:id="rId21" w:history="1">
         <w:r>
           <w:rPr>
             <w:rStyle w:val="Hyperlink"/>
@@ -3657,7 +4566,7 @@
       <w:r>
         <w:t xml:space="preserve">Kosaraju’s Algorithm: </w:t>
       </w:r>
-      <w:hyperlink r:id="rId20" w:history="1">
+      <w:hyperlink r:id="rId22" w:history="1">
         <w:r>
           <w:rPr>
             <w:rStyle w:val="Hyperlink"/>
@@ -3670,7 +4579,7 @@
       <w:r>
         <w:t xml:space="preserve">Graph Centre: </w:t>
       </w:r>
-      <w:hyperlink r:id="rId21" w:history="1">
+      <w:hyperlink r:id="rId23" w:history="1">
         <w:r>
           <w:rPr>
             <w:rStyle w:val="Hyperlink"/>
@@ -3683,7 +4592,7 @@
       <w:r>
         <w:t xml:space="preserve">Eccentricity: </w:t>
       </w:r>
-      <w:hyperlink r:id="rId22" w:history="1">
+      <w:hyperlink r:id="rId24" w:history="1">
         <w:r>
           <w:rPr>
             <w:rStyle w:val="Hyperlink"/>
@@ -3696,7 +4605,6 @@
     <w:p/>
     <w:p/>
     <w:sectPr>
-      <w:footerReference w:type="default" r:id="rId23"/>
       <w:pgSz w:w="11900" w:h="16840"/>
       <w:pgMar w:top="1440" w:right="1440" w:bottom="1440" w:left="1440" w:header="708" w:footer="708" w:gutter="0"/>
       <w:cols w:space="708"/>
@@ -3772,10 +4680,6 @@
     <w:p/>
   </w:footnote>
 </w:footnotes>
-</file>
-
-<file path=word/numbering.xml><?xml version="1.0" encoding="utf-8"?>
-<w:numbering xmlns:wpc="http://schemas.microsoft.com/office/word/2010/wordprocessingCanvas" xmlns:cx="http://schemas.microsoft.com/office/drawing/2014/chartex" xmlns:cx1="http://schemas.microsoft.com/office/drawing/2015/9/8/chartex" xmlns:cx2="http://schemas.microsoft.com/office/drawing/2015/10/21/chartex" xmlns:cx3="http://schemas.microsoft.com/office/drawing/2016/5/9/chartex" xmlns:cx4="http://schemas.microsoft.com/office/drawing/2016/5/10/chartex" xmlns:cx5="http://schemas.microsoft.com/office/drawing/2016/5/11/chartex" xmlns:cx6="http://schemas.microsoft.com/office/drawing/2016/5/12/chartex" xmlns:cx7="http://schemas.microsoft.com/office/drawing/2016/5/13/chartex" xmlns:cx8="http://schemas.microsoft.com/office/drawing/2016/5/14/chartex" xmlns:mc="http://schemas.openxmlformats.org/markup-compatibility/2006" xmlns:aink="http://schemas.microsoft.com/office/drawing/2016/ink" xmlns:am3d="http://schemas.microsoft.com/office/drawing/2017/model3d" xmlns:o="urn:schemas-microsoft-com:office:office" xmlns:r="http://schemas.openxmlformats.org/officeDocument/2006/relationships" xmlns:m="http://schemas.openxmlformats.org/officeDocument/2006/math" xmlns:v="urn:schemas-microsoft-com:vml" xmlns:wp14="http://schemas.microsoft.com/office/word/2010/wordprocessingDrawing" xmlns:wp="http://schemas.openxmlformats.org/drawingml/2006/wordprocessingDrawing" xmlns:w10="urn:schemas-microsoft-com:office:word" xmlns:w="http://schemas.openxmlformats.org/wordprocessingml/2006/main" xmlns:w14="http://schemas.microsoft.com/office/word/2010/wordml" xmlns:w15="http://schemas.microsoft.com/office/word/2012/wordml" xmlns:w16cid="http://schemas.microsoft.com/office/word/2016/wordml/cid" xmlns:w16se="http://schemas.microsoft.com/office/word/2015/wordml/symex" xmlns:wpg="http://schemas.microsoft.com/office/word/2010/wordprocessingGroup" xmlns:wpi="http://schemas.microsoft.com/office/word/2010/wordprocessingInk" xmlns:wne="http://schemas.microsoft.com/office/word/2006/wordml" xmlns:wps="http://schemas.microsoft.com/office/word/2010/wordprocessingShape" mc:Ignorable="w14 w15 w16se w16cid wp14"/>
 </file>
 
 <file path=word/styles.xml><?xml version="1.0" encoding="utf-8"?>
@@ -4777,7 +5681,7 @@
 </file>
 
 <file path=customXml/itemProps1.xml><?xml version="1.0" encoding="utf-8"?>
-<ds:datastoreItem xmlns:ds="http://schemas.openxmlformats.org/officeDocument/2006/customXml" ds:itemID="{CEB4EDE8-AAEC-E449-B5F6-C1A5DD33D817}">
+<ds:datastoreItem xmlns:ds="http://schemas.openxmlformats.org/officeDocument/2006/customXml" ds:itemID="{3BF60749-FFDC-C94F-A871-DF1117125A82}">
   <ds:schemaRefs>
     <ds:schemaRef ds:uri="http://schemas.openxmlformats.org/officeDocument/2006/bibliography"/>
   </ds:schemaRefs>

</xml_diff>